<commit_message>
báo cáo thực tập
</commit_message>
<xml_diff>
--- a/TotNgiepGTVT/BaoCaoThucTap.docx
+++ b/TotNgiepGTVT/BaoCaoThucTap.docx
@@ -2,15 +2,6 @@
 <file path=word/document.xml><?xml version="1.0" encoding="utf-8"?>
 <w:document xmlns:wpc="http://schemas.microsoft.com/office/word/2010/wordprocessingCanvas" xmlns:cx="http://schemas.microsoft.com/office/drawing/2014/chartex" xmlns:cx1="http://schemas.microsoft.com/office/drawing/2015/9/8/chartex" xmlns:cx2="http://schemas.microsoft.com/office/drawing/2015/10/21/chartex" xmlns:cx3="http://schemas.microsoft.com/office/drawing/2016/5/9/chartex" xmlns:cx4="http://schemas.microsoft.com/office/drawing/2016/5/10/chartex" xmlns:cx5="http://schemas.microsoft.com/office/drawing/2016/5/11/chartex" xmlns:cx6="http://schemas.microsoft.com/office/drawing/2016/5/12/chartex" xmlns:cx7="http://schemas.microsoft.com/office/drawing/2016/5/13/chartex" xmlns:cx8="http://schemas.microsoft.com/office/drawing/2016/5/14/chartex" xmlns:mc="http://schemas.openxmlformats.org/markup-compatibility/2006" xmlns:aink="http://schemas.microsoft.com/office/drawing/2016/ink" xmlns:am3d="http://schemas.microsoft.com/office/drawing/2017/model3d" xmlns:o="urn:schemas-microsoft-com:office:office" xmlns:oel="http://schemas.microsoft.com/office/2019/extlst" xmlns:r="http://schemas.openxmlformats.org/officeDocument/2006/relationships" xmlns:m="http://schemas.openxmlformats.org/officeDocument/2006/math" xmlns:v="urn:schemas-microsoft-com:vml" xmlns:wp14="http://schemas.microsoft.com/office/word/2010/wordprocessingDrawing" xmlns:wp="http://schemas.openxmlformats.org/drawingml/2006/wordprocessingDrawing" xmlns:w10="urn:schemas-microsoft-com:office:word" xmlns:w="http://schemas.openxmlformats.org/wordprocessingml/2006/main" xmlns:w14="http://schemas.microsoft.com/office/word/2010/wordml" xmlns:w15="http://schemas.microsoft.com/office/word/2012/wordml" xmlns:w16cex="http://schemas.microsoft.com/office/word/2018/wordml/cex" xmlns:w16cid="http://schemas.microsoft.com/office/word/2016/wordml/cid" xmlns:w16="http://schemas.microsoft.com/office/word/2018/wordml" xmlns:w16sdtdh="http://schemas.microsoft.com/office/word/2020/wordml/sdtdatahash" xmlns:w16se="http://schemas.microsoft.com/office/word/2015/wordml/symex" xmlns:wpg="http://schemas.microsoft.com/office/word/2010/wordprocessingGroup" xmlns:wpi="http://schemas.microsoft.com/office/word/2010/wordprocessingInk" xmlns:wne="http://schemas.microsoft.com/office/word/2006/wordml" xmlns:wps="http://schemas.microsoft.com/office/word/2010/wordprocessingShape" mc:Ignorable="w14 w15 w16se w16cid w16 w16cex w16sdtdh wp14">
   <w:body>
-    <w:p>
-      <w:pPr>
-        <w:keepNext/>
-        <w:widowControl w:val="0"/>
-        <w:rPr>
-          <w:szCs w:val="26"/>
-        </w:rPr>
-      </w:pPr>
-    </w:p>
     <w:tbl>
       <w:tblPr>
         <w:tblW w:w="9019" w:type="dxa"/>
@@ -162,7 +153,7 @@
                     </wp:anchor>
                   </w:drawing>
                 </mc:Choice>
-                <mc:Fallback xmlns:w16du="http://schemas.microsoft.com/office/word/2023/wordml/word16du" xmlns:w16sdtfl="http://schemas.microsoft.com/office/word/2024/wordml/sdtformatlock">
+                <mc:Fallback xmlns:w16sdtfl="http://schemas.microsoft.com/office/word/2024/wordml/sdtformatlock" xmlns:w16du="http://schemas.microsoft.com/office/word/2023/wordml/word16du">
                   <w:pict>
                     <v:line w14:anchorId="4FD8A98E" id="Straight Connector 11" o:spid="_x0000_s1026" style="position:absolute;z-index:251659264;visibility:visible;mso-wrap-style:square;mso-width-percent:0;mso-height-percent:0;mso-wrap-distance-left:9pt;mso-wrap-distance-top:0;mso-wrap-distance-right:9pt;mso-wrap-distance-bottom:0;mso-position-horizontal:absolute;mso-position-horizontal-relative:text;mso-position-vertical:absolute;mso-position-vertical-relative:text;mso-width-percent:0;mso-height-percent:0;mso-width-relative:page;mso-height-relative:page" from="154.4pt,9.35pt" to="287.4pt,9.35pt" o:gfxdata="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" strokeweight="1pt"/>
                   </w:pict>
@@ -1126,7 +1117,7 @@
                     </wp:anchor>
                   </w:drawing>
                 </mc:Choice>
-                <mc:Fallback xmlns:w16du="http://schemas.microsoft.com/office/word/2023/wordml/word16du" xmlns:w16sdtfl="http://schemas.microsoft.com/office/word/2024/wordml/sdtformatlock">
+                <mc:Fallback xmlns:w16sdtfl="http://schemas.microsoft.com/office/word/2024/wordml/sdtformatlock" xmlns:w16du="http://schemas.microsoft.com/office/word/2023/wordml/word16du">
                   <w:pict>
                     <v:line w14:anchorId="3B6789C4" id="Straight Connector 2" o:spid="_x0000_s1026" style="position:absolute;z-index:251661312;visibility:visible;mso-wrap-style:square;mso-width-percent:0;mso-height-percent:0;mso-wrap-distance-left:9pt;mso-wrap-distance-top:0;mso-wrap-distance-right:9pt;mso-wrap-distance-bottom:0;mso-position-horizontal:absolute;mso-position-horizontal-relative:text;mso-position-vertical:absolute;mso-position-vertical-relative:text;mso-width-percent:0;mso-height-percent:0;mso-width-relative:page;mso-height-relative:page" from="154.4pt,9.35pt" to="287.4pt,9.35pt" o:gfxdata="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" strokeweight="1pt"/>
                   </w:pict>
@@ -2112,7 +2103,7 @@
               </wp:anchor>
             </w:drawing>
           </mc:Choice>
-          <mc:Fallback xmlns:w16du="http://schemas.microsoft.com/office/word/2023/wordml/word16du" xmlns:w16sdtfl="http://schemas.microsoft.com/office/word/2024/wordml/sdtformatlock">
+          <mc:Fallback xmlns:w16sdtfl="http://schemas.microsoft.com/office/word/2024/wordml/sdtformatlock" xmlns:w16du="http://schemas.microsoft.com/office/word/2023/wordml/word16du">
             <w:pict>
               <v:shapetype w14:anchorId="0F898CB3" id="_x0000_t32" coordsize="21600,21600" o:spt="32" o:oned="t" path="m,l21600,21600e" filled="f">
                 <v:path arrowok="t" fillok="f" o:connecttype="none"/>
@@ -5101,196 +5092,1915 @@
       <w:bookmarkEnd w:id="11"/>
     </w:p>
     <w:p>
-      <w:r>
-        <w:t>Nếu rõ mục tiêu của đợt thực tập cần đạt được là gì</w:t>
+      <w:pPr>
+        <w:spacing w:line="276" w:lineRule="auto"/>
+      </w:pPr>
+      <w:bookmarkStart w:id="12" w:name="_Toc219921028"/>
+      <w:r>
+        <w:t>Mục tiêu của đợt thực tập nhằm giúp em vận dụng kiến thức lý thuyết đã học vào môi trường làm việc thực tế, đồng thời tiếp cận với quy trình phát triển phần mềm trong doanh nghiệp công nghệ thông tin.</w:t>
+      </w:r>
+    </w:p>
+    <w:p>
+      <w:pPr>
+        <w:spacing w:line="276" w:lineRule="auto"/>
+      </w:pPr>
+      <w:r>
+        <w:t>Cụ thể, đợt thực tập hướng đến các mục tiêu sau:</w:t>
+      </w:r>
+    </w:p>
+    <w:p>
+      <w:pPr>
+        <w:pStyle w:val="oancuaDanhsach"/>
+        <w:numPr>
+          <w:ilvl w:val="0"/>
+          <w:numId w:val="7"/>
+        </w:numPr>
+        <w:spacing w:line="276" w:lineRule="auto"/>
+      </w:pPr>
+      <w:r>
+        <w:t>Làm quen với môi trường làm việc chuyên nghiệp trong lĩnh vực phát triển phần mềm.</w:t>
+      </w:r>
+    </w:p>
+    <w:p>
+      <w:pPr>
+        <w:pStyle w:val="oancuaDanhsach"/>
+        <w:numPr>
+          <w:ilvl w:val="0"/>
+          <w:numId w:val="7"/>
+        </w:numPr>
+        <w:spacing w:line="276" w:lineRule="auto"/>
+      </w:pPr>
+      <w:r>
+        <w:t>Tham gia hỗ trợ một số chức năng trong dự án thực tế của công ty, từ đó hiểu rõ quy trình phát triển và kiểm thử phần mềm.</w:t>
+      </w:r>
+    </w:p>
+    <w:p>
+      <w:pPr>
+        <w:pStyle w:val="oancuaDanhsach"/>
+        <w:numPr>
+          <w:ilvl w:val="0"/>
+          <w:numId w:val="7"/>
+        </w:numPr>
+        <w:spacing w:line="276" w:lineRule="auto"/>
+      </w:pPr>
+      <w:r>
+        <w:t>Nâng cao kỹ năng lập trình, thiết kế giao diện và xử lý chức năng hệ thống.</w:t>
+      </w:r>
+    </w:p>
+    <w:p>
+      <w:pPr>
+        <w:pStyle w:val="oancuaDanhsach"/>
+        <w:numPr>
+          <w:ilvl w:val="0"/>
+          <w:numId w:val="7"/>
+        </w:numPr>
+        <w:spacing w:line="276" w:lineRule="auto"/>
+      </w:pPr>
+      <w:r>
+        <w:t>Rèn luyện kỹ năng làm việc nhóm, kỹ năng giao tiếp và ý thức trách nhiệm trong công việc.</w:t>
+      </w:r>
+    </w:p>
+    <w:p>
+      <w:pPr>
+        <w:pStyle w:val="oancuaDanhsach"/>
+        <w:numPr>
+          <w:ilvl w:val="0"/>
+          <w:numId w:val="7"/>
+        </w:numPr>
+        <w:spacing w:line="276" w:lineRule="auto"/>
+      </w:pPr>
+      <w:r>
+        <w:t>Tích lũy kinh nghiệm thực tiễn, tạo nền tảng cho định hướng nghề nghiệp sau khi tốt nghiệp.</w:t>
+      </w:r>
+    </w:p>
+    <w:p>
+      <w:pPr>
+        <w:spacing w:line="276" w:lineRule="auto"/>
+      </w:pPr>
+      <w:r>
+        <w:lastRenderedPageBreak/>
+        <w:t>Yêu cầu của đợt thực tập là em cần tham gia đầy đủ các công việc được phân công, tuân thủ nội quy của công ty, chủ động học hỏi và hoàn thành nhiệm vụ đúng tiến độ, đảm bảo chất lượng công việc.</w:t>
       </w:r>
     </w:p>
     <w:p>
       <w:pPr>
         <w:pStyle w:val="u2"/>
       </w:pPr>
-      <w:bookmarkStart w:id="12" w:name="_Toc219921028"/>
       <w:r>
         <w:t>2.2. Kế hoạch thực tập</w:t>
       </w:r>
       <w:bookmarkEnd w:id="12"/>
     </w:p>
-    <w:p>
-      <w:pPr>
-        <w:rPr>
-          <w:szCs w:val="26"/>
-        </w:rPr>
-      </w:pPr>
-      <w:r>
-        <w:rPr>
-          <w:szCs w:val="26"/>
-        </w:rPr>
-        <w:t>(Bảng kế hoạch theo tuần/tháng)</w:t>
-      </w:r>
-    </w:p>
+    <w:tbl>
+      <w:tblPr>
+        <w:tblStyle w:val="LiBang"/>
+        <w:tblW w:w="0" w:type="auto"/>
+        <w:tblLook w:val="04A0" w:firstRow="1" w:lastRow="0" w:firstColumn="1" w:lastColumn="0" w:noHBand="0" w:noVBand="1"/>
+      </w:tblPr>
+      <w:tblGrid>
+        <w:gridCol w:w="1980"/>
+        <w:gridCol w:w="7082"/>
+      </w:tblGrid>
+      <w:tr>
+        <w:tc>
+          <w:tcPr>
+            <w:tcW w:w="1980" w:type="dxa"/>
+            <w:shd w:val="clear" w:color="auto" w:fill="ED7D31" w:themeFill="accent2"/>
+          </w:tcPr>
+          <w:p>
+            <w:pPr>
+              <w:jc w:val="center"/>
+              <w:rPr>
+                <w:rFonts w:ascii="Times New Roman" w:hAnsi="Times New Roman"/>
+                <w:b/>
+                <w:bCs/>
+              </w:rPr>
+            </w:pPr>
+            <w:bookmarkStart w:id="13" w:name="_Toc219921029"/>
+            <w:r>
+              <w:rPr>
+                <w:rFonts w:ascii="Times New Roman" w:hAnsi="Times New Roman"/>
+                <w:b/>
+                <w:bCs/>
+              </w:rPr>
+              <w:t>Thời gian</w:t>
+            </w:r>
+          </w:p>
+        </w:tc>
+        <w:tc>
+          <w:tcPr>
+            <w:tcW w:w="7082" w:type="dxa"/>
+            <w:shd w:val="clear" w:color="auto" w:fill="ED7D31" w:themeFill="accent2"/>
+          </w:tcPr>
+          <w:p>
+            <w:pPr>
+              <w:jc w:val="center"/>
+              <w:rPr>
+                <w:rFonts w:ascii="Times New Roman" w:hAnsi="Times New Roman"/>
+                <w:b/>
+                <w:bCs/>
+              </w:rPr>
+            </w:pPr>
+            <w:r>
+              <w:rPr>
+                <w:rFonts w:ascii="Times New Roman" w:hAnsi="Times New Roman"/>
+                <w:b/>
+                <w:bCs/>
+              </w:rPr>
+              <w:t>Nội dung thực tập</w:t>
+            </w:r>
+          </w:p>
+        </w:tc>
+      </w:tr>
+      <w:tr>
+        <w:tc>
+          <w:tcPr>
+            <w:tcW w:w="1980" w:type="dxa"/>
+          </w:tcPr>
+          <w:p>
+            <w:pPr>
+              <w:rPr>
+                <w:rFonts w:ascii="Times New Roman" w:hAnsi="Times New Roman"/>
+              </w:rPr>
+            </w:pPr>
+            <w:r>
+              <w:rPr>
+                <w:rFonts w:ascii="Times New Roman" w:hAnsi="Times New Roman"/>
+              </w:rPr>
+              <w:t>Tuần 1</w:t>
+            </w:r>
+          </w:p>
+        </w:tc>
+        <w:tc>
+          <w:tcPr>
+            <w:tcW w:w="7082" w:type="dxa"/>
+          </w:tcPr>
+          <w:p>
+            <w:pPr>
+              <w:rPr>
+                <w:rFonts w:ascii="Times New Roman" w:hAnsi="Times New Roman"/>
+              </w:rPr>
+            </w:pPr>
+            <w:r>
+              <w:rPr>
+                <w:rFonts w:ascii="Times New Roman" w:hAnsi="Times New Roman"/>
+              </w:rPr>
+              <w:t>Web Development Overview Lesson</w:t>
+            </w:r>
+            <w:r>
+              <w:rPr>
+                <w:rFonts w:ascii="Times New Roman" w:hAnsi="Times New Roman"/>
+              </w:rPr>
+              <w:t xml:space="preserve">, </w:t>
+            </w:r>
+            <w:r>
+              <w:rPr>
+                <w:rFonts w:ascii="Times New Roman" w:hAnsi="Times New Roman"/>
+              </w:rPr>
+              <w:t>HTML Lesson</w:t>
+            </w:r>
+            <w:r>
+              <w:rPr>
+                <w:rFonts w:ascii="Times New Roman" w:hAnsi="Times New Roman"/>
+              </w:rPr>
+              <w:t xml:space="preserve">, </w:t>
+            </w:r>
+            <w:r>
+              <w:rPr>
+                <w:rFonts w:ascii="Times New Roman" w:hAnsi="Times New Roman"/>
+              </w:rPr>
+              <w:t>CSS Lesson</w:t>
+            </w:r>
+          </w:p>
+        </w:tc>
+      </w:tr>
+      <w:tr>
+        <w:tc>
+          <w:tcPr>
+            <w:tcW w:w="1980" w:type="dxa"/>
+          </w:tcPr>
+          <w:p>
+            <w:pPr>
+              <w:rPr>
+                <w:rFonts w:ascii="Times New Roman" w:hAnsi="Times New Roman"/>
+              </w:rPr>
+            </w:pPr>
+            <w:r>
+              <w:rPr>
+                <w:rFonts w:ascii="Times New Roman" w:hAnsi="Times New Roman"/>
+              </w:rPr>
+              <w:t>Tuần 2</w:t>
+            </w:r>
+          </w:p>
+        </w:tc>
+        <w:tc>
+          <w:tcPr>
+            <w:tcW w:w="7082" w:type="dxa"/>
+          </w:tcPr>
+          <w:p>
+            <w:pPr>
+              <w:rPr>
+                <w:rFonts w:ascii="Times New Roman" w:hAnsi="Times New Roman"/>
+              </w:rPr>
+            </w:pPr>
+            <w:r>
+              <w:rPr>
+                <w:rFonts w:ascii="Times New Roman" w:hAnsi="Times New Roman"/>
+              </w:rPr>
+              <w:t>Javascript Lesson</w:t>
+            </w:r>
+            <w:r>
+              <w:rPr>
+                <w:rFonts w:ascii="Times New Roman" w:hAnsi="Times New Roman"/>
+              </w:rPr>
+              <w:t xml:space="preserve">, </w:t>
+            </w:r>
+            <w:r>
+              <w:rPr>
+                <w:rFonts w:ascii="Times New Roman" w:hAnsi="Times New Roman"/>
+              </w:rPr>
+              <w:t>ReactJS Lesson</w:t>
+            </w:r>
+            <w:r>
+              <w:rPr>
+                <w:rFonts w:ascii="Times New Roman" w:hAnsi="Times New Roman"/>
+              </w:rPr>
+              <w:t xml:space="preserve">, </w:t>
+            </w:r>
+            <w:r>
+              <w:rPr>
+                <w:rFonts w:ascii="Times New Roman" w:hAnsi="Times New Roman"/>
+              </w:rPr>
+              <w:t>VueJS</w:t>
+            </w:r>
+          </w:p>
+        </w:tc>
+      </w:tr>
+      <w:tr>
+        <w:tc>
+          <w:tcPr>
+            <w:tcW w:w="1980" w:type="dxa"/>
+          </w:tcPr>
+          <w:p>
+            <w:pPr>
+              <w:rPr>
+                <w:rFonts w:ascii="Times New Roman" w:hAnsi="Times New Roman"/>
+              </w:rPr>
+            </w:pPr>
+            <w:r>
+              <w:rPr>
+                <w:rFonts w:ascii="Times New Roman" w:hAnsi="Times New Roman"/>
+              </w:rPr>
+              <w:t>Tuần 3</w:t>
+            </w:r>
+          </w:p>
+        </w:tc>
+        <w:tc>
+          <w:tcPr>
+            <w:tcW w:w="7082" w:type="dxa"/>
+          </w:tcPr>
+          <w:p>
+            <w:pPr>
+              <w:rPr>
+                <w:rFonts w:ascii="Times New Roman" w:hAnsi="Times New Roman"/>
+              </w:rPr>
+            </w:pPr>
+            <w:r>
+              <w:rPr>
+                <w:rFonts w:ascii="Times New Roman" w:hAnsi="Times New Roman"/>
+              </w:rPr>
+              <w:t>VueJS</w:t>
+            </w:r>
+            <w:r>
+              <w:rPr>
+                <w:rFonts w:ascii="Times New Roman" w:hAnsi="Times New Roman"/>
+              </w:rPr>
+              <w:t xml:space="preserve">, C# </w:t>
+            </w:r>
+            <w:r>
+              <w:rPr>
+                <w:rFonts w:ascii="Times New Roman" w:hAnsi="Times New Roman"/>
+              </w:rPr>
+              <w:t>Lesson</w:t>
+            </w:r>
+            <w:r>
+              <w:rPr>
+                <w:rFonts w:ascii="Times New Roman" w:hAnsi="Times New Roman"/>
+              </w:rPr>
+              <w:t xml:space="preserve">, </w:t>
+            </w:r>
+            <w:r>
+              <w:rPr>
+                <w:rFonts w:ascii="Times New Roman" w:hAnsi="Times New Roman"/>
+              </w:rPr>
+              <w:t>C# Exercise</w:t>
+            </w:r>
+            <w:r>
+              <w:rPr>
+                <w:rFonts w:ascii="Times New Roman" w:hAnsi="Times New Roman"/>
+              </w:rPr>
+              <w:t>,</w:t>
+            </w:r>
+            <w:r>
+              <w:t xml:space="preserve"> </w:t>
+            </w:r>
+            <w:r>
+              <w:rPr>
+                <w:rFonts w:ascii="Times New Roman" w:hAnsi="Times New Roman"/>
+              </w:rPr>
+              <w:t>SQL Lesson</w:t>
+            </w:r>
+            <w:r>
+              <w:rPr>
+                <w:rFonts w:ascii="Times New Roman" w:hAnsi="Times New Roman"/>
+              </w:rPr>
+              <w:t xml:space="preserve">, </w:t>
+            </w:r>
+            <w:r>
+              <w:rPr>
+                <w:rFonts w:ascii="Times New Roman" w:hAnsi="Times New Roman"/>
+              </w:rPr>
+              <w:t>SQL Exercise</w:t>
+            </w:r>
+          </w:p>
+        </w:tc>
+      </w:tr>
+      <w:tr>
+        <w:tc>
+          <w:tcPr>
+            <w:tcW w:w="1980" w:type="dxa"/>
+          </w:tcPr>
+          <w:p>
+            <w:pPr>
+              <w:rPr>
+                <w:rFonts w:ascii="Times New Roman" w:hAnsi="Times New Roman"/>
+              </w:rPr>
+            </w:pPr>
+            <w:r>
+              <w:rPr>
+                <w:rFonts w:ascii="Times New Roman" w:hAnsi="Times New Roman"/>
+              </w:rPr>
+              <w:t>Tuần 4</w:t>
+            </w:r>
+          </w:p>
+        </w:tc>
+        <w:tc>
+          <w:tcPr>
+            <w:tcW w:w="7082" w:type="dxa"/>
+          </w:tcPr>
+          <w:p>
+            <w:pPr>
+              <w:rPr>
+                <w:rFonts w:ascii="Times New Roman" w:hAnsi="Times New Roman"/>
+              </w:rPr>
+            </w:pPr>
+            <w:r>
+              <w:rPr>
+                <w:rFonts w:ascii="Times New Roman" w:hAnsi="Times New Roman"/>
+              </w:rPr>
+              <w:t>Hoàn thiện giao diện, xử lý lỗi phát sinh và tổng hợp nội dung báo cáo thực tập</w:t>
+            </w:r>
+          </w:p>
+        </w:tc>
+      </w:tr>
+    </w:tbl>
     <w:p>
       <w:pPr>
         <w:pStyle w:val="u2"/>
       </w:pPr>
-      <w:bookmarkStart w:id="13" w:name="_Toc219921029"/>
       <w:r>
         <w:t>2.3. Các công việc đã thực hiện</w:t>
       </w:r>
       <w:bookmarkEnd w:id="13"/>
     </w:p>
-    <w:p>
-      <w:pPr>
-        <w:rPr>
-          <w:szCs w:val="26"/>
-        </w:rPr>
-      </w:pPr>
-      <w:r>
-        <w:rPr>
-          <w:szCs w:val="26"/>
-        </w:rPr>
-        <w:t>Mô tả chi tiết từng công việc</w:t>
-      </w:r>
-    </w:p>
-    <w:p>
-      <w:pPr>
-        <w:rPr>
-          <w:szCs w:val="26"/>
-        </w:rPr>
-      </w:pPr>
-      <w:r>
-        <w:rPr>
-          <w:szCs w:val="26"/>
-        </w:rPr>
-        <w:t>Vai trò và trách nhiệm của sinh viên</w:t>
-      </w:r>
-    </w:p>
-    <w:p>
-      <w:pPr>
-        <w:rPr>
-          <w:szCs w:val="26"/>
-        </w:rPr>
-      </w:pPr>
-      <w:r>
-        <w:rPr>
-          <w:szCs w:val="26"/>
-        </w:rPr>
-        <w:t>Kết quả đạt được</w:t>
-      </w:r>
-    </w:p>
-    <w:p>
-      <w:pPr>
-        <w:rPr>
-          <w:i/>
-          <w:iCs/>
-          <w:szCs w:val="26"/>
-        </w:rPr>
+    <w:tbl>
+      <w:tblPr>
+        <w:tblStyle w:val="LiBang"/>
+        <w:tblW w:w="0" w:type="auto"/>
+        <w:tblLook w:val="04A0" w:firstRow="1" w:lastRow="0" w:firstColumn="1" w:lastColumn="0" w:noHBand="0" w:noVBand="1"/>
+      </w:tblPr>
+      <w:tblGrid>
+        <w:gridCol w:w="1838"/>
+        <w:gridCol w:w="7224"/>
+      </w:tblGrid>
+      <w:tr>
+        <w:tc>
+          <w:tcPr>
+            <w:tcW w:w="1838" w:type="dxa"/>
+            <w:shd w:val="clear" w:color="auto" w:fill="ED7D31" w:themeFill="accent2"/>
+          </w:tcPr>
+          <w:p>
+            <w:pPr>
+              <w:jc w:val="center"/>
+              <w:rPr>
+                <w:rFonts w:ascii="Times New Roman" w:hAnsi="Times New Roman"/>
+                <w:b/>
+                <w:bCs/>
+              </w:rPr>
+            </w:pPr>
+            <w:bookmarkStart w:id="14" w:name="_Toc219921030"/>
+            <w:r>
+              <w:rPr>
+                <w:rFonts w:ascii="Times New Roman" w:hAnsi="Times New Roman"/>
+                <w:b/>
+                <w:bCs/>
+              </w:rPr>
+              <w:t>Thời gian</w:t>
+            </w:r>
+          </w:p>
+        </w:tc>
+        <w:tc>
+          <w:tcPr>
+            <w:tcW w:w="7224" w:type="dxa"/>
+            <w:shd w:val="clear" w:color="auto" w:fill="ED7D31" w:themeFill="accent2"/>
+          </w:tcPr>
+          <w:p>
+            <w:pPr>
+              <w:jc w:val="center"/>
+              <w:rPr>
+                <w:rFonts w:ascii="Times New Roman" w:hAnsi="Times New Roman"/>
+                <w:b/>
+                <w:bCs/>
+              </w:rPr>
+            </w:pPr>
+            <w:r>
+              <w:rPr>
+                <w:rFonts w:ascii="Times New Roman" w:hAnsi="Times New Roman"/>
+                <w:b/>
+                <w:bCs/>
+              </w:rPr>
+              <w:t>Nội dung thực tập</w:t>
+            </w:r>
+          </w:p>
+        </w:tc>
+      </w:tr>
+      <w:tr>
+        <w:tc>
+          <w:tcPr>
+            <w:tcW w:w="1838" w:type="dxa"/>
+          </w:tcPr>
+          <w:p>
+            <w:pPr>
+              <w:spacing w:line="276" w:lineRule="auto"/>
+              <w:rPr>
+                <w:rFonts w:ascii="Times New Roman" w:hAnsi="Times New Roman"/>
+              </w:rPr>
+            </w:pPr>
+            <w:r>
+              <w:rPr>
+                <w:rFonts w:ascii="Times New Roman" w:hAnsi="Times New Roman"/>
+              </w:rPr>
+              <w:t xml:space="preserve">         </w:t>
+            </w:r>
+            <w:r>
+              <w:rPr>
+                <w:rFonts w:ascii="Times New Roman" w:hAnsi="Times New Roman"/>
+              </w:rPr>
+              <w:t>Tuần 1</w:t>
+            </w:r>
+            <w:r>
+              <w:rPr>
+                <w:rFonts w:ascii="Times New Roman" w:hAnsi="Times New Roman"/>
+              </w:rPr>
+              <w:t xml:space="preserve">                                 </w:t>
+            </w:r>
+          </w:p>
+        </w:tc>
+        <w:tc>
+          <w:tcPr>
+            <w:tcW w:w="7224" w:type="dxa"/>
+          </w:tcPr>
+          <w:p>
+            <w:pPr>
+              <w:pStyle w:val="oancuaDanhsach"/>
+              <w:numPr>
+                <w:ilvl w:val="0"/>
+                <w:numId w:val="10"/>
+              </w:numPr>
+              <w:spacing w:line="276" w:lineRule="auto"/>
+            </w:pPr>
+            <w:r>
+              <w:t>Tìm hiểu tổng quan về Web Development</w:t>
+            </w:r>
+          </w:p>
+          <w:p>
+            <w:pPr>
+              <w:pStyle w:val="oancuaDanhsach"/>
+              <w:numPr>
+                <w:ilvl w:val="0"/>
+                <w:numId w:val="11"/>
+              </w:numPr>
+              <w:spacing w:line="276" w:lineRule="auto"/>
+            </w:pPr>
+            <w:r>
+              <w:t>Nắm các khái niệm cơ bản về website, frontend và backend, quy trình phát triển của một website</w:t>
+            </w:r>
+          </w:p>
+          <w:p>
+            <w:pPr>
+              <w:pStyle w:val="oancuaDanhsach"/>
+              <w:numPr>
+                <w:ilvl w:val="0"/>
+                <w:numId w:val="10"/>
+              </w:numPr>
+              <w:spacing w:line="276" w:lineRule="auto"/>
+            </w:pPr>
+            <w:r>
+              <w:t>Học và thực hành HTML:</w:t>
+            </w:r>
+          </w:p>
+          <w:p>
+            <w:pPr>
+              <w:pStyle w:val="oancuaDanhsach"/>
+              <w:numPr>
+                <w:ilvl w:val="0"/>
+                <w:numId w:val="11"/>
+              </w:numPr>
+              <w:spacing w:line="276" w:lineRule="auto"/>
+            </w:pPr>
+            <w:r>
+              <w:t>Tạo cấu trúc trang web, sử dụng các thẻ cơ bản như heading, image, link, table, form</w:t>
+            </w:r>
+            <w:proofErr w:type="gramStart"/>
+            <w:r>
+              <w:t xml:space="preserve"> </w:t>
+            </w:r>
+            <w:r>
+              <w:t>,…</w:t>
+            </w:r>
+            <w:proofErr w:type="gramEnd"/>
+            <w:r>
+              <w:t>.</w:t>
+            </w:r>
+          </w:p>
+          <w:p>
+            <w:pPr>
+              <w:pStyle w:val="oancuaDanhsach"/>
+              <w:numPr>
+                <w:ilvl w:val="0"/>
+                <w:numId w:val="11"/>
+              </w:numPr>
+              <w:spacing w:line="276" w:lineRule="auto"/>
+            </w:pPr>
+            <w:r>
+              <w:t>Thực hành web form tĩnh Danh sách sinh viên</w:t>
+            </w:r>
+          </w:p>
+          <w:p>
+            <w:pPr>
+              <w:pStyle w:val="oancuaDanhsach"/>
+              <w:numPr>
+                <w:ilvl w:val="0"/>
+                <w:numId w:val="11"/>
+              </w:numPr>
+              <w:spacing w:line="276" w:lineRule="auto"/>
+            </w:pPr>
+            <w:r>
+              <w:t xml:space="preserve">Thực hành </w:t>
+            </w:r>
+            <w:r>
+              <w:t>xây dưng giao diện cho game tic-tac-toe</w:t>
+            </w:r>
+          </w:p>
+          <w:p>
+            <w:pPr>
+              <w:pStyle w:val="oancuaDanhsach"/>
+              <w:numPr>
+                <w:ilvl w:val="0"/>
+                <w:numId w:val="10"/>
+              </w:numPr>
+              <w:spacing w:line="276" w:lineRule="auto"/>
+            </w:pPr>
+            <w:r>
+              <w:t>Học và thực hành CSS:</w:t>
+            </w:r>
+          </w:p>
+          <w:p>
+            <w:pPr>
+              <w:pStyle w:val="oancuaDanhsach"/>
+              <w:numPr>
+                <w:ilvl w:val="0"/>
+                <w:numId w:val="12"/>
+              </w:numPr>
+              <w:spacing w:line="276" w:lineRule="auto"/>
+            </w:pPr>
+            <w:r>
+              <w:t>Thiết kế giao diện, định dạng màu sắc, font chữ, grid,</w:t>
+            </w:r>
+            <w:r>
+              <w:t xml:space="preserve"> margin, padding, icons, lists, tables, z-index, inline-block, …</w:t>
+            </w:r>
+          </w:p>
+          <w:p>
+            <w:pPr>
+              <w:pStyle w:val="oancuaDanhsach"/>
+              <w:numPr>
+                <w:ilvl w:val="0"/>
+                <w:numId w:val="12"/>
+              </w:numPr>
+              <w:spacing w:line="276" w:lineRule="auto"/>
+            </w:pPr>
+            <w:r>
+              <w:t xml:space="preserve">Thực hành thiết lập style css cho form danh sách sinh viên </w:t>
+            </w:r>
+            <w:r>
+              <w:t>theo yêu cầu đề bài</w:t>
+            </w:r>
+          </w:p>
+          <w:p>
+            <w:pPr>
+              <w:pStyle w:val="oancuaDanhsach"/>
+              <w:numPr>
+                <w:ilvl w:val="0"/>
+                <w:numId w:val="12"/>
+              </w:numPr>
+              <w:spacing w:line="276" w:lineRule="auto"/>
+            </w:pPr>
+            <w:r>
+              <w:t>Thực hành thiết lập style css cho game tic tac toe theo yêu cầu đề bài</w:t>
+            </w:r>
+          </w:p>
+          <w:p>
+            <w:pPr>
+              <w:pStyle w:val="oancuaDanhsach"/>
+              <w:numPr>
+                <w:ilvl w:val="0"/>
+                <w:numId w:val="10"/>
+              </w:numPr>
+              <w:spacing w:line="276" w:lineRule="auto"/>
+              <w:rPr>
+                <w:rFonts w:ascii="Times New Roman" w:hAnsi="Times New Roman"/>
+              </w:rPr>
+            </w:pPr>
+            <w:r>
+              <w:rPr>
+                <w:rFonts w:ascii="Times New Roman" w:hAnsi="Times New Roman"/>
+              </w:rPr>
+              <w:t>Học JavaScript cơ bản:</w:t>
+            </w:r>
+          </w:p>
+          <w:p>
+            <w:pPr>
+              <w:pStyle w:val="oancuaDanhsach"/>
+              <w:numPr>
+                <w:ilvl w:val="0"/>
+                <w:numId w:val="15"/>
+              </w:numPr>
+              <w:spacing w:line="276" w:lineRule="auto"/>
+            </w:pPr>
+            <w:r>
+              <w:t>Học về js home, introduction, output, statement, js let, js const, js operator, js datatypes, js function, js object, js event,</w:t>
+            </w:r>
+            <w:r>
+              <w:t xml:space="preserve"> js number, js array</w:t>
+            </w:r>
+          </w:p>
+        </w:tc>
+      </w:tr>
+      <w:tr>
+        <w:tc>
+          <w:tcPr>
+            <w:tcW w:w="1838" w:type="dxa"/>
+          </w:tcPr>
+          <w:p>
+            <w:pPr>
+              <w:spacing w:line="276" w:lineRule="auto"/>
+              <w:rPr>
+                <w:rFonts w:ascii="Times New Roman" w:hAnsi="Times New Roman"/>
+              </w:rPr>
+            </w:pPr>
+            <w:r>
+              <w:rPr>
+                <w:rFonts w:ascii="Times New Roman" w:hAnsi="Times New Roman"/>
+              </w:rPr>
+              <w:t>Tuần 2</w:t>
+            </w:r>
+          </w:p>
+        </w:tc>
+        <w:tc>
+          <w:tcPr>
+            <w:tcW w:w="7224" w:type="dxa"/>
+          </w:tcPr>
+          <w:p>
+            <w:pPr>
+              <w:pStyle w:val="oancuaDanhsach"/>
+              <w:numPr>
+                <w:ilvl w:val="0"/>
+                <w:numId w:val="10"/>
+              </w:numPr>
+              <w:spacing w:line="276" w:lineRule="auto"/>
+            </w:pPr>
+            <w:r>
+              <w:t>Học JavaScript cơ bản</w:t>
+            </w:r>
+            <w:r>
+              <w:t xml:space="preserve"> (tiếp)</w:t>
+            </w:r>
+            <w:r>
+              <w:t>:</w:t>
+            </w:r>
+            <w:r>
+              <w:rPr>
+                <w:color w:val="auto"/>
+                <w:sz w:val="24"/>
+                <w:szCs w:val="24"/>
+              </w:rPr>
+              <w:t xml:space="preserve"> </w:t>
+            </w:r>
+          </w:p>
+          <w:p>
+            <w:pPr>
+              <w:pStyle w:val="oancuaDanhsach"/>
+              <w:numPr>
+                <w:ilvl w:val="0"/>
+                <w:numId w:val="15"/>
+              </w:numPr>
+              <w:spacing w:line="276" w:lineRule="auto"/>
+              <w:rPr>
+                <w:rFonts w:ascii="Times New Roman" w:hAnsi="Times New Roman"/>
+              </w:rPr>
+            </w:pPr>
+            <w:r>
+              <w:rPr>
+                <w:rFonts w:ascii="Times New Roman" w:hAnsi="Times New Roman"/>
+              </w:rPr>
+              <w:t xml:space="preserve">    </w:t>
+            </w:r>
+            <w:r>
+              <w:rPr>
+                <w:rFonts w:ascii="Times New Roman" w:hAnsi="Times New Roman"/>
+              </w:rPr>
+              <w:t>JS Random</w:t>
+            </w:r>
+            <w:r>
+              <w:rPr>
+                <w:rFonts w:ascii="Times New Roman" w:hAnsi="Times New Roman"/>
+              </w:rPr>
+              <w:t xml:space="preserve">, </w:t>
+            </w:r>
+            <w:r>
+              <w:rPr>
+                <w:rFonts w:ascii="Times New Roman" w:hAnsi="Times New Roman"/>
+              </w:rPr>
+              <w:t>JS Booleans</w:t>
+            </w:r>
+            <w:r>
+              <w:rPr>
+                <w:rFonts w:ascii="Times New Roman" w:hAnsi="Times New Roman"/>
+              </w:rPr>
+              <w:t xml:space="preserve">, </w:t>
+            </w:r>
+            <w:r>
+              <w:rPr>
+                <w:rFonts w:ascii="Times New Roman" w:hAnsi="Times New Roman"/>
+              </w:rPr>
+              <w:t>JS Comparisons</w:t>
+            </w:r>
+            <w:r>
+              <w:rPr>
+                <w:rFonts w:ascii="Times New Roman" w:hAnsi="Times New Roman"/>
+              </w:rPr>
+              <w:t xml:space="preserve">, </w:t>
+            </w:r>
+            <w:r>
+              <w:rPr>
+                <w:rFonts w:ascii="Times New Roman" w:hAnsi="Times New Roman"/>
+              </w:rPr>
+              <w:t>JS Conditions</w:t>
+            </w:r>
+            <w:r>
+              <w:rPr>
+                <w:rFonts w:ascii="Times New Roman" w:hAnsi="Times New Roman"/>
+              </w:rPr>
+              <w:t xml:space="preserve">, </w:t>
+            </w:r>
+            <w:r>
+              <w:rPr>
+                <w:rFonts w:ascii="Times New Roman" w:hAnsi="Times New Roman"/>
+              </w:rPr>
+              <w:t>JS Switch</w:t>
+            </w:r>
+            <w:r>
+              <w:rPr>
+                <w:rFonts w:ascii="Times New Roman" w:hAnsi="Times New Roman"/>
+              </w:rPr>
+              <w:t xml:space="preserve">, </w:t>
+            </w:r>
+            <w:r>
+              <w:rPr>
+                <w:rFonts w:ascii="Times New Roman" w:hAnsi="Times New Roman"/>
+              </w:rPr>
+              <w:t>JS Loop For</w:t>
+            </w:r>
+            <w:r>
+              <w:rPr>
+                <w:rFonts w:ascii="Times New Roman" w:hAnsi="Times New Roman"/>
+              </w:rPr>
+              <w:t xml:space="preserve">, </w:t>
+            </w:r>
+            <w:r>
+              <w:rPr>
+                <w:rFonts w:ascii="Times New Roman" w:hAnsi="Times New Roman"/>
+              </w:rPr>
+              <w:t>JS Loop For In</w:t>
+            </w:r>
+            <w:r>
+              <w:rPr>
+                <w:rFonts w:ascii="Times New Roman" w:hAnsi="Times New Roman"/>
+              </w:rPr>
+              <w:t xml:space="preserve">, </w:t>
+            </w:r>
+            <w:r>
+              <w:rPr>
+                <w:rFonts w:ascii="Times New Roman" w:hAnsi="Times New Roman"/>
+              </w:rPr>
+              <w:t>JS Loop For Of</w:t>
+            </w:r>
+            <w:r>
+              <w:rPr>
+                <w:rFonts w:ascii="Times New Roman" w:hAnsi="Times New Roman"/>
+              </w:rPr>
+              <w:t xml:space="preserve">, </w:t>
+            </w:r>
+            <w:r>
+              <w:rPr>
+                <w:rFonts w:ascii="Times New Roman" w:hAnsi="Times New Roman"/>
+              </w:rPr>
+              <w:t>JS Loop While</w:t>
+            </w:r>
+            <w:r>
+              <w:rPr>
+                <w:rFonts w:ascii="Times New Roman" w:hAnsi="Times New Roman"/>
+              </w:rPr>
+              <w:t xml:space="preserve">, </w:t>
+            </w:r>
+            <w:r>
+              <w:rPr>
+                <w:rFonts w:ascii="Times New Roman" w:hAnsi="Times New Roman"/>
+              </w:rPr>
+              <w:t>JS Break</w:t>
+            </w:r>
+            <w:r>
+              <w:rPr>
+                <w:rFonts w:ascii="Times New Roman" w:hAnsi="Times New Roman"/>
+              </w:rPr>
+              <w:t xml:space="preserve">, </w:t>
+            </w:r>
+            <w:r>
+              <w:rPr>
+                <w:rFonts w:ascii="Times New Roman" w:hAnsi="Times New Roman"/>
+              </w:rPr>
+              <w:t>JS Iterables</w:t>
+            </w:r>
+            <w:r>
+              <w:rPr>
+                <w:rFonts w:ascii="Times New Roman" w:hAnsi="Times New Roman"/>
+              </w:rPr>
+              <w:t xml:space="preserve">, </w:t>
+            </w:r>
+            <w:r>
+              <w:rPr>
+                <w:rFonts w:ascii="Times New Roman" w:hAnsi="Times New Roman"/>
+              </w:rPr>
+              <w:t>JS Sets</w:t>
+            </w:r>
+            <w:r>
+              <w:rPr>
+                <w:rFonts w:ascii="Times New Roman" w:hAnsi="Times New Roman"/>
+              </w:rPr>
+              <w:t xml:space="preserve">, </w:t>
+            </w:r>
+            <w:r>
+              <w:rPr>
+                <w:rFonts w:ascii="Times New Roman" w:hAnsi="Times New Roman"/>
+              </w:rPr>
+              <w:t>JS Maps</w:t>
+            </w:r>
+            <w:r>
+              <w:rPr>
+                <w:rFonts w:ascii="Times New Roman" w:hAnsi="Times New Roman"/>
+              </w:rPr>
+              <w:t xml:space="preserve">, </w:t>
+            </w:r>
+            <w:r>
+              <w:rPr>
+                <w:rFonts w:ascii="Times New Roman" w:hAnsi="Times New Roman"/>
+              </w:rPr>
+              <w:t>DOM Intro</w:t>
+            </w:r>
+            <w:r>
+              <w:rPr>
+                <w:rFonts w:ascii="Times New Roman" w:hAnsi="Times New Roman"/>
+              </w:rPr>
+              <w:t xml:space="preserve">, </w:t>
+            </w:r>
+            <w:r>
+              <w:rPr>
+                <w:rFonts w:ascii="Times New Roman" w:hAnsi="Times New Roman"/>
+              </w:rPr>
+              <w:t>DOM Methods</w:t>
+            </w:r>
+            <w:r>
+              <w:rPr>
+                <w:rFonts w:ascii="Times New Roman" w:hAnsi="Times New Roman"/>
+              </w:rPr>
+              <w:t xml:space="preserve">, </w:t>
+            </w:r>
+            <w:r>
+              <w:rPr>
+                <w:rFonts w:ascii="Times New Roman" w:hAnsi="Times New Roman"/>
+              </w:rPr>
+              <w:t>DOM Document</w:t>
+            </w:r>
+            <w:r>
+              <w:rPr>
+                <w:rFonts w:ascii="Times New Roman" w:hAnsi="Times New Roman"/>
+              </w:rPr>
+              <w:t xml:space="preserve">, </w:t>
+            </w:r>
+            <w:r>
+              <w:rPr>
+                <w:rFonts w:ascii="Times New Roman" w:hAnsi="Times New Roman"/>
+              </w:rPr>
+              <w:t>DOM Elements</w:t>
+            </w:r>
+            <w:r>
+              <w:rPr>
+                <w:rFonts w:ascii="Times New Roman" w:hAnsi="Times New Roman"/>
+              </w:rPr>
+              <w:t xml:space="preserve">, </w:t>
+            </w:r>
+            <w:r>
+              <w:rPr>
+                <w:rFonts w:ascii="Times New Roman" w:hAnsi="Times New Roman"/>
+              </w:rPr>
+              <w:t>DOMHTML</w:t>
+            </w:r>
+            <w:r>
+              <w:rPr>
+                <w:rFonts w:ascii="Times New Roman" w:hAnsi="Times New Roman"/>
+              </w:rPr>
+              <w:t xml:space="preserve">, </w:t>
+            </w:r>
+            <w:r>
+              <w:rPr>
+                <w:rFonts w:ascii="Times New Roman" w:hAnsi="Times New Roman"/>
+              </w:rPr>
+              <w:t>DOM Forms</w:t>
+            </w:r>
+            <w:r>
+              <w:rPr>
+                <w:rFonts w:ascii="Times New Roman" w:hAnsi="Times New Roman"/>
+              </w:rPr>
+              <w:t xml:space="preserve">, </w:t>
+            </w:r>
+            <w:r>
+              <w:rPr>
+                <w:rFonts w:ascii="Times New Roman" w:hAnsi="Times New Roman"/>
+              </w:rPr>
+              <w:lastRenderedPageBreak/>
+              <w:t>DOM CSS</w:t>
+            </w:r>
+            <w:r>
+              <w:rPr>
+                <w:rFonts w:ascii="Times New Roman" w:hAnsi="Times New Roman"/>
+              </w:rPr>
+              <w:t xml:space="preserve">, </w:t>
+            </w:r>
+            <w:r>
+              <w:rPr>
+                <w:rFonts w:ascii="Times New Roman" w:hAnsi="Times New Roman"/>
+              </w:rPr>
+              <w:t>DOM Animations</w:t>
+            </w:r>
+            <w:r>
+              <w:rPr>
+                <w:rFonts w:ascii="Times New Roman" w:hAnsi="Times New Roman"/>
+              </w:rPr>
+              <w:t xml:space="preserve">, </w:t>
+            </w:r>
+            <w:r>
+              <w:rPr>
+                <w:rFonts w:ascii="Times New Roman" w:hAnsi="Times New Roman"/>
+              </w:rPr>
+              <w:t>DOM Events</w:t>
+            </w:r>
+            <w:r>
+              <w:rPr>
+                <w:rFonts w:ascii="Times New Roman" w:hAnsi="Times New Roman"/>
+              </w:rPr>
+              <w:t xml:space="preserve">, </w:t>
+            </w:r>
+            <w:r>
+              <w:rPr>
+                <w:rFonts w:ascii="Times New Roman" w:hAnsi="Times New Roman"/>
+              </w:rPr>
+              <w:t>DOM Event Listener</w:t>
+            </w:r>
+            <w:r>
+              <w:rPr>
+                <w:rFonts w:ascii="Times New Roman" w:hAnsi="Times New Roman"/>
+              </w:rPr>
+              <w:t xml:space="preserve">, </w:t>
+            </w:r>
+            <w:r>
+              <w:rPr>
+                <w:rFonts w:ascii="Times New Roman" w:hAnsi="Times New Roman"/>
+              </w:rPr>
+              <w:t>DOM Navigation</w:t>
+            </w:r>
+            <w:r>
+              <w:rPr>
+                <w:rFonts w:ascii="Times New Roman" w:hAnsi="Times New Roman"/>
+              </w:rPr>
+              <w:t xml:space="preserve">, </w:t>
+            </w:r>
+            <w:r>
+              <w:rPr>
+                <w:rFonts w:ascii="Times New Roman" w:hAnsi="Times New Roman"/>
+              </w:rPr>
+              <w:t>DOM Nodes</w:t>
+            </w:r>
+            <w:r>
+              <w:rPr>
+                <w:rFonts w:ascii="Times New Roman" w:hAnsi="Times New Roman"/>
+              </w:rPr>
+              <w:t xml:space="preserve">, </w:t>
+            </w:r>
+            <w:r>
+              <w:rPr>
+                <w:rFonts w:ascii="Times New Roman" w:hAnsi="Times New Roman"/>
+              </w:rPr>
+              <w:t>DOM Collections</w:t>
+            </w:r>
+            <w:r>
+              <w:rPr>
+                <w:rFonts w:ascii="Times New Roman" w:hAnsi="Times New Roman"/>
+              </w:rPr>
+              <w:t xml:space="preserve">, </w:t>
+            </w:r>
+            <w:r>
+              <w:rPr>
+                <w:rFonts w:ascii="Times New Roman" w:hAnsi="Times New Roman"/>
+              </w:rPr>
+              <w:t>DOM Node Lists</w:t>
+            </w:r>
+            <w:r>
+              <w:rPr>
+                <w:rFonts w:ascii="Times New Roman" w:hAnsi="Times New Roman"/>
+              </w:rPr>
+              <w:t xml:space="preserve">, </w:t>
+            </w:r>
+            <w:r>
+              <w:rPr>
+                <w:rFonts w:ascii="Times New Roman" w:hAnsi="Times New Roman"/>
+              </w:rPr>
+              <w:t>JS Web APIs</w:t>
+            </w:r>
+            <w:r>
+              <w:rPr>
+                <w:rFonts w:ascii="Times New Roman" w:hAnsi="Times New Roman"/>
+              </w:rPr>
+              <w:t xml:space="preserve">, </w:t>
+            </w:r>
+            <w:r>
+              <w:rPr>
+                <w:rFonts w:ascii="Times New Roman" w:hAnsi="Times New Roman"/>
+              </w:rPr>
+              <w:t>Web Storage API</w:t>
+            </w:r>
+            <w:r>
+              <w:rPr>
+                <w:rFonts w:ascii="Times New Roman" w:hAnsi="Times New Roman"/>
+              </w:rPr>
+              <w:t xml:space="preserve">, </w:t>
+            </w:r>
+            <w:r>
+              <w:rPr>
+                <w:rFonts w:ascii="Times New Roman" w:hAnsi="Times New Roman"/>
+              </w:rPr>
+              <w:t xml:space="preserve">Web Fetch API </w:t>
+            </w:r>
+          </w:p>
+          <w:p>
+            <w:pPr>
+              <w:pStyle w:val="oancuaDanhsach"/>
+              <w:numPr>
+                <w:ilvl w:val="0"/>
+                <w:numId w:val="15"/>
+              </w:numPr>
+              <w:spacing w:line="276" w:lineRule="auto"/>
+              <w:rPr>
+                <w:rFonts w:ascii="Times New Roman" w:hAnsi="Times New Roman"/>
+              </w:rPr>
+            </w:pPr>
+            <w:r>
+              <w:rPr>
+                <w:rFonts w:ascii="Times New Roman" w:hAnsi="Times New Roman"/>
+              </w:rPr>
+              <w:t xml:space="preserve">   </w:t>
+            </w:r>
+            <w:r>
+              <w:rPr>
+                <w:rFonts w:ascii="Times New Roman" w:hAnsi="Times New Roman"/>
+              </w:rPr>
+              <w:t xml:space="preserve">Thực hành xây dưng tiếp Danh sách sinh viên </w:t>
+            </w:r>
+            <w:r>
+              <w:rPr>
+                <w:rFonts w:ascii="Times New Roman" w:hAnsi="Times New Roman"/>
+              </w:rPr>
+              <w:t>ở phần HTML, CSS, dùng external Javascript</w:t>
+            </w:r>
+            <w:r>
+              <w:rPr>
+                <w:rFonts w:ascii="Times New Roman" w:hAnsi="Times New Roman"/>
+              </w:rPr>
+              <w:t xml:space="preserve"> theo yêu cầu đề bài</w:t>
+            </w:r>
+          </w:p>
+          <w:p>
+            <w:pPr>
+              <w:pStyle w:val="oancuaDanhsach"/>
+              <w:numPr>
+                <w:ilvl w:val="0"/>
+                <w:numId w:val="15"/>
+              </w:numPr>
+              <w:spacing w:line="276" w:lineRule="auto"/>
+              <w:rPr>
+                <w:rFonts w:ascii="Times New Roman" w:hAnsi="Times New Roman"/>
+              </w:rPr>
+            </w:pPr>
+            <w:r>
+              <w:rPr>
+                <w:rFonts w:ascii="Times New Roman" w:hAnsi="Times New Roman"/>
+              </w:rPr>
+              <w:t xml:space="preserve">   </w:t>
+            </w:r>
+            <w:r>
+              <w:rPr>
+                <w:rFonts w:ascii="Times New Roman" w:hAnsi="Times New Roman"/>
+              </w:rPr>
+              <w:t>Tiếp tục bài tập Xây dựng game tic-tac-toe, thiết lập external javascript</w:t>
+            </w:r>
+          </w:p>
+          <w:p>
+            <w:pPr>
+              <w:pStyle w:val="oancuaDanhsach"/>
+              <w:numPr>
+                <w:ilvl w:val="0"/>
+                <w:numId w:val="10"/>
+              </w:numPr>
+              <w:spacing w:line="276" w:lineRule="auto"/>
+            </w:pPr>
+            <w:r>
+              <w:t xml:space="preserve">Học và thực hành reactjs </w:t>
+            </w:r>
+          </w:p>
+          <w:p>
+            <w:pPr>
+              <w:pStyle w:val="oancuaDanhsach"/>
+              <w:numPr>
+                <w:ilvl w:val="0"/>
+                <w:numId w:val="10"/>
+              </w:numPr>
+              <w:spacing w:line="276" w:lineRule="auto"/>
+            </w:pPr>
+            <w:r>
+              <w:t xml:space="preserve"> </w:t>
+            </w:r>
+          </w:p>
+          <w:p>
+            <w:pPr>
+              <w:spacing w:line="276" w:lineRule="auto"/>
+              <w:ind w:left="360"/>
+              <w:rPr>
+                <w:rFonts w:ascii="Times New Roman" w:hAnsi="Times New Roman"/>
+              </w:rPr>
+            </w:pPr>
+          </w:p>
+          <w:p>
+            <w:pPr>
+              <w:spacing w:line="276" w:lineRule="auto"/>
+              <w:rPr>
+                <w:rFonts w:ascii="Times New Roman" w:hAnsi="Times New Roman"/>
+              </w:rPr>
+            </w:pPr>
+          </w:p>
+        </w:tc>
+      </w:tr>
+      <w:tr>
+        <w:tc>
+          <w:tcPr>
+            <w:tcW w:w="1838" w:type="dxa"/>
+          </w:tcPr>
+          <w:p>
+            <w:pPr>
+              <w:spacing w:line="276" w:lineRule="auto"/>
+              <w:rPr>
+                <w:rFonts w:ascii="Times New Roman" w:hAnsi="Times New Roman"/>
+              </w:rPr>
+            </w:pPr>
+            <w:r>
+              <w:rPr>
+                <w:rFonts w:ascii="Times New Roman" w:hAnsi="Times New Roman"/>
+              </w:rPr>
+              <w:lastRenderedPageBreak/>
+              <w:t>Tuần 3</w:t>
+            </w:r>
+          </w:p>
+        </w:tc>
+        <w:tc>
+          <w:tcPr>
+            <w:tcW w:w="7224" w:type="dxa"/>
+          </w:tcPr>
+          <w:p>
+            <w:pPr>
+              <w:spacing w:line="276" w:lineRule="auto"/>
+              <w:rPr>
+                <w:rFonts w:ascii="Times New Roman" w:hAnsi="Times New Roman"/>
+              </w:rPr>
+            </w:pPr>
+          </w:p>
+        </w:tc>
+      </w:tr>
+      <w:tr>
+        <w:tc>
+          <w:tcPr>
+            <w:tcW w:w="1838" w:type="dxa"/>
+          </w:tcPr>
+          <w:p>
+            <w:pPr>
+              <w:spacing w:line="276" w:lineRule="auto"/>
+              <w:rPr>
+                <w:rFonts w:ascii="Times New Roman" w:hAnsi="Times New Roman"/>
+              </w:rPr>
+            </w:pPr>
+            <w:r>
+              <w:rPr>
+                <w:rFonts w:ascii="Times New Roman" w:hAnsi="Times New Roman"/>
+              </w:rPr>
+              <w:t>Tuần 4</w:t>
+            </w:r>
+          </w:p>
+        </w:tc>
+        <w:tc>
+          <w:tcPr>
+            <w:tcW w:w="7224" w:type="dxa"/>
+          </w:tcPr>
+          <w:p>
+            <w:pPr>
+              <w:spacing w:line="276" w:lineRule="auto"/>
+              <w:rPr>
+                <w:rFonts w:ascii="Times New Roman" w:hAnsi="Times New Roman"/>
+              </w:rPr>
+            </w:pPr>
+          </w:p>
+        </w:tc>
+      </w:tr>
+    </w:tbl>
+    <w:p>
+      <w:pPr>
+        <w:pStyle w:val="u3"/>
+      </w:pPr>
+      <w:r>
+        <w:t>2.3.2. Vai trò và trách nhiệm của sinh viên</w:t>
+      </w:r>
+    </w:p>
+    <w:p>
+      <w:pPr>
+        <w:pStyle w:val="u2"/>
+        <w:numPr>
+          <w:ilvl w:val="0"/>
+          <w:numId w:val="15"/>
+        </w:numPr>
+        <w:spacing w:before="0" w:after="0"/>
+        <w:rPr>
+          <w:b w:val="0"/>
+          <w:bCs/>
+          <w:sz w:val="26"/>
+        </w:rPr>
+      </w:pPr>
+      <w:r>
+        <w:rPr>
+          <w:b w:val="0"/>
+          <w:bCs/>
+          <w:sz w:val="26"/>
+        </w:rPr>
+        <w:t>Thực hiện các công việc và task được giao theo sự hướng dẫn của người phụ trách.</w:t>
+      </w:r>
+    </w:p>
+    <w:p>
+      <w:pPr>
+        <w:pStyle w:val="u2"/>
+        <w:numPr>
+          <w:ilvl w:val="0"/>
+          <w:numId w:val="15"/>
+        </w:numPr>
+        <w:spacing w:before="0" w:after="0"/>
+        <w:rPr>
+          <w:b w:val="0"/>
+          <w:bCs/>
+          <w:sz w:val="26"/>
+        </w:rPr>
+      </w:pPr>
+      <w:r>
+        <w:rPr>
+          <w:b w:val="0"/>
+          <w:bCs/>
+          <w:sz w:val="26"/>
+        </w:rPr>
+        <w:t>Học tập các công nghệ mới theo roadmap đ</w:t>
+      </w:r>
+      <w:r>
+        <w:rPr>
+          <w:b w:val="0"/>
+          <w:bCs/>
+          <w:sz w:val="26"/>
+        </w:rPr>
+        <w:t>ược giao</w:t>
+      </w:r>
+    </w:p>
+    <w:p>
+      <w:pPr>
+        <w:pStyle w:val="u2"/>
+        <w:numPr>
+          <w:ilvl w:val="0"/>
+          <w:numId w:val="15"/>
+        </w:numPr>
+        <w:spacing w:before="0" w:after="0"/>
+        <w:rPr>
+          <w:b w:val="0"/>
+          <w:bCs/>
+          <w:sz w:val="26"/>
+        </w:rPr>
+      </w:pPr>
+      <w:r>
+        <w:rPr>
+          <w:b w:val="0"/>
+          <w:bCs/>
+          <w:sz w:val="26"/>
+        </w:rPr>
+        <w:t>Chủ động tìm hiểu tài liệu và hỏi mentor khi gặp khó khăn trong quá trình làm việc.</w:t>
+      </w:r>
+    </w:p>
+    <w:p>
+      <w:pPr>
+        <w:pStyle w:val="u2"/>
+        <w:numPr>
+          <w:ilvl w:val="0"/>
+          <w:numId w:val="15"/>
+        </w:numPr>
+        <w:spacing w:before="0" w:after="0"/>
+        <w:rPr>
+          <w:b w:val="0"/>
+          <w:bCs/>
+          <w:sz w:val="26"/>
+        </w:rPr>
+      </w:pPr>
+      <w:r>
+        <w:rPr>
+          <w:b w:val="0"/>
+          <w:bCs/>
+          <w:sz w:val="26"/>
+        </w:rPr>
+        <w:t>Hoàn thành công việc đúng thời hạn và đảm bảo chất lượng theo yêu cầu.</w:t>
+      </w:r>
+    </w:p>
+    <w:p>
+      <w:pPr>
+        <w:pStyle w:val="u2"/>
+        <w:numPr>
+          <w:ilvl w:val="0"/>
+          <w:numId w:val="15"/>
+        </w:numPr>
+        <w:spacing w:before="0" w:after="0"/>
+        <w:rPr>
+          <w:b w:val="0"/>
+          <w:bCs/>
+          <w:sz w:val="26"/>
+        </w:rPr>
+      </w:pPr>
+      <w:r>
+        <w:rPr>
+          <w:b w:val="0"/>
+          <w:bCs/>
+          <w:sz w:val="26"/>
+        </w:rPr>
+        <w:t>Báo cáo tiến độ công việc hằng ngày hoặc hằng tuần cho người hướng dẫn.</w:t>
+      </w:r>
+    </w:p>
+    <w:p>
+      <w:pPr>
+        <w:pStyle w:val="u2"/>
+        <w:numPr>
+          <w:ilvl w:val="0"/>
+          <w:numId w:val="15"/>
+        </w:numPr>
+        <w:spacing w:before="0" w:after="0"/>
+        <w:rPr>
+          <w:b w:val="0"/>
+          <w:bCs/>
+          <w:sz w:val="26"/>
+        </w:rPr>
+      </w:pPr>
+      <w:r>
+        <w:rPr>
+          <w:b w:val="0"/>
+          <w:bCs/>
+          <w:sz w:val="26"/>
+        </w:rPr>
+        <w:t>Tuân thủ nội quy, quy định và giờ giấc làm việc của công ty.</w:t>
+      </w:r>
+    </w:p>
+    <w:p>
+      <w:pPr>
+        <w:pStyle w:val="u2"/>
+        <w:numPr>
+          <w:ilvl w:val="0"/>
+          <w:numId w:val="15"/>
+        </w:numPr>
+        <w:spacing w:before="0" w:after="0"/>
+        <w:rPr>
+          <w:b w:val="0"/>
+          <w:bCs/>
+          <w:sz w:val="26"/>
+        </w:rPr>
+      </w:pPr>
+      <w:r>
+        <w:rPr>
+          <w:b w:val="0"/>
+          <w:bCs/>
+          <w:sz w:val="26"/>
+        </w:rPr>
+        <w:t>Giữ gìn thái độ nghiêm túc, tinh thần học hỏi và hợp tác với các thành viên trong nhóm.</w:t>
+      </w:r>
+    </w:p>
+    <w:p>
+      <w:pPr>
+        <w:pStyle w:val="u2"/>
+        <w:numPr>
+          <w:ilvl w:val="0"/>
+          <w:numId w:val="15"/>
+        </w:numPr>
+        <w:spacing w:before="0" w:after="0"/>
+        <w:rPr>
+          <w:b w:val="0"/>
+          <w:bCs/>
+          <w:sz w:val="26"/>
+        </w:rPr>
+      </w:pPr>
+      <w:r>
+        <w:rPr>
+          <w:b w:val="0"/>
+          <w:bCs/>
+          <w:sz w:val="26"/>
+        </w:rPr>
+        <w:t>Bảo mật thông tin và dữ liệu của công ty trong quá trình thực tập.</w:t>
+      </w:r>
+    </w:p>
+    <w:p>
+      <w:pPr>
+        <w:pStyle w:val="u3"/>
+      </w:pPr>
+      <w:r>
+        <w:t>2.3.3. Kết quả đạt được</w:t>
+      </w:r>
+    </w:p>
+    <w:p>
+      <w:r>
+        <w:t>Sau quá trình thực tập tại công ty, sinh viên đã đạt được các kết quả sau:</w:t>
+      </w:r>
+    </w:p>
+    <w:p>
+      <w:pPr>
+        <w:numPr>
+          <w:ilvl w:val="0"/>
+          <w:numId w:val="25"/>
+        </w:numPr>
+      </w:pPr>
+      <w:r>
+        <w:t>Hoàn thành các task và bài tập theo roadmap đào tạo của công ty.</w:t>
+      </w:r>
+    </w:p>
+    <w:p>
+      <w:pPr>
+        <w:numPr>
+          <w:ilvl w:val="0"/>
+          <w:numId w:val="25"/>
+        </w:numPr>
+      </w:pPr>
+      <w:r>
+        <w:t>Nắm được kiến thức cơ bản về lập trình web frontend với HTML, CSS, JavaScript và Bootstrap.</w:t>
+      </w:r>
+    </w:p>
+    <w:p>
+      <w:pPr>
+        <w:numPr>
+          <w:ilvl w:val="0"/>
+          <w:numId w:val="25"/>
+        </w:numPr>
+      </w:pPr>
+      <w:r>
+        <w:t>Hiểu cách xây dựng giao diện theo mô hình component với ReactJS và VueJS ở mức cơ bản.</w:t>
+      </w:r>
+    </w:p>
+    <w:p>
+      <w:pPr>
+        <w:numPr>
+          <w:ilvl w:val="0"/>
+          <w:numId w:val="25"/>
+        </w:numPr>
+      </w:pPr>
+      <w:r>
+        <w:t>Có kiến thức nền tảng về backend với C# và thao tác cơ bản với cơ sở dữ liệu bằng SQL.</w:t>
+      </w:r>
+    </w:p>
+    <w:p>
+      <w:pPr>
+        <w:numPr>
+          <w:ilvl w:val="0"/>
+          <w:numId w:val="25"/>
+        </w:numPr>
+      </w:pPr>
+      <w:r>
+        <w:t>Cải thiện kỹ năng tự học, giải quyết vấn đề</w:t>
+      </w:r>
+      <w:r>
+        <w:t>.</w:t>
+      </w:r>
+    </w:p>
+    <w:p>
+      <w:pPr>
+        <w:numPr>
+          <w:ilvl w:val="0"/>
+          <w:numId w:val="25"/>
+        </w:numPr>
+      </w:pPr>
+      <w:r>
+        <w:t>Nâng cao ý thức kỷ luật, trách nhiệm và tác phong làm việc chuyên nghiệp.</w:t>
+      </w:r>
+    </w:p>
+    <w:p/>
+    <w:p>
+      <w:pPr>
+        <w:pStyle w:val="u2"/>
+      </w:pPr>
+      <w:r>
+        <w:lastRenderedPageBreak/>
+        <w:t>2.4. Công nghệ, công cụ và kỹ thuật sử dụng</w:t>
+      </w:r>
+      <w:bookmarkEnd w:id="14"/>
+    </w:p>
+    <w:p>
+      <w:pPr>
+        <w:pStyle w:val="oancuaDanhsach"/>
+        <w:numPr>
+          <w:ilvl w:val="0"/>
+          <w:numId w:val="17"/>
+        </w:numPr>
+      </w:pPr>
+      <w:r>
+        <w:t>Ngôn ngữ lập trình:</w:t>
+      </w:r>
+    </w:p>
+    <w:p>
+      <w:pPr>
+        <w:pStyle w:val="oancuaDanhsach"/>
+        <w:numPr>
+          <w:ilvl w:val="0"/>
+          <w:numId w:val="19"/>
+        </w:numPr>
       </w:pPr>
       <w:r>
         <w:rPr>
           <w:b/>
           <w:bCs/>
-          <w:i/>
-          <w:iCs/>
-          <w:szCs w:val="26"/>
-        </w:rPr>
-        <w:t>Lưu ý:</w:t>
-      </w:r>
-      <w:r>
-        <w:rPr>
-          <w:i/>
-          <w:iCs/>
-          <w:szCs w:val="26"/>
-        </w:rPr>
-        <w:t xml:space="preserve"> n</w:t>
-      </w:r>
-      <w:r>
-        <w:rPr>
-          <w:i/>
-          <w:iCs/>
-          <w:szCs w:val="26"/>
-        </w:rPr>
-        <w:t>ếu thực tập tại trường</w:t>
-      </w:r>
-      <w:r>
-        <w:rPr>
-          <w:i/>
-          <w:iCs/>
-          <w:szCs w:val="26"/>
-        </w:rPr>
-        <w:t>,</w:t>
-      </w:r>
-      <w:r>
-        <w:rPr>
-          <w:i/>
-          <w:iCs/>
-          <w:szCs w:val="26"/>
-        </w:rPr>
-        <w:t xml:space="preserve"> </w:t>
-      </w:r>
-      <w:r>
-        <w:rPr>
-          <w:i/>
-          <w:iCs/>
-          <w:szCs w:val="26"/>
-        </w:rPr>
-        <w:t>m</w:t>
-      </w:r>
-      <w:r>
-        <w:rPr>
-          <w:i/>
-          <w:iCs/>
-          <w:szCs w:val="26"/>
-        </w:rPr>
-        <w:t>ô tả các công việc được giảng viên giao</w:t>
-      </w:r>
-    </w:p>
-    <w:p>
-      <w:pPr>
-        <w:pStyle w:val="u2"/>
-      </w:pPr>
-      <w:bookmarkStart w:id="14" w:name="_Toc219921030"/>
-      <w:r>
-        <w:t>2.4. Công nghệ, công cụ và kỹ thuật sử dụng</w:t>
-      </w:r>
-      <w:bookmarkEnd w:id="14"/>
-    </w:p>
-    <w:p>
-      <w:pPr>
-        <w:rPr>
-          <w:szCs w:val="26"/>
-        </w:rPr>
-      </w:pPr>
-      <w:r>
-        <w:rPr>
-          <w:szCs w:val="26"/>
-        </w:rPr>
-        <w:t>Ngôn ngữ lập trình</w:t>
-      </w:r>
-    </w:p>
-    <w:p>
-      <w:pPr>
-        <w:rPr>
-          <w:szCs w:val="26"/>
-        </w:rPr>
-      </w:pPr>
-      <w:r>
-        <w:rPr>
-          <w:szCs w:val="26"/>
+        </w:rPr>
+        <w:t>HTML5</w:t>
+      </w:r>
+      <w:r>
+        <w:t>: Xây dựng cấu trúc trang web.</w:t>
+      </w:r>
+    </w:p>
+    <w:p>
+      <w:pPr>
+        <w:pStyle w:val="oancuaDanhsach"/>
+        <w:numPr>
+          <w:ilvl w:val="0"/>
+          <w:numId w:val="19"/>
+        </w:numPr>
+      </w:pPr>
+      <w:r>
+        <w:rPr>
+          <w:b/>
+          <w:bCs/>
+        </w:rPr>
+        <w:t>CSS3</w:t>
+      </w:r>
+      <w:r>
+        <w:t>: Thiết kế giao diện và bố cục website.</w:t>
+      </w:r>
+    </w:p>
+    <w:p>
+      <w:pPr>
+        <w:pStyle w:val="oancuaDanhsach"/>
+        <w:numPr>
+          <w:ilvl w:val="0"/>
+          <w:numId w:val="19"/>
+        </w:numPr>
+      </w:pPr>
+      <w:r>
+        <w:rPr>
+          <w:b/>
+          <w:bCs/>
+        </w:rPr>
+        <w:t>JavaScript</w:t>
+      </w:r>
+      <w:r>
+        <w:t>: Xử lý tương tác và kiểm tra dữ liệu phía người dùng.</w:t>
+      </w:r>
+    </w:p>
+    <w:p>
+      <w:pPr>
+        <w:pStyle w:val="oancuaDanhsach"/>
+        <w:numPr>
+          <w:ilvl w:val="0"/>
+          <w:numId w:val="19"/>
+        </w:numPr>
+      </w:pPr>
+      <w:r>
+        <w:rPr>
+          <w:b/>
+          <w:bCs/>
+        </w:rPr>
+        <w:t>C#</w:t>
+      </w:r>
+      <w:r>
+        <w:t>: Lập trình backend, xử lý logic chương trình.</w:t>
+      </w:r>
+    </w:p>
+    <w:p>
+      <w:pPr>
+        <w:pStyle w:val="oancuaDanhsach"/>
+        <w:numPr>
+          <w:ilvl w:val="0"/>
+          <w:numId w:val="19"/>
+        </w:numPr>
+      </w:pPr>
+      <w:r>
+        <w:rPr>
+          <w:b/>
+          <w:bCs/>
+        </w:rPr>
+        <w:t>SQL</w:t>
+      </w:r>
+      <w:r>
+        <w:t>: Truy vấn và quản lý dữ liệu trong cơ sở dữ liệu.</w:t>
+      </w:r>
+    </w:p>
+    <w:p>
+      <w:pPr>
+        <w:pStyle w:val="oancuaDanhsach"/>
+        <w:ind w:left="1080"/>
+      </w:pPr>
+    </w:p>
+    <w:p>
+      <w:pPr>
+        <w:pStyle w:val="oancuaDanhsach"/>
+        <w:numPr>
+          <w:ilvl w:val="0"/>
+          <w:numId w:val="17"/>
+        </w:numPr>
+        <w:rPr>
+          <w:b/>
+          <w:bCs/>
+        </w:rPr>
+      </w:pPr>
+      <w:r>
+        <w:rPr>
+          <w:b/>
+          <w:bCs/>
         </w:rPr>
         <w:t>Framework, nền tảng</w:t>
       </w:r>
     </w:p>
     <w:p>
       <w:pPr>
-        <w:rPr>
-          <w:szCs w:val="26"/>
-        </w:rPr>
-      </w:pPr>
-      <w:r>
-        <w:rPr>
-          <w:szCs w:val="26"/>
+        <w:pStyle w:val="oancuaDanhsach"/>
+        <w:numPr>
+          <w:ilvl w:val="0"/>
+          <w:numId w:val="21"/>
+        </w:numPr>
+      </w:pPr>
+      <w:r>
+        <w:rPr>
+          <w:b/>
+          <w:bCs/>
+        </w:rPr>
+        <w:t>Bootstrap 5</w:t>
+      </w:r>
+      <w:r>
+        <w:t>: Framework CSS giúp xây dựng giao diện nhanh và responsive.</w:t>
+      </w:r>
+    </w:p>
+    <w:p>
+      <w:pPr>
+        <w:pStyle w:val="oancuaDanhsach"/>
+        <w:numPr>
+          <w:ilvl w:val="0"/>
+          <w:numId w:val="21"/>
+        </w:numPr>
+      </w:pPr>
+      <w:r>
+        <w:rPr>
+          <w:b/>
+          <w:bCs/>
+        </w:rPr>
+        <w:t>ReactJS</w:t>
+      </w:r>
+      <w:r>
+        <w:t>: Thư viện JavaScript xây dựng giao diện theo mô hình component.</w:t>
+      </w:r>
+    </w:p>
+    <w:p>
+      <w:pPr>
+        <w:pStyle w:val="oancuaDanhsach"/>
+        <w:numPr>
+          <w:ilvl w:val="0"/>
+          <w:numId w:val="21"/>
+        </w:numPr>
+      </w:pPr>
+      <w:r>
+        <w:rPr>
+          <w:b/>
+          <w:bCs/>
+        </w:rPr>
+        <w:t>VueJS</w:t>
+      </w:r>
+      <w:r>
+        <w:t>: Framework JavaScript hỗ trợ xây dựng ứng dụng web dạng SPA.</w:t>
+      </w:r>
+    </w:p>
+    <w:p>
+      <w:pPr>
+        <w:pStyle w:val="oancuaDanhsach"/>
+        <w:numPr>
+          <w:ilvl w:val="0"/>
+          <w:numId w:val="21"/>
+        </w:numPr>
+      </w:pPr>
+      <w:r>
+        <w:rPr>
+          <w:b/>
+          <w:bCs/>
+        </w:rPr>
+        <w:t>.NET Framework / .NET</w:t>
+      </w:r>
+      <w:r>
+        <w:t>: Nền tảng phát triển ứng dụng backend bằng C#.</w:t>
+      </w:r>
+    </w:p>
+    <w:p>
+      <w:pPr>
+        <w:pStyle w:val="oancuaDanhsach"/>
+        <w:ind w:left="1080"/>
+      </w:pPr>
+    </w:p>
+    <w:p>
+      <w:pPr>
+        <w:pStyle w:val="oancuaDanhsach"/>
+        <w:numPr>
+          <w:ilvl w:val="0"/>
+          <w:numId w:val="17"/>
+        </w:numPr>
+        <w:rPr>
+          <w:b/>
+          <w:bCs/>
+        </w:rPr>
+      </w:pPr>
+      <w:r>
+        <w:rPr>
+          <w:b/>
+          <w:bCs/>
         </w:rPr>
         <w:t>Công cụ hỗ trợ (IDE, quản lý mã nguồn, CSDL…)</w:t>
+      </w:r>
+    </w:p>
+    <w:p>
+      <w:pPr>
+        <w:pStyle w:val="oancuaDanhsach"/>
+        <w:numPr>
+          <w:ilvl w:val="0"/>
+          <w:numId w:val="23"/>
+        </w:numPr>
+      </w:pPr>
+      <w:r>
+        <w:rPr>
+          <w:b/>
+          <w:bCs/>
+        </w:rPr>
+        <w:t>Visual Studio Code</w:t>
+      </w:r>
+      <w:r>
+        <w:t>: IDE dùng cho lập trình frontend.</w:t>
+      </w:r>
+    </w:p>
+    <w:p>
+      <w:pPr>
+        <w:pStyle w:val="oancuaDanhsach"/>
+        <w:numPr>
+          <w:ilvl w:val="0"/>
+          <w:numId w:val="23"/>
+        </w:numPr>
+      </w:pPr>
+      <w:r>
+        <w:rPr>
+          <w:b/>
+          <w:bCs/>
+        </w:rPr>
+        <w:t>Visual Studio</w:t>
+      </w:r>
+      <w:r>
+        <w:t>: IDE dùng cho lập trình C# và .NET.</w:t>
+      </w:r>
+    </w:p>
+    <w:p>
+      <w:pPr>
+        <w:pStyle w:val="oancuaDanhsach"/>
+        <w:numPr>
+          <w:ilvl w:val="0"/>
+          <w:numId w:val="23"/>
+        </w:numPr>
+      </w:pPr>
+      <w:r>
+        <w:rPr>
+          <w:b/>
+          <w:bCs/>
+        </w:rPr>
+        <w:t>SQL Server Management Studio (SSMS)</w:t>
+      </w:r>
+      <w:r>
+        <w:t>: Quản lý và thao tác với cơ sở dữ liệu.</w:t>
+      </w:r>
+    </w:p>
+    <w:p>
+      <w:pPr>
+        <w:pStyle w:val="oancuaDanhsach"/>
+        <w:numPr>
+          <w:ilvl w:val="0"/>
+          <w:numId w:val="23"/>
+        </w:numPr>
+      </w:pPr>
+      <w:r>
+        <w:rPr>
+          <w:b/>
+          <w:bCs/>
+        </w:rPr>
+        <w:t>Google Chrome &amp; DevTools</w:t>
+      </w:r>
+      <w:r>
+        <w:t>: Kiểm tra giao diện và debug lỗi.</w:t>
       </w:r>
     </w:p>
     <w:p/>
@@ -5444,6 +7154,7 @@
       </w:pPr>
       <w:bookmarkStart w:id="23" w:name="_Toc219921039"/>
       <w:r>
+        <w:lastRenderedPageBreak/>
         <w:t>TÀI LIỆU THAM KHẢO</w:t>
       </w:r>
       <w:bookmarkEnd w:id="23"/>
@@ -5571,6 +7282,642 @@
 <file path=word/numbering.xml><?xml version="1.0" encoding="utf-8"?>
 <w:numbering xmlns:wpc="http://schemas.microsoft.com/office/word/2010/wordprocessingCanvas" xmlns:cx="http://schemas.microsoft.com/office/drawing/2014/chartex" xmlns:cx1="http://schemas.microsoft.com/office/drawing/2015/9/8/chartex" xmlns:cx2="http://schemas.microsoft.com/office/drawing/2015/10/21/chartex" xmlns:cx3="http://schemas.microsoft.com/office/drawing/2016/5/9/chartex" xmlns:cx4="http://schemas.microsoft.com/office/drawing/2016/5/10/chartex" xmlns:cx5="http://schemas.microsoft.com/office/drawing/2016/5/11/chartex" xmlns:cx6="http://schemas.microsoft.com/office/drawing/2016/5/12/chartex" xmlns:cx7="http://schemas.microsoft.com/office/drawing/2016/5/13/chartex" xmlns:cx8="http://schemas.microsoft.com/office/drawing/2016/5/14/chartex" xmlns:mc="http://schemas.openxmlformats.org/markup-compatibility/2006" xmlns:aink="http://schemas.microsoft.com/office/drawing/2016/ink" xmlns:am3d="http://schemas.microsoft.com/office/drawing/2017/model3d" xmlns:o="urn:schemas-microsoft-com:office:office" xmlns:oel="http://schemas.microsoft.com/office/2019/extlst" xmlns:r="http://schemas.openxmlformats.org/officeDocument/2006/relationships" xmlns:m="http://schemas.openxmlformats.org/officeDocument/2006/math" xmlns:v="urn:schemas-microsoft-com:vml" xmlns:wp14="http://schemas.microsoft.com/office/word/2010/wordprocessingDrawing" xmlns:wp="http://schemas.openxmlformats.org/drawingml/2006/wordprocessingDrawing" xmlns:w10="urn:schemas-microsoft-com:office:word" xmlns:w="http://schemas.openxmlformats.org/wordprocessingml/2006/main" xmlns:w14="http://schemas.microsoft.com/office/word/2010/wordml" xmlns:w15="http://schemas.microsoft.com/office/word/2012/wordml" xmlns:w16cex="http://schemas.microsoft.com/office/word/2018/wordml/cex" xmlns:w16cid="http://schemas.microsoft.com/office/word/2016/wordml/cid" xmlns:w16="http://schemas.microsoft.com/office/word/2018/wordml" xmlns:w16sdtdh="http://schemas.microsoft.com/office/word/2020/wordml/sdtdatahash" xmlns:w16se="http://schemas.microsoft.com/office/word/2015/wordml/symex" xmlns:wpg="http://schemas.microsoft.com/office/word/2010/wordprocessingGroup" xmlns:wpi="http://schemas.microsoft.com/office/word/2010/wordprocessingInk" xmlns:wne="http://schemas.microsoft.com/office/word/2006/wordml" xmlns:wps="http://schemas.microsoft.com/office/word/2010/wordprocessingShape" mc:Ignorable="w14 w15 w16se w16cid w16 w16cex w16sdtdh wp14">
   <w:abstractNum w:abstractNumId="0" w15:restartNumberingAfterBreak="0">
+    <w:nsid w:val="021050AE"/>
+    <w:multiLevelType w:val="multilevel"/>
+    <w:tmpl w:val="C0482C06"/>
+    <w:lvl w:ilvl="0">
+      <w:start w:val="1"/>
+      <w:numFmt w:val="bullet"/>
+      <w:lvlText w:val=""/>
+      <w:lvlJc w:val="left"/>
+      <w:pPr>
+        <w:tabs>
+          <w:tab w:val="num" w:pos="720"/>
+        </w:tabs>
+        <w:ind w:left="720" w:hanging="360"/>
+      </w:pPr>
+      <w:rPr>
+        <w:rFonts w:ascii="Symbol" w:hAnsi="Symbol" w:hint="default"/>
+        <w:sz w:val="20"/>
+      </w:rPr>
+    </w:lvl>
+    <w:lvl w:ilvl="1" w:tentative="1">
+      <w:start w:val="1"/>
+      <w:numFmt w:val="bullet"/>
+      <w:lvlText w:val="o"/>
+      <w:lvlJc w:val="left"/>
+      <w:pPr>
+        <w:tabs>
+          <w:tab w:val="num" w:pos="1440"/>
+        </w:tabs>
+        <w:ind w:left="1440" w:hanging="360"/>
+      </w:pPr>
+      <w:rPr>
+        <w:rFonts w:ascii="Courier New" w:hAnsi="Courier New" w:hint="default"/>
+        <w:sz w:val="20"/>
+      </w:rPr>
+    </w:lvl>
+    <w:lvl w:ilvl="2" w:tentative="1">
+      <w:start w:val="1"/>
+      <w:numFmt w:val="bullet"/>
+      <w:lvlText w:val=""/>
+      <w:lvlJc w:val="left"/>
+      <w:pPr>
+        <w:tabs>
+          <w:tab w:val="num" w:pos="2160"/>
+        </w:tabs>
+        <w:ind w:left="2160" w:hanging="360"/>
+      </w:pPr>
+      <w:rPr>
+        <w:rFonts w:ascii="Wingdings" w:hAnsi="Wingdings" w:hint="default"/>
+        <w:sz w:val="20"/>
+      </w:rPr>
+    </w:lvl>
+    <w:lvl w:ilvl="3" w:tentative="1">
+      <w:start w:val="1"/>
+      <w:numFmt w:val="bullet"/>
+      <w:lvlText w:val=""/>
+      <w:lvlJc w:val="left"/>
+      <w:pPr>
+        <w:tabs>
+          <w:tab w:val="num" w:pos="2880"/>
+        </w:tabs>
+        <w:ind w:left="2880" w:hanging="360"/>
+      </w:pPr>
+      <w:rPr>
+        <w:rFonts w:ascii="Wingdings" w:hAnsi="Wingdings" w:hint="default"/>
+        <w:sz w:val="20"/>
+      </w:rPr>
+    </w:lvl>
+    <w:lvl w:ilvl="4" w:tentative="1">
+      <w:start w:val="1"/>
+      <w:numFmt w:val="bullet"/>
+      <w:lvlText w:val=""/>
+      <w:lvlJc w:val="left"/>
+      <w:pPr>
+        <w:tabs>
+          <w:tab w:val="num" w:pos="3600"/>
+        </w:tabs>
+        <w:ind w:left="3600" w:hanging="360"/>
+      </w:pPr>
+      <w:rPr>
+        <w:rFonts w:ascii="Wingdings" w:hAnsi="Wingdings" w:hint="default"/>
+        <w:sz w:val="20"/>
+      </w:rPr>
+    </w:lvl>
+    <w:lvl w:ilvl="5" w:tentative="1">
+      <w:start w:val="1"/>
+      <w:numFmt w:val="bullet"/>
+      <w:lvlText w:val=""/>
+      <w:lvlJc w:val="left"/>
+      <w:pPr>
+        <w:tabs>
+          <w:tab w:val="num" w:pos="4320"/>
+        </w:tabs>
+        <w:ind w:left="4320" w:hanging="360"/>
+      </w:pPr>
+      <w:rPr>
+        <w:rFonts w:ascii="Wingdings" w:hAnsi="Wingdings" w:hint="default"/>
+        <w:sz w:val="20"/>
+      </w:rPr>
+    </w:lvl>
+    <w:lvl w:ilvl="6" w:tentative="1">
+      <w:start w:val="1"/>
+      <w:numFmt w:val="bullet"/>
+      <w:lvlText w:val=""/>
+      <w:lvlJc w:val="left"/>
+      <w:pPr>
+        <w:tabs>
+          <w:tab w:val="num" w:pos="5040"/>
+        </w:tabs>
+        <w:ind w:left="5040" w:hanging="360"/>
+      </w:pPr>
+      <w:rPr>
+        <w:rFonts w:ascii="Wingdings" w:hAnsi="Wingdings" w:hint="default"/>
+        <w:sz w:val="20"/>
+      </w:rPr>
+    </w:lvl>
+    <w:lvl w:ilvl="7" w:tentative="1">
+      <w:start w:val="1"/>
+      <w:numFmt w:val="bullet"/>
+      <w:lvlText w:val=""/>
+      <w:lvlJc w:val="left"/>
+      <w:pPr>
+        <w:tabs>
+          <w:tab w:val="num" w:pos="5760"/>
+        </w:tabs>
+        <w:ind w:left="5760" w:hanging="360"/>
+      </w:pPr>
+      <w:rPr>
+        <w:rFonts w:ascii="Wingdings" w:hAnsi="Wingdings" w:hint="default"/>
+        <w:sz w:val="20"/>
+      </w:rPr>
+    </w:lvl>
+    <w:lvl w:ilvl="8" w:tentative="1">
+      <w:start w:val="1"/>
+      <w:numFmt w:val="bullet"/>
+      <w:lvlText w:val=""/>
+      <w:lvlJc w:val="left"/>
+      <w:pPr>
+        <w:tabs>
+          <w:tab w:val="num" w:pos="6480"/>
+        </w:tabs>
+        <w:ind w:left="6480" w:hanging="360"/>
+      </w:pPr>
+      <w:rPr>
+        <w:rFonts w:ascii="Wingdings" w:hAnsi="Wingdings" w:hint="default"/>
+        <w:sz w:val="20"/>
+      </w:rPr>
+    </w:lvl>
+  </w:abstractNum>
+  <w:abstractNum w:abstractNumId="1" w15:restartNumberingAfterBreak="0">
+    <w:nsid w:val="048F05F5"/>
+    <w:multiLevelType w:val="hybridMultilevel"/>
+    <w:tmpl w:val="64D84F4E"/>
+    <w:lvl w:ilvl="0" w:tplc="04090001">
+      <w:start w:val="1"/>
+      <w:numFmt w:val="bullet"/>
+      <w:lvlText w:val=""/>
+      <w:lvlJc w:val="left"/>
+      <w:pPr>
+        <w:ind w:left="1080" w:hanging="360"/>
+      </w:pPr>
+      <w:rPr>
+        <w:rFonts w:ascii="Symbol" w:hAnsi="Symbol" w:hint="default"/>
+      </w:rPr>
+    </w:lvl>
+    <w:lvl w:ilvl="1" w:tplc="04090003" w:tentative="1">
+      <w:start w:val="1"/>
+      <w:numFmt w:val="bullet"/>
+      <w:lvlText w:val="o"/>
+      <w:lvlJc w:val="left"/>
+      <w:pPr>
+        <w:ind w:left="1800" w:hanging="360"/>
+      </w:pPr>
+      <w:rPr>
+        <w:rFonts w:ascii="Courier New" w:hAnsi="Courier New" w:cs="Courier New" w:hint="default"/>
+      </w:rPr>
+    </w:lvl>
+    <w:lvl w:ilvl="2" w:tplc="04090005" w:tentative="1">
+      <w:start w:val="1"/>
+      <w:numFmt w:val="bullet"/>
+      <w:lvlText w:val=""/>
+      <w:lvlJc w:val="left"/>
+      <w:pPr>
+        <w:ind w:left="2520" w:hanging="360"/>
+      </w:pPr>
+      <w:rPr>
+        <w:rFonts w:ascii="Wingdings" w:hAnsi="Wingdings" w:hint="default"/>
+      </w:rPr>
+    </w:lvl>
+    <w:lvl w:ilvl="3" w:tplc="04090001" w:tentative="1">
+      <w:start w:val="1"/>
+      <w:numFmt w:val="bullet"/>
+      <w:lvlText w:val=""/>
+      <w:lvlJc w:val="left"/>
+      <w:pPr>
+        <w:ind w:left="3240" w:hanging="360"/>
+      </w:pPr>
+      <w:rPr>
+        <w:rFonts w:ascii="Symbol" w:hAnsi="Symbol" w:hint="default"/>
+      </w:rPr>
+    </w:lvl>
+    <w:lvl w:ilvl="4" w:tplc="04090003" w:tentative="1">
+      <w:start w:val="1"/>
+      <w:numFmt w:val="bullet"/>
+      <w:lvlText w:val="o"/>
+      <w:lvlJc w:val="left"/>
+      <w:pPr>
+        <w:ind w:left="3960" w:hanging="360"/>
+      </w:pPr>
+      <w:rPr>
+        <w:rFonts w:ascii="Courier New" w:hAnsi="Courier New" w:cs="Courier New" w:hint="default"/>
+      </w:rPr>
+    </w:lvl>
+    <w:lvl w:ilvl="5" w:tplc="04090005" w:tentative="1">
+      <w:start w:val="1"/>
+      <w:numFmt w:val="bullet"/>
+      <w:lvlText w:val=""/>
+      <w:lvlJc w:val="left"/>
+      <w:pPr>
+        <w:ind w:left="4680" w:hanging="360"/>
+      </w:pPr>
+      <w:rPr>
+        <w:rFonts w:ascii="Wingdings" w:hAnsi="Wingdings" w:hint="default"/>
+      </w:rPr>
+    </w:lvl>
+    <w:lvl w:ilvl="6" w:tplc="04090001" w:tentative="1">
+      <w:start w:val="1"/>
+      <w:numFmt w:val="bullet"/>
+      <w:lvlText w:val=""/>
+      <w:lvlJc w:val="left"/>
+      <w:pPr>
+        <w:ind w:left="5400" w:hanging="360"/>
+      </w:pPr>
+      <w:rPr>
+        <w:rFonts w:ascii="Symbol" w:hAnsi="Symbol" w:hint="default"/>
+      </w:rPr>
+    </w:lvl>
+    <w:lvl w:ilvl="7" w:tplc="04090003" w:tentative="1">
+      <w:start w:val="1"/>
+      <w:numFmt w:val="bullet"/>
+      <w:lvlText w:val="o"/>
+      <w:lvlJc w:val="left"/>
+      <w:pPr>
+        <w:ind w:left="6120" w:hanging="360"/>
+      </w:pPr>
+      <w:rPr>
+        <w:rFonts w:ascii="Courier New" w:hAnsi="Courier New" w:cs="Courier New" w:hint="default"/>
+      </w:rPr>
+    </w:lvl>
+    <w:lvl w:ilvl="8" w:tplc="04090005" w:tentative="1">
+      <w:start w:val="1"/>
+      <w:numFmt w:val="bullet"/>
+      <w:lvlText w:val=""/>
+      <w:lvlJc w:val="left"/>
+      <w:pPr>
+        <w:ind w:left="6840" w:hanging="360"/>
+      </w:pPr>
+      <w:rPr>
+        <w:rFonts w:ascii="Wingdings" w:hAnsi="Wingdings" w:hint="default"/>
+      </w:rPr>
+    </w:lvl>
+  </w:abstractNum>
+  <w:abstractNum w:abstractNumId="2" w15:restartNumberingAfterBreak="0">
+    <w:nsid w:val="07FA29BF"/>
+    <w:multiLevelType w:val="hybridMultilevel"/>
+    <w:tmpl w:val="799CF802"/>
+    <w:lvl w:ilvl="0" w:tplc="F0520E12">
+      <w:numFmt w:val="bullet"/>
+      <w:lvlText w:val="-"/>
+      <w:lvlJc w:val="left"/>
+      <w:pPr>
+        <w:ind w:left="1080" w:hanging="360"/>
+      </w:pPr>
+      <w:rPr>
+        <w:rFonts w:ascii="Calibri" w:eastAsia="Times New Roman" w:hAnsi="Calibri" w:cs="Calibri" w:hint="default"/>
+      </w:rPr>
+    </w:lvl>
+    <w:lvl w:ilvl="1" w:tplc="04090003" w:tentative="1">
+      <w:start w:val="1"/>
+      <w:numFmt w:val="bullet"/>
+      <w:lvlText w:val="o"/>
+      <w:lvlJc w:val="left"/>
+      <w:pPr>
+        <w:ind w:left="1800" w:hanging="360"/>
+      </w:pPr>
+      <w:rPr>
+        <w:rFonts w:ascii="Courier New" w:hAnsi="Courier New" w:cs="Courier New" w:hint="default"/>
+      </w:rPr>
+    </w:lvl>
+    <w:lvl w:ilvl="2" w:tplc="04090005" w:tentative="1">
+      <w:start w:val="1"/>
+      <w:numFmt w:val="bullet"/>
+      <w:lvlText w:val=""/>
+      <w:lvlJc w:val="left"/>
+      <w:pPr>
+        <w:ind w:left="2520" w:hanging="360"/>
+      </w:pPr>
+      <w:rPr>
+        <w:rFonts w:ascii="Wingdings" w:hAnsi="Wingdings" w:hint="default"/>
+      </w:rPr>
+    </w:lvl>
+    <w:lvl w:ilvl="3" w:tplc="04090001" w:tentative="1">
+      <w:start w:val="1"/>
+      <w:numFmt w:val="bullet"/>
+      <w:lvlText w:val=""/>
+      <w:lvlJc w:val="left"/>
+      <w:pPr>
+        <w:ind w:left="3240" w:hanging="360"/>
+      </w:pPr>
+      <w:rPr>
+        <w:rFonts w:ascii="Symbol" w:hAnsi="Symbol" w:hint="default"/>
+      </w:rPr>
+    </w:lvl>
+    <w:lvl w:ilvl="4" w:tplc="04090003" w:tentative="1">
+      <w:start w:val="1"/>
+      <w:numFmt w:val="bullet"/>
+      <w:lvlText w:val="o"/>
+      <w:lvlJc w:val="left"/>
+      <w:pPr>
+        <w:ind w:left="3960" w:hanging="360"/>
+      </w:pPr>
+      <w:rPr>
+        <w:rFonts w:ascii="Courier New" w:hAnsi="Courier New" w:cs="Courier New" w:hint="default"/>
+      </w:rPr>
+    </w:lvl>
+    <w:lvl w:ilvl="5" w:tplc="04090005" w:tentative="1">
+      <w:start w:val="1"/>
+      <w:numFmt w:val="bullet"/>
+      <w:lvlText w:val=""/>
+      <w:lvlJc w:val="left"/>
+      <w:pPr>
+        <w:ind w:left="4680" w:hanging="360"/>
+      </w:pPr>
+      <w:rPr>
+        <w:rFonts w:ascii="Wingdings" w:hAnsi="Wingdings" w:hint="default"/>
+      </w:rPr>
+    </w:lvl>
+    <w:lvl w:ilvl="6" w:tplc="04090001" w:tentative="1">
+      <w:start w:val="1"/>
+      <w:numFmt w:val="bullet"/>
+      <w:lvlText w:val=""/>
+      <w:lvlJc w:val="left"/>
+      <w:pPr>
+        <w:ind w:left="5400" w:hanging="360"/>
+      </w:pPr>
+      <w:rPr>
+        <w:rFonts w:ascii="Symbol" w:hAnsi="Symbol" w:hint="default"/>
+      </w:rPr>
+    </w:lvl>
+    <w:lvl w:ilvl="7" w:tplc="04090003" w:tentative="1">
+      <w:start w:val="1"/>
+      <w:numFmt w:val="bullet"/>
+      <w:lvlText w:val="o"/>
+      <w:lvlJc w:val="left"/>
+      <w:pPr>
+        <w:ind w:left="6120" w:hanging="360"/>
+      </w:pPr>
+      <w:rPr>
+        <w:rFonts w:ascii="Courier New" w:hAnsi="Courier New" w:cs="Courier New" w:hint="default"/>
+      </w:rPr>
+    </w:lvl>
+    <w:lvl w:ilvl="8" w:tplc="04090005" w:tentative="1">
+      <w:start w:val="1"/>
+      <w:numFmt w:val="bullet"/>
+      <w:lvlText w:val=""/>
+      <w:lvlJc w:val="left"/>
+      <w:pPr>
+        <w:ind w:left="6840" w:hanging="360"/>
+      </w:pPr>
+      <w:rPr>
+        <w:rFonts w:ascii="Wingdings" w:hAnsi="Wingdings" w:hint="default"/>
+      </w:rPr>
+    </w:lvl>
+  </w:abstractNum>
+  <w:abstractNum w:abstractNumId="3" w15:restartNumberingAfterBreak="0">
+    <w:nsid w:val="0B5731CE"/>
+    <w:multiLevelType w:val="multilevel"/>
+    <w:tmpl w:val="7CB47444"/>
+    <w:lvl w:ilvl="0">
+      <w:start w:val="1"/>
+      <w:numFmt w:val="bullet"/>
+      <w:lvlText w:val=""/>
+      <w:lvlJc w:val="left"/>
+      <w:pPr>
+        <w:tabs>
+          <w:tab w:val="num" w:pos="720"/>
+        </w:tabs>
+        <w:ind w:left="720" w:hanging="360"/>
+      </w:pPr>
+      <w:rPr>
+        <w:rFonts w:ascii="Symbol" w:hAnsi="Symbol" w:hint="default"/>
+        <w:sz w:val="20"/>
+      </w:rPr>
+    </w:lvl>
+    <w:lvl w:ilvl="1" w:tentative="1">
+      <w:start w:val="1"/>
+      <w:numFmt w:val="bullet"/>
+      <w:lvlText w:val="o"/>
+      <w:lvlJc w:val="left"/>
+      <w:pPr>
+        <w:tabs>
+          <w:tab w:val="num" w:pos="1440"/>
+        </w:tabs>
+        <w:ind w:left="1440" w:hanging="360"/>
+      </w:pPr>
+      <w:rPr>
+        <w:rFonts w:ascii="Courier New" w:hAnsi="Courier New" w:hint="default"/>
+        <w:sz w:val="20"/>
+      </w:rPr>
+    </w:lvl>
+    <w:lvl w:ilvl="2" w:tentative="1">
+      <w:start w:val="1"/>
+      <w:numFmt w:val="bullet"/>
+      <w:lvlText w:val=""/>
+      <w:lvlJc w:val="left"/>
+      <w:pPr>
+        <w:tabs>
+          <w:tab w:val="num" w:pos="2160"/>
+        </w:tabs>
+        <w:ind w:left="2160" w:hanging="360"/>
+      </w:pPr>
+      <w:rPr>
+        <w:rFonts w:ascii="Wingdings" w:hAnsi="Wingdings" w:hint="default"/>
+        <w:sz w:val="20"/>
+      </w:rPr>
+    </w:lvl>
+    <w:lvl w:ilvl="3" w:tentative="1">
+      <w:start w:val="1"/>
+      <w:numFmt w:val="bullet"/>
+      <w:lvlText w:val=""/>
+      <w:lvlJc w:val="left"/>
+      <w:pPr>
+        <w:tabs>
+          <w:tab w:val="num" w:pos="2880"/>
+        </w:tabs>
+        <w:ind w:left="2880" w:hanging="360"/>
+      </w:pPr>
+      <w:rPr>
+        <w:rFonts w:ascii="Wingdings" w:hAnsi="Wingdings" w:hint="default"/>
+        <w:sz w:val="20"/>
+      </w:rPr>
+    </w:lvl>
+    <w:lvl w:ilvl="4" w:tentative="1">
+      <w:start w:val="1"/>
+      <w:numFmt w:val="bullet"/>
+      <w:lvlText w:val=""/>
+      <w:lvlJc w:val="left"/>
+      <w:pPr>
+        <w:tabs>
+          <w:tab w:val="num" w:pos="3600"/>
+        </w:tabs>
+        <w:ind w:left="3600" w:hanging="360"/>
+      </w:pPr>
+      <w:rPr>
+        <w:rFonts w:ascii="Wingdings" w:hAnsi="Wingdings" w:hint="default"/>
+        <w:sz w:val="20"/>
+      </w:rPr>
+    </w:lvl>
+    <w:lvl w:ilvl="5" w:tentative="1">
+      <w:start w:val="1"/>
+      <w:numFmt w:val="bullet"/>
+      <w:lvlText w:val=""/>
+      <w:lvlJc w:val="left"/>
+      <w:pPr>
+        <w:tabs>
+          <w:tab w:val="num" w:pos="4320"/>
+        </w:tabs>
+        <w:ind w:left="4320" w:hanging="360"/>
+      </w:pPr>
+      <w:rPr>
+        <w:rFonts w:ascii="Wingdings" w:hAnsi="Wingdings" w:hint="default"/>
+        <w:sz w:val="20"/>
+      </w:rPr>
+    </w:lvl>
+    <w:lvl w:ilvl="6" w:tentative="1">
+      <w:start w:val="1"/>
+      <w:numFmt w:val="bullet"/>
+      <w:lvlText w:val=""/>
+      <w:lvlJc w:val="left"/>
+      <w:pPr>
+        <w:tabs>
+          <w:tab w:val="num" w:pos="5040"/>
+        </w:tabs>
+        <w:ind w:left="5040" w:hanging="360"/>
+      </w:pPr>
+      <w:rPr>
+        <w:rFonts w:ascii="Wingdings" w:hAnsi="Wingdings" w:hint="default"/>
+        <w:sz w:val="20"/>
+      </w:rPr>
+    </w:lvl>
+    <w:lvl w:ilvl="7" w:tentative="1">
+      <w:start w:val="1"/>
+      <w:numFmt w:val="bullet"/>
+      <w:lvlText w:val=""/>
+      <w:lvlJc w:val="left"/>
+      <w:pPr>
+        <w:tabs>
+          <w:tab w:val="num" w:pos="5760"/>
+        </w:tabs>
+        <w:ind w:left="5760" w:hanging="360"/>
+      </w:pPr>
+      <w:rPr>
+        <w:rFonts w:ascii="Wingdings" w:hAnsi="Wingdings" w:hint="default"/>
+        <w:sz w:val="20"/>
+      </w:rPr>
+    </w:lvl>
+    <w:lvl w:ilvl="8" w:tentative="1">
+      <w:start w:val="1"/>
+      <w:numFmt w:val="bullet"/>
+      <w:lvlText w:val=""/>
+      <w:lvlJc w:val="left"/>
+      <w:pPr>
+        <w:tabs>
+          <w:tab w:val="num" w:pos="6480"/>
+        </w:tabs>
+        <w:ind w:left="6480" w:hanging="360"/>
+      </w:pPr>
+      <w:rPr>
+        <w:rFonts w:ascii="Wingdings" w:hAnsi="Wingdings" w:hint="default"/>
+        <w:sz w:val="20"/>
+      </w:rPr>
+    </w:lvl>
+  </w:abstractNum>
+  <w:abstractNum w:abstractNumId="4" w15:restartNumberingAfterBreak="0">
+    <w:nsid w:val="0F47366D"/>
+    <w:multiLevelType w:val="hybridMultilevel"/>
+    <w:tmpl w:val="8A0EE052"/>
+    <w:lvl w:ilvl="0" w:tplc="04090001">
+      <w:start w:val="1"/>
+      <w:numFmt w:val="bullet"/>
+      <w:lvlText w:val=""/>
+      <w:lvlJc w:val="left"/>
+      <w:pPr>
+        <w:ind w:left="1080" w:hanging="360"/>
+      </w:pPr>
+      <w:rPr>
+        <w:rFonts w:ascii="Symbol" w:hAnsi="Symbol" w:hint="default"/>
+      </w:rPr>
+    </w:lvl>
+    <w:lvl w:ilvl="1" w:tplc="04090003" w:tentative="1">
+      <w:start w:val="1"/>
+      <w:numFmt w:val="bullet"/>
+      <w:lvlText w:val="o"/>
+      <w:lvlJc w:val="left"/>
+      <w:pPr>
+        <w:ind w:left="1800" w:hanging="360"/>
+      </w:pPr>
+      <w:rPr>
+        <w:rFonts w:ascii="Courier New" w:hAnsi="Courier New" w:cs="Courier New" w:hint="default"/>
+      </w:rPr>
+    </w:lvl>
+    <w:lvl w:ilvl="2" w:tplc="04090005" w:tentative="1">
+      <w:start w:val="1"/>
+      <w:numFmt w:val="bullet"/>
+      <w:lvlText w:val=""/>
+      <w:lvlJc w:val="left"/>
+      <w:pPr>
+        <w:ind w:left="2520" w:hanging="360"/>
+      </w:pPr>
+      <w:rPr>
+        <w:rFonts w:ascii="Wingdings" w:hAnsi="Wingdings" w:hint="default"/>
+      </w:rPr>
+    </w:lvl>
+    <w:lvl w:ilvl="3" w:tplc="04090001" w:tentative="1">
+      <w:start w:val="1"/>
+      <w:numFmt w:val="bullet"/>
+      <w:lvlText w:val=""/>
+      <w:lvlJc w:val="left"/>
+      <w:pPr>
+        <w:ind w:left="3240" w:hanging="360"/>
+      </w:pPr>
+      <w:rPr>
+        <w:rFonts w:ascii="Symbol" w:hAnsi="Symbol" w:hint="default"/>
+      </w:rPr>
+    </w:lvl>
+    <w:lvl w:ilvl="4" w:tplc="04090003" w:tentative="1">
+      <w:start w:val="1"/>
+      <w:numFmt w:val="bullet"/>
+      <w:lvlText w:val="o"/>
+      <w:lvlJc w:val="left"/>
+      <w:pPr>
+        <w:ind w:left="3960" w:hanging="360"/>
+      </w:pPr>
+      <w:rPr>
+        <w:rFonts w:ascii="Courier New" w:hAnsi="Courier New" w:cs="Courier New" w:hint="default"/>
+      </w:rPr>
+    </w:lvl>
+    <w:lvl w:ilvl="5" w:tplc="04090005" w:tentative="1">
+      <w:start w:val="1"/>
+      <w:numFmt w:val="bullet"/>
+      <w:lvlText w:val=""/>
+      <w:lvlJc w:val="left"/>
+      <w:pPr>
+        <w:ind w:left="4680" w:hanging="360"/>
+      </w:pPr>
+      <w:rPr>
+        <w:rFonts w:ascii="Wingdings" w:hAnsi="Wingdings" w:hint="default"/>
+      </w:rPr>
+    </w:lvl>
+    <w:lvl w:ilvl="6" w:tplc="04090001" w:tentative="1">
+      <w:start w:val="1"/>
+      <w:numFmt w:val="bullet"/>
+      <w:lvlText w:val=""/>
+      <w:lvlJc w:val="left"/>
+      <w:pPr>
+        <w:ind w:left="5400" w:hanging="360"/>
+      </w:pPr>
+      <w:rPr>
+        <w:rFonts w:ascii="Symbol" w:hAnsi="Symbol" w:hint="default"/>
+      </w:rPr>
+    </w:lvl>
+    <w:lvl w:ilvl="7" w:tplc="04090003" w:tentative="1">
+      <w:start w:val="1"/>
+      <w:numFmt w:val="bullet"/>
+      <w:lvlText w:val="o"/>
+      <w:lvlJc w:val="left"/>
+      <w:pPr>
+        <w:ind w:left="6120" w:hanging="360"/>
+      </w:pPr>
+      <w:rPr>
+        <w:rFonts w:ascii="Courier New" w:hAnsi="Courier New" w:cs="Courier New" w:hint="default"/>
+      </w:rPr>
+    </w:lvl>
+    <w:lvl w:ilvl="8" w:tplc="04090005" w:tentative="1">
+      <w:start w:val="1"/>
+      <w:numFmt w:val="bullet"/>
+      <w:lvlText w:val=""/>
+      <w:lvlJc w:val="left"/>
+      <w:pPr>
+        <w:ind w:left="6840" w:hanging="360"/>
+      </w:pPr>
+      <w:rPr>
+        <w:rFonts w:ascii="Wingdings" w:hAnsi="Wingdings" w:hint="default"/>
+      </w:rPr>
+    </w:lvl>
+  </w:abstractNum>
+  <w:abstractNum w:abstractNumId="5" w15:restartNumberingAfterBreak="0">
     <w:nsid w:val="1351419A"/>
     <w:multiLevelType w:val="hybridMultilevel"/>
     <w:tmpl w:val="CF80F37E"/>
@@ -5683,7 +8030,606 @@
       </w:rPr>
     </w:lvl>
   </w:abstractNum>
-  <w:abstractNum w:abstractNumId="1" w15:restartNumberingAfterBreak="0">
+  <w:abstractNum w:abstractNumId="6" w15:restartNumberingAfterBreak="0">
+    <w:nsid w:val="182C7402"/>
+    <w:multiLevelType w:val="multilevel"/>
+    <w:tmpl w:val="837807E8"/>
+    <w:lvl w:ilvl="0">
+      <w:start w:val="1"/>
+      <w:numFmt w:val="bullet"/>
+      <w:lvlText w:val=""/>
+      <w:lvlJc w:val="left"/>
+      <w:pPr>
+        <w:tabs>
+          <w:tab w:val="num" w:pos="720"/>
+        </w:tabs>
+        <w:ind w:left="720" w:hanging="360"/>
+      </w:pPr>
+      <w:rPr>
+        <w:rFonts w:ascii="Symbol" w:hAnsi="Symbol" w:hint="default"/>
+        <w:sz w:val="20"/>
+      </w:rPr>
+    </w:lvl>
+    <w:lvl w:ilvl="1" w:tentative="1">
+      <w:start w:val="1"/>
+      <w:numFmt w:val="bullet"/>
+      <w:lvlText w:val="o"/>
+      <w:lvlJc w:val="left"/>
+      <w:pPr>
+        <w:tabs>
+          <w:tab w:val="num" w:pos="1440"/>
+        </w:tabs>
+        <w:ind w:left="1440" w:hanging="360"/>
+      </w:pPr>
+      <w:rPr>
+        <w:rFonts w:ascii="Courier New" w:hAnsi="Courier New" w:hint="default"/>
+        <w:sz w:val="20"/>
+      </w:rPr>
+    </w:lvl>
+    <w:lvl w:ilvl="2" w:tentative="1">
+      <w:start w:val="1"/>
+      <w:numFmt w:val="bullet"/>
+      <w:lvlText w:val=""/>
+      <w:lvlJc w:val="left"/>
+      <w:pPr>
+        <w:tabs>
+          <w:tab w:val="num" w:pos="2160"/>
+        </w:tabs>
+        <w:ind w:left="2160" w:hanging="360"/>
+      </w:pPr>
+      <w:rPr>
+        <w:rFonts w:ascii="Wingdings" w:hAnsi="Wingdings" w:hint="default"/>
+        <w:sz w:val="20"/>
+      </w:rPr>
+    </w:lvl>
+    <w:lvl w:ilvl="3" w:tentative="1">
+      <w:start w:val="1"/>
+      <w:numFmt w:val="bullet"/>
+      <w:lvlText w:val=""/>
+      <w:lvlJc w:val="left"/>
+      <w:pPr>
+        <w:tabs>
+          <w:tab w:val="num" w:pos="2880"/>
+        </w:tabs>
+        <w:ind w:left="2880" w:hanging="360"/>
+      </w:pPr>
+      <w:rPr>
+        <w:rFonts w:ascii="Wingdings" w:hAnsi="Wingdings" w:hint="default"/>
+        <w:sz w:val="20"/>
+      </w:rPr>
+    </w:lvl>
+    <w:lvl w:ilvl="4" w:tentative="1">
+      <w:start w:val="1"/>
+      <w:numFmt w:val="bullet"/>
+      <w:lvlText w:val=""/>
+      <w:lvlJc w:val="left"/>
+      <w:pPr>
+        <w:tabs>
+          <w:tab w:val="num" w:pos="3600"/>
+        </w:tabs>
+        <w:ind w:left="3600" w:hanging="360"/>
+      </w:pPr>
+      <w:rPr>
+        <w:rFonts w:ascii="Wingdings" w:hAnsi="Wingdings" w:hint="default"/>
+        <w:sz w:val="20"/>
+      </w:rPr>
+    </w:lvl>
+    <w:lvl w:ilvl="5" w:tentative="1">
+      <w:start w:val="1"/>
+      <w:numFmt w:val="bullet"/>
+      <w:lvlText w:val=""/>
+      <w:lvlJc w:val="left"/>
+      <w:pPr>
+        <w:tabs>
+          <w:tab w:val="num" w:pos="4320"/>
+        </w:tabs>
+        <w:ind w:left="4320" w:hanging="360"/>
+      </w:pPr>
+      <w:rPr>
+        <w:rFonts w:ascii="Wingdings" w:hAnsi="Wingdings" w:hint="default"/>
+        <w:sz w:val="20"/>
+      </w:rPr>
+    </w:lvl>
+    <w:lvl w:ilvl="6" w:tentative="1">
+      <w:start w:val="1"/>
+      <w:numFmt w:val="bullet"/>
+      <w:lvlText w:val=""/>
+      <w:lvlJc w:val="left"/>
+      <w:pPr>
+        <w:tabs>
+          <w:tab w:val="num" w:pos="5040"/>
+        </w:tabs>
+        <w:ind w:left="5040" w:hanging="360"/>
+      </w:pPr>
+      <w:rPr>
+        <w:rFonts w:ascii="Wingdings" w:hAnsi="Wingdings" w:hint="default"/>
+        <w:sz w:val="20"/>
+      </w:rPr>
+    </w:lvl>
+    <w:lvl w:ilvl="7" w:tentative="1">
+      <w:start w:val="1"/>
+      <w:numFmt w:val="bullet"/>
+      <w:lvlText w:val=""/>
+      <w:lvlJc w:val="left"/>
+      <w:pPr>
+        <w:tabs>
+          <w:tab w:val="num" w:pos="5760"/>
+        </w:tabs>
+        <w:ind w:left="5760" w:hanging="360"/>
+      </w:pPr>
+      <w:rPr>
+        <w:rFonts w:ascii="Wingdings" w:hAnsi="Wingdings" w:hint="default"/>
+        <w:sz w:val="20"/>
+      </w:rPr>
+    </w:lvl>
+    <w:lvl w:ilvl="8" w:tentative="1">
+      <w:start w:val="1"/>
+      <w:numFmt w:val="bullet"/>
+      <w:lvlText w:val=""/>
+      <w:lvlJc w:val="left"/>
+      <w:pPr>
+        <w:tabs>
+          <w:tab w:val="num" w:pos="6480"/>
+        </w:tabs>
+        <w:ind w:left="6480" w:hanging="360"/>
+      </w:pPr>
+      <w:rPr>
+        <w:rFonts w:ascii="Wingdings" w:hAnsi="Wingdings" w:hint="default"/>
+        <w:sz w:val="20"/>
+      </w:rPr>
+    </w:lvl>
+  </w:abstractNum>
+  <w:abstractNum w:abstractNumId="7" w15:restartNumberingAfterBreak="0">
+    <w:nsid w:val="30415933"/>
+    <w:multiLevelType w:val="hybridMultilevel"/>
+    <w:tmpl w:val="274A8A7C"/>
+    <w:lvl w:ilvl="0" w:tplc="79645DF0">
+      <w:numFmt w:val="bullet"/>
+      <w:lvlText w:val="-"/>
+      <w:lvlJc w:val="left"/>
+      <w:pPr>
+        <w:ind w:left="720" w:hanging="360"/>
+      </w:pPr>
+      <w:rPr>
+        <w:rFonts w:ascii="Times New Roman" w:eastAsia="Times New Roman" w:hAnsi="Times New Roman" w:cs="Times New Roman" w:hint="default"/>
+      </w:rPr>
+    </w:lvl>
+    <w:lvl w:ilvl="1" w:tplc="04090003" w:tentative="1">
+      <w:start w:val="1"/>
+      <w:numFmt w:val="bullet"/>
+      <w:lvlText w:val="o"/>
+      <w:lvlJc w:val="left"/>
+      <w:pPr>
+        <w:ind w:left="1440" w:hanging="360"/>
+      </w:pPr>
+      <w:rPr>
+        <w:rFonts w:ascii="Courier New" w:hAnsi="Courier New" w:cs="Courier New" w:hint="default"/>
+      </w:rPr>
+    </w:lvl>
+    <w:lvl w:ilvl="2" w:tplc="04090005" w:tentative="1">
+      <w:start w:val="1"/>
+      <w:numFmt w:val="bullet"/>
+      <w:lvlText w:val=""/>
+      <w:lvlJc w:val="left"/>
+      <w:pPr>
+        <w:ind w:left="2160" w:hanging="360"/>
+      </w:pPr>
+      <w:rPr>
+        <w:rFonts w:ascii="Wingdings" w:hAnsi="Wingdings" w:hint="default"/>
+      </w:rPr>
+    </w:lvl>
+    <w:lvl w:ilvl="3" w:tplc="04090001" w:tentative="1">
+      <w:start w:val="1"/>
+      <w:numFmt w:val="bullet"/>
+      <w:lvlText w:val=""/>
+      <w:lvlJc w:val="left"/>
+      <w:pPr>
+        <w:ind w:left="2880" w:hanging="360"/>
+      </w:pPr>
+      <w:rPr>
+        <w:rFonts w:ascii="Symbol" w:hAnsi="Symbol" w:hint="default"/>
+      </w:rPr>
+    </w:lvl>
+    <w:lvl w:ilvl="4" w:tplc="04090003" w:tentative="1">
+      <w:start w:val="1"/>
+      <w:numFmt w:val="bullet"/>
+      <w:lvlText w:val="o"/>
+      <w:lvlJc w:val="left"/>
+      <w:pPr>
+        <w:ind w:left="3600" w:hanging="360"/>
+      </w:pPr>
+      <w:rPr>
+        <w:rFonts w:ascii="Courier New" w:hAnsi="Courier New" w:cs="Courier New" w:hint="default"/>
+      </w:rPr>
+    </w:lvl>
+    <w:lvl w:ilvl="5" w:tplc="04090005" w:tentative="1">
+      <w:start w:val="1"/>
+      <w:numFmt w:val="bullet"/>
+      <w:lvlText w:val=""/>
+      <w:lvlJc w:val="left"/>
+      <w:pPr>
+        <w:ind w:left="4320" w:hanging="360"/>
+      </w:pPr>
+      <w:rPr>
+        <w:rFonts w:ascii="Wingdings" w:hAnsi="Wingdings" w:hint="default"/>
+      </w:rPr>
+    </w:lvl>
+    <w:lvl w:ilvl="6" w:tplc="04090001" w:tentative="1">
+      <w:start w:val="1"/>
+      <w:numFmt w:val="bullet"/>
+      <w:lvlText w:val=""/>
+      <w:lvlJc w:val="left"/>
+      <w:pPr>
+        <w:ind w:left="5040" w:hanging="360"/>
+      </w:pPr>
+      <w:rPr>
+        <w:rFonts w:ascii="Symbol" w:hAnsi="Symbol" w:hint="default"/>
+      </w:rPr>
+    </w:lvl>
+    <w:lvl w:ilvl="7" w:tplc="04090003" w:tentative="1">
+      <w:start w:val="1"/>
+      <w:numFmt w:val="bullet"/>
+      <w:lvlText w:val="o"/>
+      <w:lvlJc w:val="left"/>
+      <w:pPr>
+        <w:ind w:left="5760" w:hanging="360"/>
+      </w:pPr>
+      <w:rPr>
+        <w:rFonts w:ascii="Courier New" w:hAnsi="Courier New" w:cs="Courier New" w:hint="default"/>
+      </w:rPr>
+    </w:lvl>
+    <w:lvl w:ilvl="8" w:tplc="04090005" w:tentative="1">
+      <w:start w:val="1"/>
+      <w:numFmt w:val="bullet"/>
+      <w:lvlText w:val=""/>
+      <w:lvlJc w:val="left"/>
+      <w:pPr>
+        <w:ind w:left="6480" w:hanging="360"/>
+      </w:pPr>
+      <w:rPr>
+        <w:rFonts w:ascii="Wingdings" w:hAnsi="Wingdings" w:hint="default"/>
+      </w:rPr>
+    </w:lvl>
+  </w:abstractNum>
+  <w:abstractNum w:abstractNumId="8" w15:restartNumberingAfterBreak="0">
+    <w:nsid w:val="35A23CF8"/>
+    <w:multiLevelType w:val="hybridMultilevel"/>
+    <w:tmpl w:val="902451C8"/>
+    <w:lvl w:ilvl="0" w:tplc="04090001">
+      <w:start w:val="1"/>
+      <w:numFmt w:val="bullet"/>
+      <w:lvlText w:val=""/>
+      <w:lvlJc w:val="left"/>
+      <w:pPr>
+        <w:ind w:left="1080" w:hanging="360"/>
+      </w:pPr>
+      <w:rPr>
+        <w:rFonts w:ascii="Symbol" w:hAnsi="Symbol" w:hint="default"/>
+      </w:rPr>
+    </w:lvl>
+    <w:lvl w:ilvl="1" w:tplc="04090003" w:tentative="1">
+      <w:start w:val="1"/>
+      <w:numFmt w:val="bullet"/>
+      <w:lvlText w:val="o"/>
+      <w:lvlJc w:val="left"/>
+      <w:pPr>
+        <w:ind w:left="1800" w:hanging="360"/>
+      </w:pPr>
+      <w:rPr>
+        <w:rFonts w:ascii="Courier New" w:hAnsi="Courier New" w:cs="Courier New" w:hint="default"/>
+      </w:rPr>
+    </w:lvl>
+    <w:lvl w:ilvl="2" w:tplc="04090005" w:tentative="1">
+      <w:start w:val="1"/>
+      <w:numFmt w:val="bullet"/>
+      <w:lvlText w:val=""/>
+      <w:lvlJc w:val="left"/>
+      <w:pPr>
+        <w:ind w:left="2520" w:hanging="360"/>
+      </w:pPr>
+      <w:rPr>
+        <w:rFonts w:ascii="Wingdings" w:hAnsi="Wingdings" w:hint="default"/>
+      </w:rPr>
+    </w:lvl>
+    <w:lvl w:ilvl="3" w:tplc="04090001" w:tentative="1">
+      <w:start w:val="1"/>
+      <w:numFmt w:val="bullet"/>
+      <w:lvlText w:val=""/>
+      <w:lvlJc w:val="left"/>
+      <w:pPr>
+        <w:ind w:left="3240" w:hanging="360"/>
+      </w:pPr>
+      <w:rPr>
+        <w:rFonts w:ascii="Symbol" w:hAnsi="Symbol" w:hint="default"/>
+      </w:rPr>
+    </w:lvl>
+    <w:lvl w:ilvl="4" w:tplc="04090003" w:tentative="1">
+      <w:start w:val="1"/>
+      <w:numFmt w:val="bullet"/>
+      <w:lvlText w:val="o"/>
+      <w:lvlJc w:val="left"/>
+      <w:pPr>
+        <w:ind w:left="3960" w:hanging="360"/>
+      </w:pPr>
+      <w:rPr>
+        <w:rFonts w:ascii="Courier New" w:hAnsi="Courier New" w:cs="Courier New" w:hint="default"/>
+      </w:rPr>
+    </w:lvl>
+    <w:lvl w:ilvl="5" w:tplc="04090005" w:tentative="1">
+      <w:start w:val="1"/>
+      <w:numFmt w:val="bullet"/>
+      <w:lvlText w:val=""/>
+      <w:lvlJc w:val="left"/>
+      <w:pPr>
+        <w:ind w:left="4680" w:hanging="360"/>
+      </w:pPr>
+      <w:rPr>
+        <w:rFonts w:ascii="Wingdings" w:hAnsi="Wingdings" w:hint="default"/>
+      </w:rPr>
+    </w:lvl>
+    <w:lvl w:ilvl="6" w:tplc="04090001" w:tentative="1">
+      <w:start w:val="1"/>
+      <w:numFmt w:val="bullet"/>
+      <w:lvlText w:val=""/>
+      <w:lvlJc w:val="left"/>
+      <w:pPr>
+        <w:ind w:left="5400" w:hanging="360"/>
+      </w:pPr>
+      <w:rPr>
+        <w:rFonts w:ascii="Symbol" w:hAnsi="Symbol" w:hint="default"/>
+      </w:rPr>
+    </w:lvl>
+    <w:lvl w:ilvl="7" w:tplc="04090003" w:tentative="1">
+      <w:start w:val="1"/>
+      <w:numFmt w:val="bullet"/>
+      <w:lvlText w:val="o"/>
+      <w:lvlJc w:val="left"/>
+      <w:pPr>
+        <w:ind w:left="6120" w:hanging="360"/>
+      </w:pPr>
+      <w:rPr>
+        <w:rFonts w:ascii="Courier New" w:hAnsi="Courier New" w:cs="Courier New" w:hint="default"/>
+      </w:rPr>
+    </w:lvl>
+    <w:lvl w:ilvl="8" w:tplc="04090005" w:tentative="1">
+      <w:start w:val="1"/>
+      <w:numFmt w:val="bullet"/>
+      <w:lvlText w:val=""/>
+      <w:lvlJc w:val="left"/>
+      <w:pPr>
+        <w:ind w:left="6840" w:hanging="360"/>
+      </w:pPr>
+      <w:rPr>
+        <w:rFonts w:ascii="Wingdings" w:hAnsi="Wingdings" w:hint="default"/>
+      </w:rPr>
+    </w:lvl>
+  </w:abstractNum>
+  <w:abstractNum w:abstractNumId="9" w15:restartNumberingAfterBreak="0">
+    <w:nsid w:val="36BE53FC"/>
+    <w:multiLevelType w:val="hybridMultilevel"/>
+    <w:tmpl w:val="3DDEDD64"/>
+    <w:lvl w:ilvl="0" w:tplc="D21E3E52">
+      <w:numFmt w:val="bullet"/>
+      <w:lvlText w:val="-"/>
+      <w:lvlJc w:val="left"/>
+      <w:pPr>
+        <w:ind w:left="720" w:hanging="360"/>
+      </w:pPr>
+      <w:rPr>
+        <w:rFonts w:ascii="Calibri" w:eastAsia="Times New Roman" w:hAnsi="Calibri" w:cs="Calibri" w:hint="default"/>
+      </w:rPr>
+    </w:lvl>
+    <w:lvl w:ilvl="1" w:tplc="04090003" w:tentative="1">
+      <w:start w:val="1"/>
+      <w:numFmt w:val="bullet"/>
+      <w:lvlText w:val="o"/>
+      <w:lvlJc w:val="left"/>
+      <w:pPr>
+        <w:ind w:left="1440" w:hanging="360"/>
+      </w:pPr>
+      <w:rPr>
+        <w:rFonts w:ascii="Courier New" w:hAnsi="Courier New" w:cs="Courier New" w:hint="default"/>
+      </w:rPr>
+    </w:lvl>
+    <w:lvl w:ilvl="2" w:tplc="04090005" w:tentative="1">
+      <w:start w:val="1"/>
+      <w:numFmt w:val="bullet"/>
+      <w:lvlText w:val=""/>
+      <w:lvlJc w:val="left"/>
+      <w:pPr>
+        <w:ind w:left="2160" w:hanging="360"/>
+      </w:pPr>
+      <w:rPr>
+        <w:rFonts w:ascii="Wingdings" w:hAnsi="Wingdings" w:hint="default"/>
+      </w:rPr>
+    </w:lvl>
+    <w:lvl w:ilvl="3" w:tplc="04090001" w:tentative="1">
+      <w:start w:val="1"/>
+      <w:numFmt w:val="bullet"/>
+      <w:lvlText w:val=""/>
+      <w:lvlJc w:val="left"/>
+      <w:pPr>
+        <w:ind w:left="2880" w:hanging="360"/>
+      </w:pPr>
+      <w:rPr>
+        <w:rFonts w:ascii="Symbol" w:hAnsi="Symbol" w:hint="default"/>
+      </w:rPr>
+    </w:lvl>
+    <w:lvl w:ilvl="4" w:tplc="04090003" w:tentative="1">
+      <w:start w:val="1"/>
+      <w:numFmt w:val="bullet"/>
+      <w:lvlText w:val="o"/>
+      <w:lvlJc w:val="left"/>
+      <w:pPr>
+        <w:ind w:left="3600" w:hanging="360"/>
+      </w:pPr>
+      <w:rPr>
+        <w:rFonts w:ascii="Courier New" w:hAnsi="Courier New" w:cs="Courier New" w:hint="default"/>
+      </w:rPr>
+    </w:lvl>
+    <w:lvl w:ilvl="5" w:tplc="04090005" w:tentative="1">
+      <w:start w:val="1"/>
+      <w:numFmt w:val="bullet"/>
+      <w:lvlText w:val=""/>
+      <w:lvlJc w:val="left"/>
+      <w:pPr>
+        <w:ind w:left="4320" w:hanging="360"/>
+      </w:pPr>
+      <w:rPr>
+        <w:rFonts w:ascii="Wingdings" w:hAnsi="Wingdings" w:hint="default"/>
+      </w:rPr>
+    </w:lvl>
+    <w:lvl w:ilvl="6" w:tplc="04090001" w:tentative="1">
+      <w:start w:val="1"/>
+      <w:numFmt w:val="bullet"/>
+      <w:lvlText w:val=""/>
+      <w:lvlJc w:val="left"/>
+      <w:pPr>
+        <w:ind w:left="5040" w:hanging="360"/>
+      </w:pPr>
+      <w:rPr>
+        <w:rFonts w:ascii="Symbol" w:hAnsi="Symbol" w:hint="default"/>
+      </w:rPr>
+    </w:lvl>
+    <w:lvl w:ilvl="7" w:tplc="04090003" w:tentative="1">
+      <w:start w:val="1"/>
+      <w:numFmt w:val="bullet"/>
+      <w:lvlText w:val="o"/>
+      <w:lvlJc w:val="left"/>
+      <w:pPr>
+        <w:ind w:left="5760" w:hanging="360"/>
+      </w:pPr>
+      <w:rPr>
+        <w:rFonts w:ascii="Courier New" w:hAnsi="Courier New" w:cs="Courier New" w:hint="default"/>
+      </w:rPr>
+    </w:lvl>
+    <w:lvl w:ilvl="8" w:tplc="04090005" w:tentative="1">
+      <w:start w:val="1"/>
+      <w:numFmt w:val="bullet"/>
+      <w:lvlText w:val=""/>
+      <w:lvlJc w:val="left"/>
+      <w:pPr>
+        <w:ind w:left="6480" w:hanging="360"/>
+      </w:pPr>
+      <w:rPr>
+        <w:rFonts w:ascii="Wingdings" w:hAnsi="Wingdings" w:hint="default"/>
+      </w:rPr>
+    </w:lvl>
+  </w:abstractNum>
+  <w:abstractNum w:abstractNumId="10" w15:restartNumberingAfterBreak="0">
+    <w:nsid w:val="3D02449F"/>
+    <w:multiLevelType w:val="hybridMultilevel"/>
+    <w:tmpl w:val="AB7A0024"/>
+    <w:lvl w:ilvl="0" w:tplc="04090001">
+      <w:start w:val="1"/>
+      <w:numFmt w:val="bullet"/>
+      <w:lvlText w:val=""/>
+      <w:lvlJc w:val="left"/>
+      <w:pPr>
+        <w:ind w:left="1440" w:hanging="360"/>
+      </w:pPr>
+      <w:rPr>
+        <w:rFonts w:ascii="Symbol" w:hAnsi="Symbol" w:hint="default"/>
+      </w:rPr>
+    </w:lvl>
+    <w:lvl w:ilvl="1" w:tplc="04090003" w:tentative="1">
+      <w:start w:val="1"/>
+      <w:numFmt w:val="bullet"/>
+      <w:lvlText w:val="o"/>
+      <w:lvlJc w:val="left"/>
+      <w:pPr>
+        <w:ind w:left="2160" w:hanging="360"/>
+      </w:pPr>
+      <w:rPr>
+        <w:rFonts w:ascii="Courier New" w:hAnsi="Courier New" w:cs="Courier New" w:hint="default"/>
+      </w:rPr>
+    </w:lvl>
+    <w:lvl w:ilvl="2" w:tplc="04090005" w:tentative="1">
+      <w:start w:val="1"/>
+      <w:numFmt w:val="bullet"/>
+      <w:lvlText w:val=""/>
+      <w:lvlJc w:val="left"/>
+      <w:pPr>
+        <w:ind w:left="2880" w:hanging="360"/>
+      </w:pPr>
+      <w:rPr>
+        <w:rFonts w:ascii="Wingdings" w:hAnsi="Wingdings" w:hint="default"/>
+      </w:rPr>
+    </w:lvl>
+    <w:lvl w:ilvl="3" w:tplc="04090001" w:tentative="1">
+      <w:start w:val="1"/>
+      <w:numFmt w:val="bullet"/>
+      <w:lvlText w:val=""/>
+      <w:lvlJc w:val="left"/>
+      <w:pPr>
+        <w:ind w:left="3600" w:hanging="360"/>
+      </w:pPr>
+      <w:rPr>
+        <w:rFonts w:ascii="Symbol" w:hAnsi="Symbol" w:hint="default"/>
+      </w:rPr>
+    </w:lvl>
+    <w:lvl w:ilvl="4" w:tplc="04090003" w:tentative="1">
+      <w:start w:val="1"/>
+      <w:numFmt w:val="bullet"/>
+      <w:lvlText w:val="o"/>
+      <w:lvlJc w:val="left"/>
+      <w:pPr>
+        <w:ind w:left="4320" w:hanging="360"/>
+      </w:pPr>
+      <w:rPr>
+        <w:rFonts w:ascii="Courier New" w:hAnsi="Courier New" w:cs="Courier New" w:hint="default"/>
+      </w:rPr>
+    </w:lvl>
+    <w:lvl w:ilvl="5" w:tplc="04090005" w:tentative="1">
+      <w:start w:val="1"/>
+      <w:numFmt w:val="bullet"/>
+      <w:lvlText w:val=""/>
+      <w:lvlJc w:val="left"/>
+      <w:pPr>
+        <w:ind w:left="5040" w:hanging="360"/>
+      </w:pPr>
+      <w:rPr>
+        <w:rFonts w:ascii="Wingdings" w:hAnsi="Wingdings" w:hint="default"/>
+      </w:rPr>
+    </w:lvl>
+    <w:lvl w:ilvl="6" w:tplc="04090001" w:tentative="1">
+      <w:start w:val="1"/>
+      <w:numFmt w:val="bullet"/>
+      <w:lvlText w:val=""/>
+      <w:lvlJc w:val="left"/>
+      <w:pPr>
+        <w:ind w:left="5760" w:hanging="360"/>
+      </w:pPr>
+      <w:rPr>
+        <w:rFonts w:ascii="Symbol" w:hAnsi="Symbol" w:hint="default"/>
+      </w:rPr>
+    </w:lvl>
+    <w:lvl w:ilvl="7" w:tplc="04090003" w:tentative="1">
+      <w:start w:val="1"/>
+      <w:numFmt w:val="bullet"/>
+      <w:lvlText w:val="o"/>
+      <w:lvlJc w:val="left"/>
+      <w:pPr>
+        <w:ind w:left="6480" w:hanging="360"/>
+      </w:pPr>
+      <w:rPr>
+        <w:rFonts w:ascii="Courier New" w:hAnsi="Courier New" w:cs="Courier New" w:hint="default"/>
+      </w:rPr>
+    </w:lvl>
+    <w:lvl w:ilvl="8" w:tplc="04090005" w:tentative="1">
+      <w:start w:val="1"/>
+      <w:numFmt w:val="bullet"/>
+      <w:lvlText w:val=""/>
+      <w:lvlJc w:val="left"/>
+      <w:pPr>
+        <w:ind w:left="7200" w:hanging="360"/>
+      </w:pPr>
+      <w:rPr>
+        <w:rFonts w:ascii="Wingdings" w:hAnsi="Wingdings" w:hint="default"/>
+      </w:rPr>
+    </w:lvl>
+  </w:abstractNum>
+  <w:abstractNum w:abstractNumId="11" w15:restartNumberingAfterBreak="0">
     <w:nsid w:val="3D287A96"/>
     <w:multiLevelType w:val="hybridMultilevel"/>
     <w:tmpl w:val="C24A11EA"/>
@@ -5803,7 +8749,120 @@
       </w:pPr>
     </w:lvl>
   </w:abstractNum>
-  <w:abstractNum w:abstractNumId="2" w15:restartNumberingAfterBreak="0">
+  <w:abstractNum w:abstractNumId="12" w15:restartNumberingAfterBreak="0">
+    <w:nsid w:val="3DAC2406"/>
+    <w:multiLevelType w:val="hybridMultilevel"/>
+    <w:tmpl w:val="5C8AAF80"/>
+    <w:lvl w:ilvl="0" w:tplc="04090003">
+      <w:start w:val="1"/>
+      <w:numFmt w:val="bullet"/>
+      <w:lvlText w:val="o"/>
+      <w:lvlJc w:val="left"/>
+      <w:pPr>
+        <w:ind w:left="720" w:hanging="360"/>
+      </w:pPr>
+      <w:rPr>
+        <w:rFonts w:ascii="Courier New" w:hAnsi="Courier New" w:cs="Courier New" w:hint="default"/>
+      </w:rPr>
+    </w:lvl>
+    <w:lvl w:ilvl="1" w:tplc="04090003" w:tentative="1">
+      <w:start w:val="1"/>
+      <w:numFmt w:val="bullet"/>
+      <w:lvlText w:val="o"/>
+      <w:lvlJc w:val="left"/>
+      <w:pPr>
+        <w:ind w:left="1440" w:hanging="360"/>
+      </w:pPr>
+      <w:rPr>
+        <w:rFonts w:ascii="Courier New" w:hAnsi="Courier New" w:cs="Courier New" w:hint="default"/>
+      </w:rPr>
+    </w:lvl>
+    <w:lvl w:ilvl="2" w:tplc="04090005" w:tentative="1">
+      <w:start w:val="1"/>
+      <w:numFmt w:val="bullet"/>
+      <w:lvlText w:val=""/>
+      <w:lvlJc w:val="left"/>
+      <w:pPr>
+        <w:ind w:left="2160" w:hanging="360"/>
+      </w:pPr>
+      <w:rPr>
+        <w:rFonts w:ascii="Wingdings" w:hAnsi="Wingdings" w:hint="default"/>
+      </w:rPr>
+    </w:lvl>
+    <w:lvl w:ilvl="3" w:tplc="04090001" w:tentative="1">
+      <w:start w:val="1"/>
+      <w:numFmt w:val="bullet"/>
+      <w:lvlText w:val=""/>
+      <w:lvlJc w:val="left"/>
+      <w:pPr>
+        <w:ind w:left="2880" w:hanging="360"/>
+      </w:pPr>
+      <w:rPr>
+        <w:rFonts w:ascii="Symbol" w:hAnsi="Symbol" w:hint="default"/>
+      </w:rPr>
+    </w:lvl>
+    <w:lvl w:ilvl="4" w:tplc="04090003" w:tentative="1">
+      <w:start w:val="1"/>
+      <w:numFmt w:val="bullet"/>
+      <w:lvlText w:val="o"/>
+      <w:lvlJc w:val="left"/>
+      <w:pPr>
+        <w:ind w:left="3600" w:hanging="360"/>
+      </w:pPr>
+      <w:rPr>
+        <w:rFonts w:ascii="Courier New" w:hAnsi="Courier New" w:cs="Courier New" w:hint="default"/>
+      </w:rPr>
+    </w:lvl>
+    <w:lvl w:ilvl="5" w:tplc="04090005" w:tentative="1">
+      <w:start w:val="1"/>
+      <w:numFmt w:val="bullet"/>
+      <w:lvlText w:val=""/>
+      <w:lvlJc w:val="left"/>
+      <w:pPr>
+        <w:ind w:left="4320" w:hanging="360"/>
+      </w:pPr>
+      <w:rPr>
+        <w:rFonts w:ascii="Wingdings" w:hAnsi="Wingdings" w:hint="default"/>
+      </w:rPr>
+    </w:lvl>
+    <w:lvl w:ilvl="6" w:tplc="04090001" w:tentative="1">
+      <w:start w:val="1"/>
+      <w:numFmt w:val="bullet"/>
+      <w:lvlText w:val=""/>
+      <w:lvlJc w:val="left"/>
+      <w:pPr>
+        <w:ind w:left="5040" w:hanging="360"/>
+      </w:pPr>
+      <w:rPr>
+        <w:rFonts w:ascii="Symbol" w:hAnsi="Symbol" w:hint="default"/>
+      </w:rPr>
+    </w:lvl>
+    <w:lvl w:ilvl="7" w:tplc="04090003" w:tentative="1">
+      <w:start w:val="1"/>
+      <w:numFmt w:val="bullet"/>
+      <w:lvlText w:val="o"/>
+      <w:lvlJc w:val="left"/>
+      <w:pPr>
+        <w:ind w:left="5760" w:hanging="360"/>
+      </w:pPr>
+      <w:rPr>
+        <w:rFonts w:ascii="Courier New" w:hAnsi="Courier New" w:cs="Courier New" w:hint="default"/>
+      </w:rPr>
+    </w:lvl>
+    <w:lvl w:ilvl="8" w:tplc="04090005" w:tentative="1">
+      <w:start w:val="1"/>
+      <w:numFmt w:val="bullet"/>
+      <w:lvlText w:val=""/>
+      <w:lvlJc w:val="left"/>
+      <w:pPr>
+        <w:ind w:left="6480" w:hanging="360"/>
+      </w:pPr>
+      <w:rPr>
+        <w:rFonts w:ascii="Wingdings" w:hAnsi="Wingdings" w:hint="default"/>
+      </w:rPr>
+    </w:lvl>
+  </w:abstractNum>
+  <w:abstractNum w:abstractNumId="13" w15:restartNumberingAfterBreak="0">
     <w:nsid w:val="3E016660"/>
     <w:multiLevelType w:val="hybridMultilevel"/>
     <w:tmpl w:val="9AD8C41C"/>
@@ -5916,7 +8975,120 @@
       </w:rPr>
     </w:lvl>
   </w:abstractNum>
-  <w:abstractNum w:abstractNumId="3" w15:restartNumberingAfterBreak="0">
+  <w:abstractNum w:abstractNumId="14" w15:restartNumberingAfterBreak="0">
+    <w:nsid w:val="44CB5B9C"/>
+    <w:multiLevelType w:val="hybridMultilevel"/>
+    <w:tmpl w:val="8C3A2936"/>
+    <w:lvl w:ilvl="0" w:tplc="04090001">
+      <w:start w:val="1"/>
+      <w:numFmt w:val="bullet"/>
+      <w:lvlText w:val=""/>
+      <w:lvlJc w:val="left"/>
+      <w:pPr>
+        <w:ind w:left="1080" w:hanging="360"/>
+      </w:pPr>
+      <w:rPr>
+        <w:rFonts w:ascii="Symbol" w:hAnsi="Symbol" w:hint="default"/>
+      </w:rPr>
+    </w:lvl>
+    <w:lvl w:ilvl="1" w:tplc="04090003" w:tentative="1">
+      <w:start w:val="1"/>
+      <w:numFmt w:val="bullet"/>
+      <w:lvlText w:val="o"/>
+      <w:lvlJc w:val="left"/>
+      <w:pPr>
+        <w:ind w:left="1800" w:hanging="360"/>
+      </w:pPr>
+      <w:rPr>
+        <w:rFonts w:ascii="Courier New" w:hAnsi="Courier New" w:cs="Courier New" w:hint="default"/>
+      </w:rPr>
+    </w:lvl>
+    <w:lvl w:ilvl="2" w:tplc="04090005" w:tentative="1">
+      <w:start w:val="1"/>
+      <w:numFmt w:val="bullet"/>
+      <w:lvlText w:val=""/>
+      <w:lvlJc w:val="left"/>
+      <w:pPr>
+        <w:ind w:left="2520" w:hanging="360"/>
+      </w:pPr>
+      <w:rPr>
+        <w:rFonts w:ascii="Wingdings" w:hAnsi="Wingdings" w:hint="default"/>
+      </w:rPr>
+    </w:lvl>
+    <w:lvl w:ilvl="3" w:tplc="04090001" w:tentative="1">
+      <w:start w:val="1"/>
+      <w:numFmt w:val="bullet"/>
+      <w:lvlText w:val=""/>
+      <w:lvlJc w:val="left"/>
+      <w:pPr>
+        <w:ind w:left="3240" w:hanging="360"/>
+      </w:pPr>
+      <w:rPr>
+        <w:rFonts w:ascii="Symbol" w:hAnsi="Symbol" w:hint="default"/>
+      </w:rPr>
+    </w:lvl>
+    <w:lvl w:ilvl="4" w:tplc="04090003" w:tentative="1">
+      <w:start w:val="1"/>
+      <w:numFmt w:val="bullet"/>
+      <w:lvlText w:val="o"/>
+      <w:lvlJc w:val="left"/>
+      <w:pPr>
+        <w:ind w:left="3960" w:hanging="360"/>
+      </w:pPr>
+      <w:rPr>
+        <w:rFonts w:ascii="Courier New" w:hAnsi="Courier New" w:cs="Courier New" w:hint="default"/>
+      </w:rPr>
+    </w:lvl>
+    <w:lvl w:ilvl="5" w:tplc="04090005" w:tentative="1">
+      <w:start w:val="1"/>
+      <w:numFmt w:val="bullet"/>
+      <w:lvlText w:val=""/>
+      <w:lvlJc w:val="left"/>
+      <w:pPr>
+        <w:ind w:left="4680" w:hanging="360"/>
+      </w:pPr>
+      <w:rPr>
+        <w:rFonts w:ascii="Wingdings" w:hAnsi="Wingdings" w:hint="default"/>
+      </w:rPr>
+    </w:lvl>
+    <w:lvl w:ilvl="6" w:tplc="04090001" w:tentative="1">
+      <w:start w:val="1"/>
+      <w:numFmt w:val="bullet"/>
+      <w:lvlText w:val=""/>
+      <w:lvlJc w:val="left"/>
+      <w:pPr>
+        <w:ind w:left="5400" w:hanging="360"/>
+      </w:pPr>
+      <w:rPr>
+        <w:rFonts w:ascii="Symbol" w:hAnsi="Symbol" w:hint="default"/>
+      </w:rPr>
+    </w:lvl>
+    <w:lvl w:ilvl="7" w:tplc="04090003" w:tentative="1">
+      <w:start w:val="1"/>
+      <w:numFmt w:val="bullet"/>
+      <w:lvlText w:val="o"/>
+      <w:lvlJc w:val="left"/>
+      <w:pPr>
+        <w:ind w:left="6120" w:hanging="360"/>
+      </w:pPr>
+      <w:rPr>
+        <w:rFonts w:ascii="Courier New" w:hAnsi="Courier New" w:cs="Courier New" w:hint="default"/>
+      </w:rPr>
+    </w:lvl>
+    <w:lvl w:ilvl="8" w:tplc="04090005" w:tentative="1">
+      <w:start w:val="1"/>
+      <w:numFmt w:val="bullet"/>
+      <w:lvlText w:val=""/>
+      <w:lvlJc w:val="left"/>
+      <w:pPr>
+        <w:ind w:left="6840" w:hanging="360"/>
+      </w:pPr>
+      <w:rPr>
+        <w:rFonts w:ascii="Wingdings" w:hAnsi="Wingdings" w:hint="default"/>
+      </w:rPr>
+    </w:lvl>
+  </w:abstractNum>
+  <w:abstractNum w:abstractNumId="15" w15:restartNumberingAfterBreak="0">
     <w:nsid w:val="4A3D40C2"/>
     <w:multiLevelType w:val="hybridMultilevel"/>
     <w:tmpl w:val="3100230A"/>
@@ -6029,17 +9201,1166 @@
       </w:rPr>
     </w:lvl>
   </w:abstractNum>
+  <w:abstractNum w:abstractNumId="16" w15:restartNumberingAfterBreak="0">
+    <w:nsid w:val="4AE7316E"/>
+    <w:multiLevelType w:val="hybridMultilevel"/>
+    <w:tmpl w:val="1BC6F498"/>
+    <w:lvl w:ilvl="0" w:tplc="F0520E12">
+      <w:numFmt w:val="bullet"/>
+      <w:lvlText w:val="-"/>
+      <w:lvlJc w:val="left"/>
+      <w:pPr>
+        <w:ind w:left="720" w:hanging="360"/>
+      </w:pPr>
+      <w:rPr>
+        <w:rFonts w:ascii="Calibri" w:eastAsia="Times New Roman" w:hAnsi="Calibri" w:cs="Calibri" w:hint="default"/>
+      </w:rPr>
+    </w:lvl>
+    <w:lvl w:ilvl="1" w:tplc="04090003" w:tentative="1">
+      <w:start w:val="1"/>
+      <w:numFmt w:val="bullet"/>
+      <w:lvlText w:val="o"/>
+      <w:lvlJc w:val="left"/>
+      <w:pPr>
+        <w:ind w:left="1440" w:hanging="360"/>
+      </w:pPr>
+      <w:rPr>
+        <w:rFonts w:ascii="Courier New" w:hAnsi="Courier New" w:cs="Courier New" w:hint="default"/>
+      </w:rPr>
+    </w:lvl>
+    <w:lvl w:ilvl="2" w:tplc="04090005" w:tentative="1">
+      <w:start w:val="1"/>
+      <w:numFmt w:val="bullet"/>
+      <w:lvlText w:val=""/>
+      <w:lvlJc w:val="left"/>
+      <w:pPr>
+        <w:ind w:left="2160" w:hanging="360"/>
+      </w:pPr>
+      <w:rPr>
+        <w:rFonts w:ascii="Wingdings" w:hAnsi="Wingdings" w:hint="default"/>
+      </w:rPr>
+    </w:lvl>
+    <w:lvl w:ilvl="3" w:tplc="04090001" w:tentative="1">
+      <w:start w:val="1"/>
+      <w:numFmt w:val="bullet"/>
+      <w:lvlText w:val=""/>
+      <w:lvlJc w:val="left"/>
+      <w:pPr>
+        <w:ind w:left="2880" w:hanging="360"/>
+      </w:pPr>
+      <w:rPr>
+        <w:rFonts w:ascii="Symbol" w:hAnsi="Symbol" w:hint="default"/>
+      </w:rPr>
+    </w:lvl>
+    <w:lvl w:ilvl="4" w:tplc="04090003" w:tentative="1">
+      <w:start w:val="1"/>
+      <w:numFmt w:val="bullet"/>
+      <w:lvlText w:val="o"/>
+      <w:lvlJc w:val="left"/>
+      <w:pPr>
+        <w:ind w:left="3600" w:hanging="360"/>
+      </w:pPr>
+      <w:rPr>
+        <w:rFonts w:ascii="Courier New" w:hAnsi="Courier New" w:cs="Courier New" w:hint="default"/>
+      </w:rPr>
+    </w:lvl>
+    <w:lvl w:ilvl="5" w:tplc="04090005" w:tentative="1">
+      <w:start w:val="1"/>
+      <w:numFmt w:val="bullet"/>
+      <w:lvlText w:val=""/>
+      <w:lvlJc w:val="left"/>
+      <w:pPr>
+        <w:ind w:left="4320" w:hanging="360"/>
+      </w:pPr>
+      <w:rPr>
+        <w:rFonts w:ascii="Wingdings" w:hAnsi="Wingdings" w:hint="default"/>
+      </w:rPr>
+    </w:lvl>
+    <w:lvl w:ilvl="6" w:tplc="04090001" w:tentative="1">
+      <w:start w:val="1"/>
+      <w:numFmt w:val="bullet"/>
+      <w:lvlText w:val=""/>
+      <w:lvlJc w:val="left"/>
+      <w:pPr>
+        <w:ind w:left="5040" w:hanging="360"/>
+      </w:pPr>
+      <w:rPr>
+        <w:rFonts w:ascii="Symbol" w:hAnsi="Symbol" w:hint="default"/>
+      </w:rPr>
+    </w:lvl>
+    <w:lvl w:ilvl="7" w:tplc="04090003" w:tentative="1">
+      <w:start w:val="1"/>
+      <w:numFmt w:val="bullet"/>
+      <w:lvlText w:val="o"/>
+      <w:lvlJc w:val="left"/>
+      <w:pPr>
+        <w:ind w:left="5760" w:hanging="360"/>
+      </w:pPr>
+      <w:rPr>
+        <w:rFonts w:ascii="Courier New" w:hAnsi="Courier New" w:cs="Courier New" w:hint="default"/>
+      </w:rPr>
+    </w:lvl>
+    <w:lvl w:ilvl="8" w:tplc="04090005" w:tentative="1">
+      <w:start w:val="1"/>
+      <w:numFmt w:val="bullet"/>
+      <w:lvlText w:val=""/>
+      <w:lvlJc w:val="left"/>
+      <w:pPr>
+        <w:ind w:left="6480" w:hanging="360"/>
+      </w:pPr>
+      <w:rPr>
+        <w:rFonts w:ascii="Wingdings" w:hAnsi="Wingdings" w:hint="default"/>
+      </w:rPr>
+    </w:lvl>
+  </w:abstractNum>
+  <w:abstractNum w:abstractNumId="17" w15:restartNumberingAfterBreak="0">
+    <w:nsid w:val="5041255B"/>
+    <w:multiLevelType w:val="hybridMultilevel"/>
+    <w:tmpl w:val="F6DE67C8"/>
+    <w:lvl w:ilvl="0" w:tplc="F0520E12">
+      <w:numFmt w:val="bullet"/>
+      <w:lvlText w:val="-"/>
+      <w:lvlJc w:val="left"/>
+      <w:pPr>
+        <w:ind w:left="720" w:hanging="360"/>
+      </w:pPr>
+      <w:rPr>
+        <w:rFonts w:ascii="Calibri" w:eastAsia="Times New Roman" w:hAnsi="Calibri" w:cs="Calibri" w:hint="default"/>
+      </w:rPr>
+    </w:lvl>
+    <w:lvl w:ilvl="1" w:tplc="04090003" w:tentative="1">
+      <w:start w:val="1"/>
+      <w:numFmt w:val="bullet"/>
+      <w:lvlText w:val="o"/>
+      <w:lvlJc w:val="left"/>
+      <w:pPr>
+        <w:ind w:left="1440" w:hanging="360"/>
+      </w:pPr>
+      <w:rPr>
+        <w:rFonts w:ascii="Courier New" w:hAnsi="Courier New" w:cs="Courier New" w:hint="default"/>
+      </w:rPr>
+    </w:lvl>
+    <w:lvl w:ilvl="2" w:tplc="04090005" w:tentative="1">
+      <w:start w:val="1"/>
+      <w:numFmt w:val="bullet"/>
+      <w:lvlText w:val=""/>
+      <w:lvlJc w:val="left"/>
+      <w:pPr>
+        <w:ind w:left="2160" w:hanging="360"/>
+      </w:pPr>
+      <w:rPr>
+        <w:rFonts w:ascii="Wingdings" w:hAnsi="Wingdings" w:hint="default"/>
+      </w:rPr>
+    </w:lvl>
+    <w:lvl w:ilvl="3" w:tplc="04090001" w:tentative="1">
+      <w:start w:val="1"/>
+      <w:numFmt w:val="bullet"/>
+      <w:lvlText w:val=""/>
+      <w:lvlJc w:val="left"/>
+      <w:pPr>
+        <w:ind w:left="2880" w:hanging="360"/>
+      </w:pPr>
+      <w:rPr>
+        <w:rFonts w:ascii="Symbol" w:hAnsi="Symbol" w:hint="default"/>
+      </w:rPr>
+    </w:lvl>
+    <w:lvl w:ilvl="4" w:tplc="04090003" w:tentative="1">
+      <w:start w:val="1"/>
+      <w:numFmt w:val="bullet"/>
+      <w:lvlText w:val="o"/>
+      <w:lvlJc w:val="left"/>
+      <w:pPr>
+        <w:ind w:left="3600" w:hanging="360"/>
+      </w:pPr>
+      <w:rPr>
+        <w:rFonts w:ascii="Courier New" w:hAnsi="Courier New" w:cs="Courier New" w:hint="default"/>
+      </w:rPr>
+    </w:lvl>
+    <w:lvl w:ilvl="5" w:tplc="04090005" w:tentative="1">
+      <w:start w:val="1"/>
+      <w:numFmt w:val="bullet"/>
+      <w:lvlText w:val=""/>
+      <w:lvlJc w:val="left"/>
+      <w:pPr>
+        <w:ind w:left="4320" w:hanging="360"/>
+      </w:pPr>
+      <w:rPr>
+        <w:rFonts w:ascii="Wingdings" w:hAnsi="Wingdings" w:hint="default"/>
+      </w:rPr>
+    </w:lvl>
+    <w:lvl w:ilvl="6" w:tplc="04090001" w:tentative="1">
+      <w:start w:val="1"/>
+      <w:numFmt w:val="bullet"/>
+      <w:lvlText w:val=""/>
+      <w:lvlJc w:val="left"/>
+      <w:pPr>
+        <w:ind w:left="5040" w:hanging="360"/>
+      </w:pPr>
+      <w:rPr>
+        <w:rFonts w:ascii="Symbol" w:hAnsi="Symbol" w:hint="default"/>
+      </w:rPr>
+    </w:lvl>
+    <w:lvl w:ilvl="7" w:tplc="04090003" w:tentative="1">
+      <w:start w:val="1"/>
+      <w:numFmt w:val="bullet"/>
+      <w:lvlText w:val="o"/>
+      <w:lvlJc w:val="left"/>
+      <w:pPr>
+        <w:ind w:left="5760" w:hanging="360"/>
+      </w:pPr>
+      <w:rPr>
+        <w:rFonts w:ascii="Courier New" w:hAnsi="Courier New" w:cs="Courier New" w:hint="default"/>
+      </w:rPr>
+    </w:lvl>
+    <w:lvl w:ilvl="8" w:tplc="04090005" w:tentative="1">
+      <w:start w:val="1"/>
+      <w:numFmt w:val="bullet"/>
+      <w:lvlText w:val=""/>
+      <w:lvlJc w:val="left"/>
+      <w:pPr>
+        <w:ind w:left="6480" w:hanging="360"/>
+      </w:pPr>
+      <w:rPr>
+        <w:rFonts w:ascii="Wingdings" w:hAnsi="Wingdings" w:hint="default"/>
+      </w:rPr>
+    </w:lvl>
+  </w:abstractNum>
+  <w:abstractNum w:abstractNumId="18" w15:restartNumberingAfterBreak="0">
+    <w:nsid w:val="55100141"/>
+    <w:multiLevelType w:val="hybridMultilevel"/>
+    <w:tmpl w:val="AFE221BC"/>
+    <w:lvl w:ilvl="0" w:tplc="04090001">
+      <w:start w:val="1"/>
+      <w:numFmt w:val="bullet"/>
+      <w:lvlText w:val=""/>
+      <w:lvlJc w:val="left"/>
+      <w:pPr>
+        <w:ind w:left="720" w:hanging="360"/>
+      </w:pPr>
+      <w:rPr>
+        <w:rFonts w:ascii="Symbol" w:hAnsi="Symbol" w:hint="default"/>
+      </w:rPr>
+    </w:lvl>
+    <w:lvl w:ilvl="1" w:tplc="04090003" w:tentative="1">
+      <w:start w:val="1"/>
+      <w:numFmt w:val="bullet"/>
+      <w:lvlText w:val="o"/>
+      <w:lvlJc w:val="left"/>
+      <w:pPr>
+        <w:ind w:left="1440" w:hanging="360"/>
+      </w:pPr>
+      <w:rPr>
+        <w:rFonts w:ascii="Courier New" w:hAnsi="Courier New" w:cs="Courier New" w:hint="default"/>
+      </w:rPr>
+    </w:lvl>
+    <w:lvl w:ilvl="2" w:tplc="04090005" w:tentative="1">
+      <w:start w:val="1"/>
+      <w:numFmt w:val="bullet"/>
+      <w:lvlText w:val=""/>
+      <w:lvlJc w:val="left"/>
+      <w:pPr>
+        <w:ind w:left="2160" w:hanging="360"/>
+      </w:pPr>
+      <w:rPr>
+        <w:rFonts w:ascii="Wingdings" w:hAnsi="Wingdings" w:hint="default"/>
+      </w:rPr>
+    </w:lvl>
+    <w:lvl w:ilvl="3" w:tplc="04090001" w:tentative="1">
+      <w:start w:val="1"/>
+      <w:numFmt w:val="bullet"/>
+      <w:lvlText w:val=""/>
+      <w:lvlJc w:val="left"/>
+      <w:pPr>
+        <w:ind w:left="2880" w:hanging="360"/>
+      </w:pPr>
+      <w:rPr>
+        <w:rFonts w:ascii="Symbol" w:hAnsi="Symbol" w:hint="default"/>
+      </w:rPr>
+    </w:lvl>
+    <w:lvl w:ilvl="4" w:tplc="04090003" w:tentative="1">
+      <w:start w:val="1"/>
+      <w:numFmt w:val="bullet"/>
+      <w:lvlText w:val="o"/>
+      <w:lvlJc w:val="left"/>
+      <w:pPr>
+        <w:ind w:left="3600" w:hanging="360"/>
+      </w:pPr>
+      <w:rPr>
+        <w:rFonts w:ascii="Courier New" w:hAnsi="Courier New" w:cs="Courier New" w:hint="default"/>
+      </w:rPr>
+    </w:lvl>
+    <w:lvl w:ilvl="5" w:tplc="04090005" w:tentative="1">
+      <w:start w:val="1"/>
+      <w:numFmt w:val="bullet"/>
+      <w:lvlText w:val=""/>
+      <w:lvlJc w:val="left"/>
+      <w:pPr>
+        <w:ind w:left="4320" w:hanging="360"/>
+      </w:pPr>
+      <w:rPr>
+        <w:rFonts w:ascii="Wingdings" w:hAnsi="Wingdings" w:hint="default"/>
+      </w:rPr>
+    </w:lvl>
+    <w:lvl w:ilvl="6" w:tplc="04090001" w:tentative="1">
+      <w:start w:val="1"/>
+      <w:numFmt w:val="bullet"/>
+      <w:lvlText w:val=""/>
+      <w:lvlJc w:val="left"/>
+      <w:pPr>
+        <w:ind w:left="5040" w:hanging="360"/>
+      </w:pPr>
+      <w:rPr>
+        <w:rFonts w:ascii="Symbol" w:hAnsi="Symbol" w:hint="default"/>
+      </w:rPr>
+    </w:lvl>
+    <w:lvl w:ilvl="7" w:tplc="04090003" w:tentative="1">
+      <w:start w:val="1"/>
+      <w:numFmt w:val="bullet"/>
+      <w:lvlText w:val="o"/>
+      <w:lvlJc w:val="left"/>
+      <w:pPr>
+        <w:ind w:left="5760" w:hanging="360"/>
+      </w:pPr>
+      <w:rPr>
+        <w:rFonts w:ascii="Courier New" w:hAnsi="Courier New" w:cs="Courier New" w:hint="default"/>
+      </w:rPr>
+    </w:lvl>
+    <w:lvl w:ilvl="8" w:tplc="04090005" w:tentative="1">
+      <w:start w:val="1"/>
+      <w:numFmt w:val="bullet"/>
+      <w:lvlText w:val=""/>
+      <w:lvlJc w:val="left"/>
+      <w:pPr>
+        <w:ind w:left="6480" w:hanging="360"/>
+      </w:pPr>
+      <w:rPr>
+        <w:rFonts w:ascii="Wingdings" w:hAnsi="Wingdings" w:hint="default"/>
+      </w:rPr>
+    </w:lvl>
+  </w:abstractNum>
+  <w:abstractNum w:abstractNumId="19" w15:restartNumberingAfterBreak="0">
+    <w:nsid w:val="5EE005C6"/>
+    <w:multiLevelType w:val="multilevel"/>
+    <w:tmpl w:val="50AE7968"/>
+    <w:lvl w:ilvl="0">
+      <w:start w:val="1"/>
+      <w:numFmt w:val="bullet"/>
+      <w:lvlText w:val=""/>
+      <w:lvlJc w:val="left"/>
+      <w:pPr>
+        <w:tabs>
+          <w:tab w:val="num" w:pos="720"/>
+        </w:tabs>
+        <w:ind w:left="720" w:hanging="360"/>
+      </w:pPr>
+      <w:rPr>
+        <w:rFonts w:ascii="Symbol" w:hAnsi="Symbol" w:hint="default"/>
+        <w:sz w:val="20"/>
+      </w:rPr>
+    </w:lvl>
+    <w:lvl w:ilvl="1" w:tentative="1">
+      <w:start w:val="1"/>
+      <w:numFmt w:val="bullet"/>
+      <w:lvlText w:val="o"/>
+      <w:lvlJc w:val="left"/>
+      <w:pPr>
+        <w:tabs>
+          <w:tab w:val="num" w:pos="1440"/>
+        </w:tabs>
+        <w:ind w:left="1440" w:hanging="360"/>
+      </w:pPr>
+      <w:rPr>
+        <w:rFonts w:ascii="Courier New" w:hAnsi="Courier New" w:hint="default"/>
+        <w:sz w:val="20"/>
+      </w:rPr>
+    </w:lvl>
+    <w:lvl w:ilvl="2" w:tentative="1">
+      <w:start w:val="1"/>
+      <w:numFmt w:val="bullet"/>
+      <w:lvlText w:val=""/>
+      <w:lvlJc w:val="left"/>
+      <w:pPr>
+        <w:tabs>
+          <w:tab w:val="num" w:pos="2160"/>
+        </w:tabs>
+        <w:ind w:left="2160" w:hanging="360"/>
+      </w:pPr>
+      <w:rPr>
+        <w:rFonts w:ascii="Wingdings" w:hAnsi="Wingdings" w:hint="default"/>
+        <w:sz w:val="20"/>
+      </w:rPr>
+    </w:lvl>
+    <w:lvl w:ilvl="3" w:tentative="1">
+      <w:start w:val="1"/>
+      <w:numFmt w:val="bullet"/>
+      <w:lvlText w:val=""/>
+      <w:lvlJc w:val="left"/>
+      <w:pPr>
+        <w:tabs>
+          <w:tab w:val="num" w:pos="2880"/>
+        </w:tabs>
+        <w:ind w:left="2880" w:hanging="360"/>
+      </w:pPr>
+      <w:rPr>
+        <w:rFonts w:ascii="Wingdings" w:hAnsi="Wingdings" w:hint="default"/>
+        <w:sz w:val="20"/>
+      </w:rPr>
+    </w:lvl>
+    <w:lvl w:ilvl="4" w:tentative="1">
+      <w:start w:val="1"/>
+      <w:numFmt w:val="bullet"/>
+      <w:lvlText w:val=""/>
+      <w:lvlJc w:val="left"/>
+      <w:pPr>
+        <w:tabs>
+          <w:tab w:val="num" w:pos="3600"/>
+        </w:tabs>
+        <w:ind w:left="3600" w:hanging="360"/>
+      </w:pPr>
+      <w:rPr>
+        <w:rFonts w:ascii="Wingdings" w:hAnsi="Wingdings" w:hint="default"/>
+        <w:sz w:val="20"/>
+      </w:rPr>
+    </w:lvl>
+    <w:lvl w:ilvl="5" w:tentative="1">
+      <w:start w:val="1"/>
+      <w:numFmt w:val="bullet"/>
+      <w:lvlText w:val=""/>
+      <w:lvlJc w:val="left"/>
+      <w:pPr>
+        <w:tabs>
+          <w:tab w:val="num" w:pos="4320"/>
+        </w:tabs>
+        <w:ind w:left="4320" w:hanging="360"/>
+      </w:pPr>
+      <w:rPr>
+        <w:rFonts w:ascii="Wingdings" w:hAnsi="Wingdings" w:hint="default"/>
+        <w:sz w:val="20"/>
+      </w:rPr>
+    </w:lvl>
+    <w:lvl w:ilvl="6" w:tentative="1">
+      <w:start w:val="1"/>
+      <w:numFmt w:val="bullet"/>
+      <w:lvlText w:val=""/>
+      <w:lvlJc w:val="left"/>
+      <w:pPr>
+        <w:tabs>
+          <w:tab w:val="num" w:pos="5040"/>
+        </w:tabs>
+        <w:ind w:left="5040" w:hanging="360"/>
+      </w:pPr>
+      <w:rPr>
+        <w:rFonts w:ascii="Wingdings" w:hAnsi="Wingdings" w:hint="default"/>
+        <w:sz w:val="20"/>
+      </w:rPr>
+    </w:lvl>
+    <w:lvl w:ilvl="7" w:tentative="1">
+      <w:start w:val="1"/>
+      <w:numFmt w:val="bullet"/>
+      <w:lvlText w:val=""/>
+      <w:lvlJc w:val="left"/>
+      <w:pPr>
+        <w:tabs>
+          <w:tab w:val="num" w:pos="5760"/>
+        </w:tabs>
+        <w:ind w:left="5760" w:hanging="360"/>
+      </w:pPr>
+      <w:rPr>
+        <w:rFonts w:ascii="Wingdings" w:hAnsi="Wingdings" w:hint="default"/>
+        <w:sz w:val="20"/>
+      </w:rPr>
+    </w:lvl>
+    <w:lvl w:ilvl="8" w:tentative="1">
+      <w:start w:val="1"/>
+      <w:numFmt w:val="bullet"/>
+      <w:lvlText w:val=""/>
+      <w:lvlJc w:val="left"/>
+      <w:pPr>
+        <w:tabs>
+          <w:tab w:val="num" w:pos="6480"/>
+        </w:tabs>
+        <w:ind w:left="6480" w:hanging="360"/>
+      </w:pPr>
+      <w:rPr>
+        <w:rFonts w:ascii="Wingdings" w:hAnsi="Wingdings" w:hint="default"/>
+        <w:sz w:val="20"/>
+      </w:rPr>
+    </w:lvl>
+  </w:abstractNum>
+  <w:abstractNum w:abstractNumId="20" w15:restartNumberingAfterBreak="0">
+    <w:nsid w:val="6A8706CE"/>
+    <w:multiLevelType w:val="hybridMultilevel"/>
+    <w:tmpl w:val="93162DE0"/>
+    <w:lvl w:ilvl="0" w:tplc="04090001">
+      <w:start w:val="1"/>
+      <w:numFmt w:val="bullet"/>
+      <w:lvlText w:val=""/>
+      <w:lvlJc w:val="left"/>
+      <w:pPr>
+        <w:ind w:left="720" w:hanging="360"/>
+      </w:pPr>
+      <w:rPr>
+        <w:rFonts w:ascii="Symbol" w:hAnsi="Symbol" w:hint="default"/>
+      </w:rPr>
+    </w:lvl>
+    <w:lvl w:ilvl="1" w:tplc="04090003" w:tentative="1">
+      <w:start w:val="1"/>
+      <w:numFmt w:val="bullet"/>
+      <w:lvlText w:val="o"/>
+      <w:lvlJc w:val="left"/>
+      <w:pPr>
+        <w:ind w:left="1440" w:hanging="360"/>
+      </w:pPr>
+      <w:rPr>
+        <w:rFonts w:ascii="Courier New" w:hAnsi="Courier New" w:cs="Courier New" w:hint="default"/>
+      </w:rPr>
+    </w:lvl>
+    <w:lvl w:ilvl="2" w:tplc="04090005" w:tentative="1">
+      <w:start w:val="1"/>
+      <w:numFmt w:val="bullet"/>
+      <w:lvlText w:val=""/>
+      <w:lvlJc w:val="left"/>
+      <w:pPr>
+        <w:ind w:left="2160" w:hanging="360"/>
+      </w:pPr>
+      <w:rPr>
+        <w:rFonts w:ascii="Wingdings" w:hAnsi="Wingdings" w:hint="default"/>
+      </w:rPr>
+    </w:lvl>
+    <w:lvl w:ilvl="3" w:tplc="04090001" w:tentative="1">
+      <w:start w:val="1"/>
+      <w:numFmt w:val="bullet"/>
+      <w:lvlText w:val=""/>
+      <w:lvlJc w:val="left"/>
+      <w:pPr>
+        <w:ind w:left="2880" w:hanging="360"/>
+      </w:pPr>
+      <w:rPr>
+        <w:rFonts w:ascii="Symbol" w:hAnsi="Symbol" w:hint="default"/>
+      </w:rPr>
+    </w:lvl>
+    <w:lvl w:ilvl="4" w:tplc="04090003" w:tentative="1">
+      <w:start w:val="1"/>
+      <w:numFmt w:val="bullet"/>
+      <w:lvlText w:val="o"/>
+      <w:lvlJc w:val="left"/>
+      <w:pPr>
+        <w:ind w:left="3600" w:hanging="360"/>
+      </w:pPr>
+      <w:rPr>
+        <w:rFonts w:ascii="Courier New" w:hAnsi="Courier New" w:cs="Courier New" w:hint="default"/>
+      </w:rPr>
+    </w:lvl>
+    <w:lvl w:ilvl="5" w:tplc="04090005" w:tentative="1">
+      <w:start w:val="1"/>
+      <w:numFmt w:val="bullet"/>
+      <w:lvlText w:val=""/>
+      <w:lvlJc w:val="left"/>
+      <w:pPr>
+        <w:ind w:left="4320" w:hanging="360"/>
+      </w:pPr>
+      <w:rPr>
+        <w:rFonts w:ascii="Wingdings" w:hAnsi="Wingdings" w:hint="default"/>
+      </w:rPr>
+    </w:lvl>
+    <w:lvl w:ilvl="6" w:tplc="04090001" w:tentative="1">
+      <w:start w:val="1"/>
+      <w:numFmt w:val="bullet"/>
+      <w:lvlText w:val=""/>
+      <w:lvlJc w:val="left"/>
+      <w:pPr>
+        <w:ind w:left="5040" w:hanging="360"/>
+      </w:pPr>
+      <w:rPr>
+        <w:rFonts w:ascii="Symbol" w:hAnsi="Symbol" w:hint="default"/>
+      </w:rPr>
+    </w:lvl>
+    <w:lvl w:ilvl="7" w:tplc="04090003" w:tentative="1">
+      <w:start w:val="1"/>
+      <w:numFmt w:val="bullet"/>
+      <w:lvlText w:val="o"/>
+      <w:lvlJc w:val="left"/>
+      <w:pPr>
+        <w:ind w:left="5760" w:hanging="360"/>
+      </w:pPr>
+      <w:rPr>
+        <w:rFonts w:ascii="Courier New" w:hAnsi="Courier New" w:cs="Courier New" w:hint="default"/>
+      </w:rPr>
+    </w:lvl>
+    <w:lvl w:ilvl="8" w:tplc="04090005" w:tentative="1">
+      <w:start w:val="1"/>
+      <w:numFmt w:val="bullet"/>
+      <w:lvlText w:val=""/>
+      <w:lvlJc w:val="left"/>
+      <w:pPr>
+        <w:ind w:left="6480" w:hanging="360"/>
+      </w:pPr>
+      <w:rPr>
+        <w:rFonts w:ascii="Wingdings" w:hAnsi="Wingdings" w:hint="default"/>
+      </w:rPr>
+    </w:lvl>
+  </w:abstractNum>
+  <w:abstractNum w:abstractNumId="21" w15:restartNumberingAfterBreak="0">
+    <w:nsid w:val="6EF44EDA"/>
+    <w:multiLevelType w:val="hybridMultilevel"/>
+    <w:tmpl w:val="9F4A8854"/>
+    <w:lvl w:ilvl="0" w:tplc="04090001">
+      <w:start w:val="1"/>
+      <w:numFmt w:val="bullet"/>
+      <w:lvlText w:val=""/>
+      <w:lvlJc w:val="left"/>
+      <w:pPr>
+        <w:ind w:left="1248" w:hanging="360"/>
+      </w:pPr>
+      <w:rPr>
+        <w:rFonts w:ascii="Symbol" w:hAnsi="Symbol" w:hint="default"/>
+      </w:rPr>
+    </w:lvl>
+    <w:lvl w:ilvl="1" w:tplc="04090003" w:tentative="1">
+      <w:start w:val="1"/>
+      <w:numFmt w:val="bullet"/>
+      <w:lvlText w:val="o"/>
+      <w:lvlJc w:val="left"/>
+      <w:pPr>
+        <w:ind w:left="1968" w:hanging="360"/>
+      </w:pPr>
+      <w:rPr>
+        <w:rFonts w:ascii="Courier New" w:hAnsi="Courier New" w:cs="Courier New" w:hint="default"/>
+      </w:rPr>
+    </w:lvl>
+    <w:lvl w:ilvl="2" w:tplc="04090005" w:tentative="1">
+      <w:start w:val="1"/>
+      <w:numFmt w:val="bullet"/>
+      <w:lvlText w:val=""/>
+      <w:lvlJc w:val="left"/>
+      <w:pPr>
+        <w:ind w:left="2688" w:hanging="360"/>
+      </w:pPr>
+      <w:rPr>
+        <w:rFonts w:ascii="Wingdings" w:hAnsi="Wingdings" w:hint="default"/>
+      </w:rPr>
+    </w:lvl>
+    <w:lvl w:ilvl="3" w:tplc="04090001" w:tentative="1">
+      <w:start w:val="1"/>
+      <w:numFmt w:val="bullet"/>
+      <w:lvlText w:val=""/>
+      <w:lvlJc w:val="left"/>
+      <w:pPr>
+        <w:ind w:left="3408" w:hanging="360"/>
+      </w:pPr>
+      <w:rPr>
+        <w:rFonts w:ascii="Symbol" w:hAnsi="Symbol" w:hint="default"/>
+      </w:rPr>
+    </w:lvl>
+    <w:lvl w:ilvl="4" w:tplc="04090003" w:tentative="1">
+      <w:start w:val="1"/>
+      <w:numFmt w:val="bullet"/>
+      <w:lvlText w:val="o"/>
+      <w:lvlJc w:val="left"/>
+      <w:pPr>
+        <w:ind w:left="4128" w:hanging="360"/>
+      </w:pPr>
+      <w:rPr>
+        <w:rFonts w:ascii="Courier New" w:hAnsi="Courier New" w:cs="Courier New" w:hint="default"/>
+      </w:rPr>
+    </w:lvl>
+    <w:lvl w:ilvl="5" w:tplc="04090005" w:tentative="1">
+      <w:start w:val="1"/>
+      <w:numFmt w:val="bullet"/>
+      <w:lvlText w:val=""/>
+      <w:lvlJc w:val="left"/>
+      <w:pPr>
+        <w:ind w:left="4848" w:hanging="360"/>
+      </w:pPr>
+      <w:rPr>
+        <w:rFonts w:ascii="Wingdings" w:hAnsi="Wingdings" w:hint="default"/>
+      </w:rPr>
+    </w:lvl>
+    <w:lvl w:ilvl="6" w:tplc="04090001" w:tentative="1">
+      <w:start w:val="1"/>
+      <w:numFmt w:val="bullet"/>
+      <w:lvlText w:val=""/>
+      <w:lvlJc w:val="left"/>
+      <w:pPr>
+        <w:ind w:left="5568" w:hanging="360"/>
+      </w:pPr>
+      <w:rPr>
+        <w:rFonts w:ascii="Symbol" w:hAnsi="Symbol" w:hint="default"/>
+      </w:rPr>
+    </w:lvl>
+    <w:lvl w:ilvl="7" w:tplc="04090003" w:tentative="1">
+      <w:start w:val="1"/>
+      <w:numFmt w:val="bullet"/>
+      <w:lvlText w:val="o"/>
+      <w:lvlJc w:val="left"/>
+      <w:pPr>
+        <w:ind w:left="6288" w:hanging="360"/>
+      </w:pPr>
+      <w:rPr>
+        <w:rFonts w:ascii="Courier New" w:hAnsi="Courier New" w:cs="Courier New" w:hint="default"/>
+      </w:rPr>
+    </w:lvl>
+    <w:lvl w:ilvl="8" w:tplc="04090005" w:tentative="1">
+      <w:start w:val="1"/>
+      <w:numFmt w:val="bullet"/>
+      <w:lvlText w:val=""/>
+      <w:lvlJc w:val="left"/>
+      <w:pPr>
+        <w:ind w:left="7008" w:hanging="360"/>
+      </w:pPr>
+      <w:rPr>
+        <w:rFonts w:ascii="Wingdings" w:hAnsi="Wingdings" w:hint="default"/>
+      </w:rPr>
+    </w:lvl>
+  </w:abstractNum>
+  <w:abstractNum w:abstractNumId="22" w15:restartNumberingAfterBreak="0">
+    <w:nsid w:val="73304383"/>
+    <w:multiLevelType w:val="hybridMultilevel"/>
+    <w:tmpl w:val="72300B98"/>
+    <w:lvl w:ilvl="0" w:tplc="04090001">
+      <w:start w:val="1"/>
+      <w:numFmt w:val="bullet"/>
+      <w:lvlText w:val=""/>
+      <w:lvlJc w:val="left"/>
+      <w:pPr>
+        <w:ind w:left="1080" w:hanging="360"/>
+      </w:pPr>
+      <w:rPr>
+        <w:rFonts w:ascii="Symbol" w:hAnsi="Symbol" w:hint="default"/>
+      </w:rPr>
+    </w:lvl>
+    <w:lvl w:ilvl="1" w:tplc="04090003" w:tentative="1">
+      <w:start w:val="1"/>
+      <w:numFmt w:val="bullet"/>
+      <w:lvlText w:val="o"/>
+      <w:lvlJc w:val="left"/>
+      <w:pPr>
+        <w:ind w:left="1800" w:hanging="360"/>
+      </w:pPr>
+      <w:rPr>
+        <w:rFonts w:ascii="Courier New" w:hAnsi="Courier New" w:cs="Courier New" w:hint="default"/>
+      </w:rPr>
+    </w:lvl>
+    <w:lvl w:ilvl="2" w:tplc="04090005" w:tentative="1">
+      <w:start w:val="1"/>
+      <w:numFmt w:val="bullet"/>
+      <w:lvlText w:val=""/>
+      <w:lvlJc w:val="left"/>
+      <w:pPr>
+        <w:ind w:left="2520" w:hanging="360"/>
+      </w:pPr>
+      <w:rPr>
+        <w:rFonts w:ascii="Wingdings" w:hAnsi="Wingdings" w:hint="default"/>
+      </w:rPr>
+    </w:lvl>
+    <w:lvl w:ilvl="3" w:tplc="04090001" w:tentative="1">
+      <w:start w:val="1"/>
+      <w:numFmt w:val="bullet"/>
+      <w:lvlText w:val=""/>
+      <w:lvlJc w:val="left"/>
+      <w:pPr>
+        <w:ind w:left="3240" w:hanging="360"/>
+      </w:pPr>
+      <w:rPr>
+        <w:rFonts w:ascii="Symbol" w:hAnsi="Symbol" w:hint="default"/>
+      </w:rPr>
+    </w:lvl>
+    <w:lvl w:ilvl="4" w:tplc="04090003" w:tentative="1">
+      <w:start w:val="1"/>
+      <w:numFmt w:val="bullet"/>
+      <w:lvlText w:val="o"/>
+      <w:lvlJc w:val="left"/>
+      <w:pPr>
+        <w:ind w:left="3960" w:hanging="360"/>
+      </w:pPr>
+      <w:rPr>
+        <w:rFonts w:ascii="Courier New" w:hAnsi="Courier New" w:cs="Courier New" w:hint="default"/>
+      </w:rPr>
+    </w:lvl>
+    <w:lvl w:ilvl="5" w:tplc="04090005" w:tentative="1">
+      <w:start w:val="1"/>
+      <w:numFmt w:val="bullet"/>
+      <w:lvlText w:val=""/>
+      <w:lvlJc w:val="left"/>
+      <w:pPr>
+        <w:ind w:left="4680" w:hanging="360"/>
+      </w:pPr>
+      <w:rPr>
+        <w:rFonts w:ascii="Wingdings" w:hAnsi="Wingdings" w:hint="default"/>
+      </w:rPr>
+    </w:lvl>
+    <w:lvl w:ilvl="6" w:tplc="04090001" w:tentative="1">
+      <w:start w:val="1"/>
+      <w:numFmt w:val="bullet"/>
+      <w:lvlText w:val=""/>
+      <w:lvlJc w:val="left"/>
+      <w:pPr>
+        <w:ind w:left="5400" w:hanging="360"/>
+      </w:pPr>
+      <w:rPr>
+        <w:rFonts w:ascii="Symbol" w:hAnsi="Symbol" w:hint="default"/>
+      </w:rPr>
+    </w:lvl>
+    <w:lvl w:ilvl="7" w:tplc="04090003" w:tentative="1">
+      <w:start w:val="1"/>
+      <w:numFmt w:val="bullet"/>
+      <w:lvlText w:val="o"/>
+      <w:lvlJc w:val="left"/>
+      <w:pPr>
+        <w:ind w:left="6120" w:hanging="360"/>
+      </w:pPr>
+      <w:rPr>
+        <w:rFonts w:ascii="Courier New" w:hAnsi="Courier New" w:cs="Courier New" w:hint="default"/>
+      </w:rPr>
+    </w:lvl>
+    <w:lvl w:ilvl="8" w:tplc="04090005" w:tentative="1">
+      <w:start w:val="1"/>
+      <w:numFmt w:val="bullet"/>
+      <w:lvlText w:val=""/>
+      <w:lvlJc w:val="left"/>
+      <w:pPr>
+        <w:ind w:left="6840" w:hanging="360"/>
+      </w:pPr>
+      <w:rPr>
+        <w:rFonts w:ascii="Wingdings" w:hAnsi="Wingdings" w:hint="default"/>
+      </w:rPr>
+    </w:lvl>
+  </w:abstractNum>
+  <w:abstractNum w:abstractNumId="23" w15:restartNumberingAfterBreak="0">
+    <w:nsid w:val="77AB2F01"/>
+    <w:multiLevelType w:val="hybridMultilevel"/>
+    <w:tmpl w:val="9078F4C8"/>
+    <w:lvl w:ilvl="0" w:tplc="F0520E12">
+      <w:numFmt w:val="bullet"/>
+      <w:lvlText w:val="-"/>
+      <w:lvlJc w:val="left"/>
+      <w:pPr>
+        <w:ind w:left="720" w:hanging="360"/>
+      </w:pPr>
+      <w:rPr>
+        <w:rFonts w:ascii="Calibri" w:eastAsia="Times New Roman" w:hAnsi="Calibri" w:cs="Calibri" w:hint="default"/>
+      </w:rPr>
+    </w:lvl>
+    <w:lvl w:ilvl="1" w:tplc="04090003" w:tentative="1">
+      <w:start w:val="1"/>
+      <w:numFmt w:val="bullet"/>
+      <w:lvlText w:val="o"/>
+      <w:lvlJc w:val="left"/>
+      <w:pPr>
+        <w:ind w:left="1440" w:hanging="360"/>
+      </w:pPr>
+      <w:rPr>
+        <w:rFonts w:ascii="Courier New" w:hAnsi="Courier New" w:cs="Courier New" w:hint="default"/>
+      </w:rPr>
+    </w:lvl>
+    <w:lvl w:ilvl="2" w:tplc="04090005" w:tentative="1">
+      <w:start w:val="1"/>
+      <w:numFmt w:val="bullet"/>
+      <w:lvlText w:val=""/>
+      <w:lvlJc w:val="left"/>
+      <w:pPr>
+        <w:ind w:left="2160" w:hanging="360"/>
+      </w:pPr>
+      <w:rPr>
+        <w:rFonts w:ascii="Wingdings" w:hAnsi="Wingdings" w:hint="default"/>
+      </w:rPr>
+    </w:lvl>
+    <w:lvl w:ilvl="3" w:tplc="04090001" w:tentative="1">
+      <w:start w:val="1"/>
+      <w:numFmt w:val="bullet"/>
+      <w:lvlText w:val=""/>
+      <w:lvlJc w:val="left"/>
+      <w:pPr>
+        <w:ind w:left="2880" w:hanging="360"/>
+      </w:pPr>
+      <w:rPr>
+        <w:rFonts w:ascii="Symbol" w:hAnsi="Symbol" w:hint="default"/>
+      </w:rPr>
+    </w:lvl>
+    <w:lvl w:ilvl="4" w:tplc="04090003" w:tentative="1">
+      <w:start w:val="1"/>
+      <w:numFmt w:val="bullet"/>
+      <w:lvlText w:val="o"/>
+      <w:lvlJc w:val="left"/>
+      <w:pPr>
+        <w:ind w:left="3600" w:hanging="360"/>
+      </w:pPr>
+      <w:rPr>
+        <w:rFonts w:ascii="Courier New" w:hAnsi="Courier New" w:cs="Courier New" w:hint="default"/>
+      </w:rPr>
+    </w:lvl>
+    <w:lvl w:ilvl="5" w:tplc="04090005" w:tentative="1">
+      <w:start w:val="1"/>
+      <w:numFmt w:val="bullet"/>
+      <w:lvlText w:val=""/>
+      <w:lvlJc w:val="left"/>
+      <w:pPr>
+        <w:ind w:left="4320" w:hanging="360"/>
+      </w:pPr>
+      <w:rPr>
+        <w:rFonts w:ascii="Wingdings" w:hAnsi="Wingdings" w:hint="default"/>
+      </w:rPr>
+    </w:lvl>
+    <w:lvl w:ilvl="6" w:tplc="04090001" w:tentative="1">
+      <w:start w:val="1"/>
+      <w:numFmt w:val="bullet"/>
+      <w:lvlText w:val=""/>
+      <w:lvlJc w:val="left"/>
+      <w:pPr>
+        <w:ind w:left="5040" w:hanging="360"/>
+      </w:pPr>
+      <w:rPr>
+        <w:rFonts w:ascii="Symbol" w:hAnsi="Symbol" w:hint="default"/>
+      </w:rPr>
+    </w:lvl>
+    <w:lvl w:ilvl="7" w:tplc="04090003" w:tentative="1">
+      <w:start w:val="1"/>
+      <w:numFmt w:val="bullet"/>
+      <w:lvlText w:val="o"/>
+      <w:lvlJc w:val="left"/>
+      <w:pPr>
+        <w:ind w:left="5760" w:hanging="360"/>
+      </w:pPr>
+      <w:rPr>
+        <w:rFonts w:ascii="Courier New" w:hAnsi="Courier New" w:cs="Courier New" w:hint="default"/>
+      </w:rPr>
+    </w:lvl>
+    <w:lvl w:ilvl="8" w:tplc="04090005" w:tentative="1">
+      <w:start w:val="1"/>
+      <w:numFmt w:val="bullet"/>
+      <w:lvlText w:val=""/>
+      <w:lvlJc w:val="left"/>
+      <w:pPr>
+        <w:ind w:left="6480" w:hanging="360"/>
+      </w:pPr>
+      <w:rPr>
+        <w:rFonts w:ascii="Wingdings" w:hAnsi="Wingdings" w:hint="default"/>
+      </w:rPr>
+    </w:lvl>
+  </w:abstractNum>
+  <w:abstractNum w:abstractNumId="24" w15:restartNumberingAfterBreak="0">
+    <w:nsid w:val="78AC3678"/>
+    <w:multiLevelType w:val="multilevel"/>
+    <w:tmpl w:val="BDE0ACA0"/>
+    <w:lvl w:ilvl="0">
+      <w:start w:val="1"/>
+      <w:numFmt w:val="bullet"/>
+      <w:lvlText w:val=""/>
+      <w:lvlJc w:val="left"/>
+      <w:pPr>
+        <w:tabs>
+          <w:tab w:val="num" w:pos="720"/>
+        </w:tabs>
+        <w:ind w:left="720" w:hanging="360"/>
+      </w:pPr>
+      <w:rPr>
+        <w:rFonts w:ascii="Symbol" w:hAnsi="Symbol" w:hint="default"/>
+        <w:sz w:val="20"/>
+      </w:rPr>
+    </w:lvl>
+    <w:lvl w:ilvl="1" w:tentative="1">
+      <w:start w:val="1"/>
+      <w:numFmt w:val="bullet"/>
+      <w:lvlText w:val="o"/>
+      <w:lvlJc w:val="left"/>
+      <w:pPr>
+        <w:tabs>
+          <w:tab w:val="num" w:pos="1440"/>
+        </w:tabs>
+        <w:ind w:left="1440" w:hanging="360"/>
+      </w:pPr>
+      <w:rPr>
+        <w:rFonts w:ascii="Courier New" w:hAnsi="Courier New" w:hint="default"/>
+        <w:sz w:val="20"/>
+      </w:rPr>
+    </w:lvl>
+    <w:lvl w:ilvl="2" w:tentative="1">
+      <w:start w:val="1"/>
+      <w:numFmt w:val="bullet"/>
+      <w:lvlText w:val=""/>
+      <w:lvlJc w:val="left"/>
+      <w:pPr>
+        <w:tabs>
+          <w:tab w:val="num" w:pos="2160"/>
+        </w:tabs>
+        <w:ind w:left="2160" w:hanging="360"/>
+      </w:pPr>
+      <w:rPr>
+        <w:rFonts w:ascii="Wingdings" w:hAnsi="Wingdings" w:hint="default"/>
+        <w:sz w:val="20"/>
+      </w:rPr>
+    </w:lvl>
+    <w:lvl w:ilvl="3" w:tentative="1">
+      <w:start w:val="1"/>
+      <w:numFmt w:val="bullet"/>
+      <w:lvlText w:val=""/>
+      <w:lvlJc w:val="left"/>
+      <w:pPr>
+        <w:tabs>
+          <w:tab w:val="num" w:pos="2880"/>
+        </w:tabs>
+        <w:ind w:left="2880" w:hanging="360"/>
+      </w:pPr>
+      <w:rPr>
+        <w:rFonts w:ascii="Wingdings" w:hAnsi="Wingdings" w:hint="default"/>
+        <w:sz w:val="20"/>
+      </w:rPr>
+    </w:lvl>
+    <w:lvl w:ilvl="4" w:tentative="1">
+      <w:start w:val="1"/>
+      <w:numFmt w:val="bullet"/>
+      <w:lvlText w:val=""/>
+      <w:lvlJc w:val="left"/>
+      <w:pPr>
+        <w:tabs>
+          <w:tab w:val="num" w:pos="3600"/>
+        </w:tabs>
+        <w:ind w:left="3600" w:hanging="360"/>
+      </w:pPr>
+      <w:rPr>
+        <w:rFonts w:ascii="Wingdings" w:hAnsi="Wingdings" w:hint="default"/>
+        <w:sz w:val="20"/>
+      </w:rPr>
+    </w:lvl>
+    <w:lvl w:ilvl="5" w:tentative="1">
+      <w:start w:val="1"/>
+      <w:numFmt w:val="bullet"/>
+      <w:lvlText w:val=""/>
+      <w:lvlJc w:val="left"/>
+      <w:pPr>
+        <w:tabs>
+          <w:tab w:val="num" w:pos="4320"/>
+        </w:tabs>
+        <w:ind w:left="4320" w:hanging="360"/>
+      </w:pPr>
+      <w:rPr>
+        <w:rFonts w:ascii="Wingdings" w:hAnsi="Wingdings" w:hint="default"/>
+        <w:sz w:val="20"/>
+      </w:rPr>
+    </w:lvl>
+    <w:lvl w:ilvl="6" w:tentative="1">
+      <w:start w:val="1"/>
+      <w:numFmt w:val="bullet"/>
+      <w:lvlText w:val=""/>
+      <w:lvlJc w:val="left"/>
+      <w:pPr>
+        <w:tabs>
+          <w:tab w:val="num" w:pos="5040"/>
+        </w:tabs>
+        <w:ind w:left="5040" w:hanging="360"/>
+      </w:pPr>
+      <w:rPr>
+        <w:rFonts w:ascii="Wingdings" w:hAnsi="Wingdings" w:hint="default"/>
+        <w:sz w:val="20"/>
+      </w:rPr>
+    </w:lvl>
+    <w:lvl w:ilvl="7" w:tentative="1">
+      <w:start w:val="1"/>
+      <w:numFmt w:val="bullet"/>
+      <w:lvlText w:val=""/>
+      <w:lvlJc w:val="left"/>
+      <w:pPr>
+        <w:tabs>
+          <w:tab w:val="num" w:pos="5760"/>
+        </w:tabs>
+        <w:ind w:left="5760" w:hanging="360"/>
+      </w:pPr>
+      <w:rPr>
+        <w:rFonts w:ascii="Wingdings" w:hAnsi="Wingdings" w:hint="default"/>
+        <w:sz w:val="20"/>
+      </w:rPr>
+    </w:lvl>
+    <w:lvl w:ilvl="8" w:tentative="1">
+      <w:start w:val="1"/>
+      <w:numFmt w:val="bullet"/>
+      <w:lvlText w:val=""/>
+      <w:lvlJc w:val="left"/>
+      <w:pPr>
+        <w:tabs>
+          <w:tab w:val="num" w:pos="6480"/>
+        </w:tabs>
+        <w:ind w:left="6480" w:hanging="360"/>
+      </w:pPr>
+      <w:rPr>
+        <w:rFonts w:ascii="Wingdings" w:hAnsi="Wingdings" w:hint="default"/>
+        <w:sz w:val="20"/>
+      </w:rPr>
+    </w:lvl>
+  </w:abstractNum>
   <w:num w:numId="1" w16cid:durableId="431970938">
+    <w:abstractNumId w:val="11"/>
+  </w:num>
+  <w:num w:numId="2" w16cid:durableId="1243636563">
+    <w:abstractNumId w:val="13"/>
+  </w:num>
+  <w:num w:numId="3" w16cid:durableId="1517959255">
+    <w:abstractNumId w:val="5"/>
+  </w:num>
+  <w:num w:numId="4" w16cid:durableId="907956908">
+    <w:abstractNumId w:val="15"/>
+  </w:num>
+  <w:num w:numId="5" w16cid:durableId="109403988">
+    <w:abstractNumId w:val="20"/>
+  </w:num>
+  <w:num w:numId="6" w16cid:durableId="1096025800">
+    <w:abstractNumId w:val="18"/>
+  </w:num>
+  <w:num w:numId="7" w16cid:durableId="1050883126">
+    <w:abstractNumId w:val="12"/>
+  </w:num>
+  <w:num w:numId="8" w16cid:durableId="103503685">
+    <w:abstractNumId w:val="7"/>
+  </w:num>
+  <w:num w:numId="9" w16cid:durableId="586547916">
+    <w:abstractNumId w:val="9"/>
+  </w:num>
+  <w:num w:numId="10" w16cid:durableId="307243900">
+    <w:abstractNumId w:val="23"/>
+  </w:num>
+  <w:num w:numId="11" w16cid:durableId="92166265">
+    <w:abstractNumId w:val="22"/>
+  </w:num>
+  <w:num w:numId="12" w16cid:durableId="717438040">
+    <w:abstractNumId w:val="14"/>
+  </w:num>
+  <w:num w:numId="13" w16cid:durableId="960502286">
+    <w:abstractNumId w:val="10"/>
+  </w:num>
+  <w:num w:numId="14" w16cid:durableId="1358237545">
+    <w:abstractNumId w:val="21"/>
+  </w:num>
+  <w:num w:numId="15" w16cid:durableId="1481847655">
+    <w:abstractNumId w:val="8"/>
+  </w:num>
+  <w:num w:numId="16" w16cid:durableId="2029328722">
+    <w:abstractNumId w:val="24"/>
+  </w:num>
+  <w:num w:numId="17" w16cid:durableId="1155801405">
+    <w:abstractNumId w:val="17"/>
+  </w:num>
+  <w:num w:numId="18" w16cid:durableId="1989894114">
+    <w:abstractNumId w:val="3"/>
+  </w:num>
+  <w:num w:numId="19" w16cid:durableId="936326937">
     <w:abstractNumId w:val="1"/>
   </w:num>
-  <w:num w:numId="2" w16cid:durableId="1243636563">
+  <w:num w:numId="20" w16cid:durableId="2131197515">
+    <w:abstractNumId w:val="19"/>
+  </w:num>
+  <w:num w:numId="21" w16cid:durableId="352729041">
+    <w:abstractNumId w:val="4"/>
+  </w:num>
+  <w:num w:numId="22" w16cid:durableId="1693260598">
+    <w:abstractNumId w:val="6"/>
+  </w:num>
+  <w:num w:numId="23" w16cid:durableId="108159119">
     <w:abstractNumId w:val="2"/>
   </w:num>
-  <w:num w:numId="3" w16cid:durableId="1517959255">
+  <w:num w:numId="24" w16cid:durableId="2025478565">
+    <w:abstractNumId w:val="16"/>
+  </w:num>
+  <w:num w:numId="25" w16cid:durableId="426391896">
     <w:abstractNumId w:val="0"/>
-  </w:num>
-  <w:num w:numId="4" w16cid:durableId="907956908">
-    <w:abstractNumId w:val="3"/>
   </w:num>
 </w:numbering>
 </file>
@@ -6825,6 +11146,18 @@
       <w:sz w:val="26"/>
     </w:rPr>
   </w:style>
+  <w:style w:type="paragraph" w:styleId="ThngthngWeb">
+    <w:name w:val="Normal (Web)"/>
+    <w:basedOn w:val="Binhthng"/>
+    <w:uiPriority w:val="99"/>
+    <w:semiHidden/>
+    <w:unhideWhenUsed/>
+    <w:rsid w:val="00224263"/>
+    <w:rPr>
+      <w:sz w:val="24"/>
+      <w:szCs w:val="24"/>
+    </w:rPr>
+  </w:style>
 </w:styles>
 </file>
 

</xml_diff>